<commit_message>
list of issues to be fixed and suggestions to fix them
</commit_message>
<xml_diff>
--- a/Design/Fixes for RASD AND DD.docx
+++ b/Design/Fixes for RASD AND DD.docx
@@ -9,70 +9,267 @@
           <w:lang w:val="en-US"/>
         </w:rPr>
       </w:pPr>
+      <w:r>
+        <w:rPr>
+          <w:rFonts w:ascii="NimbusRomNo9L-Regu" w:hAnsi="NimbusRomNo9L-Regu" w:cs="NimbusRomNo9L-Regu"/>
+          <w:lang w:val="en-US"/>
+        </w:rPr>
+        <w:t>BOTH)1.2.1 add something on suggestions.</w:t>
+      </w:r>
+    </w:p>
+    <w:p>
+      <w:pPr>
+        <w:rPr>
+          <w:rFonts w:ascii="NimbusRomNo9L-Regu" w:hAnsi="NimbusRomNo9L-Regu" w:cs="NimbusRomNo9L-Regu"/>
+          <w:lang w:val="en-US"/>
+        </w:rPr>
+      </w:pPr>
+      <w:r>
+        <w:rPr>
+          <w:rFonts w:ascii="NimbusRomNo9L-Regu" w:hAnsi="NimbusRomNo9L-Regu" w:cs="NimbusRomNo9L-Regu"/>
+          <w:lang w:val="en-US"/>
+        </w:rPr>
+        <w:t>BOTH) 1.3.1 spam? Is definition ok?</w:t>
+      </w:r>
+    </w:p>
+    <w:p>
+      <w:pPr>
+        <w:rPr>
+          <w:rFonts w:ascii="NimbusRomNo9L-Regu" w:hAnsi="NimbusRomNo9L-Regu" w:cs="NimbusRomNo9L-Regu"/>
+          <w:lang w:val="en-US"/>
+        </w:rPr>
+      </w:pPr>
+      <w:r>
+        <w:rPr>
+          <w:rFonts w:ascii="NimbusRomNo9L-Regu" w:hAnsi="NimbusRomNo9L-Regu" w:cs="NimbusRomNo9L-Regu"/>
+          <w:lang w:val="en-US"/>
+        </w:rPr>
+        <w:t>RASD) machine phenomena 5? Keep it ??? modify it to just build suggestions from data from internal DB and external DBs</w:t>
+      </w:r>
+    </w:p>
+    <w:p>
+      <w:pPr>
+        <w:rPr>
+          <w:rFonts w:ascii="NimbusRomNo9L-Regu" w:hAnsi="NimbusRomNo9L-Regu" w:cs="NimbusRomNo9L-Regu"/>
+          <w:lang w:val="en-US"/>
+        </w:rPr>
+      </w:pPr>
+      <w:r>
+        <w:rPr>
+          <w:rFonts w:ascii="NimbusRomNo9L-Regu" w:hAnsi="NimbusRomNo9L-Regu" w:cs="NimbusRomNo9L-Regu"/>
+          <w:lang w:val="en-US"/>
+        </w:rPr>
+        <w:t>RASD) shared phenomena : terminate assignment(controlled by world observed by the system)</w:t>
+      </w:r>
+    </w:p>
+    <w:p>
+      <w:pPr>
+        <w:rPr>
+          <w:rFonts w:ascii="NimbusRomNo9L-Regu" w:hAnsi="NimbusRomNo9L-Regu" w:cs="NimbusRomNo9L-Regu"/>
+          <w:lang w:val="en-US"/>
+        </w:rPr>
+      </w:pPr>
+      <w:r>
+        <w:rPr>
+          <w:rFonts w:ascii="NimbusRomNo9L-Regu" w:hAnsi="NimbusRomNo9L-Regu" w:cs="NimbusRomNo9L-Regu"/>
+          <w:lang w:val="en-US"/>
+        </w:rPr>
+        <w:t>RASD) 1.3.1 assignment:  work request for authorities generated upon receiving report made by citizens</w:t>
+      </w:r>
+    </w:p>
+    <w:p>
+      <w:pPr>
+        <w:rPr>
+          <w:rFonts w:ascii="NimbusRomNo9L-Regu" w:hAnsi="NimbusRomNo9L-Regu" w:cs="NimbusRomNo9L-Regu"/>
+          <w:lang w:val="en-US"/>
+        </w:rPr>
+      </w:pPr>
+      <w:r>
+        <w:rPr>
+          <w:rFonts w:ascii="NimbusRomNo9L-Regu" w:hAnsi="NimbusRomNo9L-Regu" w:cs="NimbusRomNo9L-Regu"/>
+          <w:lang w:val="en-US"/>
+        </w:rPr>
+        <w:t xml:space="preserve">RASD) 1.3.3 remove point </w:t>
+      </w:r>
+    </w:p>
+    <w:p>
+      <w:pPr>
+        <w:rPr>
+          <w:rFonts w:ascii="NimbusRomNo9L-Regu" w:hAnsi="NimbusRomNo9L-Regu" w:cs="NimbusRomNo9L-Regu"/>
+          <w:lang w:val="en-US"/>
+        </w:rPr>
+      </w:pPr>
+      <w:r>
+        <w:rPr>
+          <w:rFonts w:ascii="NimbusRomNo9L-Regu" w:hAnsi="NimbusRomNo9L-Regu" w:cs="NimbusRomNo9L-Regu"/>
+          <w:lang w:val="en-US"/>
+        </w:rPr>
+        <w:t>RASD) add requirement 11 in some goal mapping</w:t>
+      </w:r>
+    </w:p>
+    <w:p>
+      <w:pPr>
+        <w:rPr>
+          <w:rFonts w:ascii="NimbusRomNo9L-Regu" w:hAnsi="NimbusRomNo9L-Regu" w:cs="NimbusRomNo9L-Regu"/>
+          <w:lang w:val="en-US"/>
+        </w:rPr>
+      </w:pPr>
+      <w:r>
+        <w:rPr>
+          <w:rFonts w:ascii="NimbusRomNo9L-Regu" w:hAnsi="NimbusRomNo9L-Regu" w:cs="NimbusRomNo9L-Regu"/>
+          <w:lang w:val="en-US"/>
+        </w:rPr>
+        <w:t>RASD) add goal for suggestions?</w:t>
+      </w:r>
+      <w:r>
+        <w:rPr>
+          <w:rFonts w:ascii="NimbusRomNo9L-Regu" w:hAnsi="NimbusRomNo9L-Regu" w:cs="NimbusRomNo9L-Regu"/>
+          <w:lang w:val="en-US"/>
+        </w:rPr>
+        <w:t xml:space="preserve"> (map with Requirement 13)</w:t>
+      </w:r>
+      <w:r>
+        <w:rPr>
+          <w:rFonts w:ascii="NimbusRomNo9L-Regu" w:hAnsi="NimbusRomNo9L-Regu" w:cs="NimbusRomNo9L-Regu"/>
+          <w:lang w:val="en-US"/>
+        </w:rPr>
+        <w:t xml:space="preserve"> -&gt; add assumption of availability of external DB data and interfaces to access them?</w:t>
+      </w:r>
+    </w:p>
+    <w:p>
+      <w:pPr>
+        <w:rPr>
+          <w:rFonts w:ascii="NimbusRomNo9L-Regu" w:hAnsi="NimbusRomNo9L-Regu" w:cs="NimbusRomNo9L-Regu"/>
+          <w:lang w:val="en-US"/>
+        </w:rPr>
+      </w:pPr>
+      <w:r>
+        <w:rPr>
+          <w:rFonts w:ascii="NimbusRomNo9L-Regu" w:hAnsi="NimbusRomNo9L-Regu" w:cs="NimbusRomNo9L-Regu"/>
+          <w:lang w:val="en-US"/>
+        </w:rPr>
+        <w:t>DD) write something about report state see statechart page 10 RASD (remove useless notification to user)</w:t>
+      </w:r>
+      <w:r>
+        <w:rPr>
+          <w:rFonts w:ascii="NimbusRomNo9L-Regu" w:hAnsi="NimbusRomNo9L-Regu" w:cs="NimbusRomNo9L-Regu"/>
+          <w:lang w:val="en-US"/>
+        </w:rPr>
+        <w:t xml:space="preserve"> </w:t>
+      </w:r>
+      <w:r>
+        <w:rPr>
+          <w:rFonts w:ascii="NimbusRomNo9L-Regu" w:hAnsi="NimbusRomNo9L-Regu" w:cs="NimbusRomNo9L-Regu"/>
+          <w:lang w:val="en-US"/>
+        </w:rPr>
+        <w:t>?-&gt; pag 18 at the end add just a reference to possibly unsafe state of a report</w:t>
+      </w:r>
+    </w:p>
+    <w:p>
+      <w:pPr>
+        <w:rPr>
+          <w:rFonts w:ascii="NimbusRomNo9L-Regu" w:hAnsi="NimbusRomNo9L-Regu" w:cs="NimbusRomNo9L-Regu"/>
+          <w:lang w:val="en-US"/>
+        </w:rPr>
+      </w:pPr>
+      <w:r>
+        <w:rPr>
+          <w:rFonts w:ascii="NimbusRomNo9L-Regu" w:hAnsi="NimbusRomNo9L-Regu" w:cs="NimbusRomNo9L-Regu"/>
+          <w:lang w:val="en-US"/>
+        </w:rPr>
+        <w:t>DD) add something about statechart assignment</w:t>
+      </w:r>
+      <w:r>
+        <w:rPr>
+          <w:rFonts w:ascii="NimbusRomNo9L-Regu" w:hAnsi="NimbusRomNo9L-Regu" w:cs="NimbusRomNo9L-Regu"/>
+          <w:lang w:val="en-US"/>
+        </w:rPr>
+        <w:t xml:space="preserve"> -&gt;page 18 ManageAssignment add here something like “the assignments are sorted by number of associated reports within the last hour, if no assignment available respecting those criteria also assignments from before the last hour are shown but are marked as old assignments”</w:t>
+      </w:r>
+    </w:p>
+    <w:p>
+      <w:pPr>
+        <w:rPr>
+          <w:rFonts w:ascii="NimbusRomNo9L-Regu" w:hAnsi="NimbusRomNo9L-Regu" w:cs="NimbusRomNo9L-Regu"/>
+          <w:lang w:val="en-US"/>
+        </w:rPr>
+      </w:pPr>
+      <w:r>
+        <w:rPr>
+          <w:rFonts w:ascii="NimbusRomNo9L-Regu" w:hAnsi="NimbusRomNo9L-Regu" w:cs="NimbusRomNo9L-Regu"/>
+          <w:lang w:val="en-US"/>
+        </w:rPr>
+        <w:t>DD) pag 17 sugggestion manager-&gt;suggestion manager</w:t>
+      </w:r>
+    </w:p>
+    <w:p>
+      <w:pPr>
+        <w:rPr>
+          <w:rFonts w:ascii="NimbusRomNo9L-Regu" w:hAnsi="NimbusRomNo9L-Regu" w:cs="NimbusRomNo9L-Regu"/>
+          <w:lang w:val="en-US"/>
+        </w:rPr>
+      </w:pPr>
+      <w:r>
+        <w:rPr>
+          <w:rFonts w:ascii="NimbusRomNo9L-Regu" w:hAnsi="NimbusRomNo9L-Regu" w:cs="NimbusRomNo9L-Regu"/>
+          <w:lang w:val="en-US"/>
+        </w:rPr>
+        <w:t xml:space="preserve">DD) </w:t>
+      </w:r>
+      <w:r>
+        <w:rPr>
+          <w:rFonts w:ascii="NimbusRomNo9L-Regu" w:hAnsi="NimbusRomNo9L-Regu" w:cs="NimbusRomNo9L-Regu"/>
+          <w:lang w:val="en-US"/>
+        </w:rPr>
+        <w:t>pag 18 hAppens-&gt; happens</w:t>
+      </w:r>
+    </w:p>
+    <w:p>
+      <w:pPr>
+        <w:rPr>
+          <w:rFonts w:ascii="NimbusRomNo9L-Regu" w:hAnsi="NimbusRomNo9L-Regu" w:cs="NimbusRomNo9L-Regu"/>
+          <w:lang w:val="en-US"/>
+        </w:rPr>
+      </w:pPr>
+      <w:r>
+        <w:rPr>
+          <w:rFonts w:ascii="NimbusRomNo9L-Regu" w:hAnsi="NimbusRomNo9L-Regu" w:cs="NimbusRomNo9L-Regu"/>
+          <w:lang w:val="en-US"/>
+        </w:rPr>
+        <w:t>DD) pag 19 newpage for subsection 2.6?</w:t>
+      </w:r>
+    </w:p>
+    <w:p>
+      <w:pPr>
+        <w:rPr>
+          <w:rFonts w:ascii="NimbusRomNo9L-Regu" w:hAnsi="NimbusRomNo9L-Regu" w:cs="NimbusRomNo9L-Regu"/>
+          <w:lang w:val="en-US"/>
+        </w:rPr>
+      </w:pPr>
+      <w:r>
+        <w:rPr>
+          <w:rFonts w:ascii="NimbusRomNo9L-Regu" w:hAnsi="NimbusRomNo9L-Regu" w:cs="NimbusRomNo9L-Regu"/>
+          <w:lang w:val="en-US"/>
+        </w:rPr>
+        <w:t>DD) redo requirements mapping</w:t>
+      </w:r>
+    </w:p>
+    <w:p>
+      <w:pPr>
+        <w:rPr>
+          <w:rFonts w:ascii="NimbusRomNo9L-Regu" w:hAnsi="NimbusRomNo9L-Regu" w:cs="NimbusRomNo9L-Regu"/>
+          <w:lang w:val="en-US"/>
+        </w:rPr>
+      </w:pPr>
+      <w:r>
+        <w:rPr>
+          <w:rFonts w:ascii="NimbusRomNo9L-Regu" w:hAnsi="NimbusRomNo9L-Regu" w:cs="NimbusRomNo9L-Regu"/>
+          <w:lang w:val="en-US"/>
+        </w:rPr>
+        <w:t>BOTH but at the end) fix Effort spent tables</w:t>
+      </w:r>
       <w:bookmarkStart w:id="0" w:name="_GoBack"/>
       <w:bookmarkEnd w:id="0"/>
-      <w:r>
-        <w:rPr>
-          <w:rFonts w:ascii="NimbusRomNo9L-Regu" w:hAnsi="NimbusRomNo9L-Regu" w:cs="NimbusRomNo9L-Regu"/>
-          <w:lang w:val="en-US"/>
-        </w:rPr>
-        <w:t xml:space="preserve">DD) write something about report state see </w:t>
-      </w:r>
-      <w:proofErr w:type="spellStart"/>
-      <w:r>
-        <w:rPr>
-          <w:rFonts w:ascii="NimbusRomNo9L-Regu" w:hAnsi="NimbusRomNo9L-Regu" w:cs="NimbusRomNo9L-Regu"/>
-          <w:lang w:val="en-US"/>
-        </w:rPr>
-        <w:t>statechart</w:t>
-      </w:r>
-      <w:proofErr w:type="spellEnd"/>
-      <w:r>
-        <w:rPr>
-          <w:rFonts w:ascii="NimbusRomNo9L-Regu" w:hAnsi="NimbusRomNo9L-Regu" w:cs="NimbusRomNo9L-Regu"/>
-          <w:lang w:val="en-US"/>
-        </w:rPr>
-        <w:t xml:space="preserve"> page 10 RASD (remove useless notification to user)</w:t>
-      </w:r>
-    </w:p>
-    <w:p>
-      <w:pPr>
-        <w:rPr>
-          <w:rFonts w:ascii="NimbusRomNo9L-Regu" w:hAnsi="NimbusRomNo9L-Regu" w:cs="NimbusRomNo9L-Regu"/>
-          <w:lang w:val="en-US"/>
-        </w:rPr>
-      </w:pPr>
-      <w:r>
-        <w:rPr>
-          <w:rFonts w:ascii="NimbusRomNo9L-Regu" w:hAnsi="NimbusRomNo9L-Regu" w:cs="NimbusRomNo9L-Regu"/>
-          <w:lang w:val="en-US"/>
-        </w:rPr>
-        <w:t xml:space="preserve">DD) add something about </w:t>
-      </w:r>
-      <w:proofErr w:type="spellStart"/>
-      <w:r>
-        <w:rPr>
-          <w:rFonts w:ascii="NimbusRomNo9L-Regu" w:hAnsi="NimbusRomNo9L-Regu" w:cs="NimbusRomNo9L-Regu"/>
-          <w:lang w:val="en-US"/>
-        </w:rPr>
-        <w:t>statechart</w:t>
-      </w:r>
-      <w:proofErr w:type="spellEnd"/>
-      <w:r>
-        <w:rPr>
-          <w:rFonts w:ascii="NimbusRomNo9L-Regu" w:hAnsi="NimbusRomNo9L-Regu" w:cs="NimbusRomNo9L-Regu"/>
-          <w:lang w:val="en-US"/>
-        </w:rPr>
-        <w:t xml:space="preserve"> assignment</w:t>
-      </w:r>
-    </w:p>
-    <w:p>
-      <w:pPr>
-        <w:rPr>
-          <w:rFonts w:ascii="NimbusRomNo9L-Regu" w:hAnsi="NimbusRomNo9L-Regu" w:cs="NimbusRomNo9L-Regu"/>
-          <w:lang w:val="en-US"/>
-        </w:rPr>
-      </w:pPr>
     </w:p>
     <w:sectPr>
       <w:pgSz w:w="11906" w:h="16838"/>

</xml_diff>

<commit_message>
added last important fix to the list
</commit_message>
<xml_diff>
--- a/Design/Fixes for RASD AND DD.docx
+++ b/Design/Fixes for RASD AND DD.docx
@@ -119,14 +119,7 @@
           <w:rFonts w:ascii="NimbusRomNo9L-Regu" w:hAnsi="NimbusRomNo9L-Regu" w:cs="NimbusRomNo9L-Regu"/>
           <w:lang w:val="en-US"/>
         </w:rPr>
-        <w:t>RASD) add goal for suggestions?</w:t>
-      </w:r>
-      <w:r>
-        <w:rPr>
-          <w:rFonts w:ascii="NimbusRomNo9L-Regu" w:hAnsi="NimbusRomNo9L-Regu" w:cs="NimbusRomNo9L-Regu"/>
-          <w:lang w:val="en-US"/>
-        </w:rPr>
-        <w:t xml:space="preserve"> (map with Requirement 13)</w:t>
+        <w:t>RASD) add goal for suggestions? (map with Requirement 13)</w:t>
       </w:r>
       <w:r>
         <w:rPr>
@@ -267,6 +260,21 @@
           <w:lang w:val="en-US"/>
         </w:rPr>
         <w:t>BOTH but at the end) fix Effort spent tables</w:t>
+      </w:r>
+    </w:p>
+    <w:p>
+      <w:pPr>
+        <w:rPr>
+          <w:rFonts w:ascii="NimbusRomNo9L-Regu" w:hAnsi="NimbusRomNo9L-Regu" w:cs="NimbusRomNo9L-Regu"/>
+          <w:lang w:val="en-US"/>
+        </w:rPr>
+      </w:pPr>
+      <w:r>
+        <w:rPr>
+          <w:rFonts w:ascii="NimbusRomNo9L-Regu" w:hAnsi="NimbusRomNo9L-Regu" w:cs="NimbusRomNo9L-Regu"/>
+          <w:lang w:val="en-US"/>
+        </w:rPr>
+        <w:t>BOTH but at the very very end) fix revision history of both files</w:t>
       </w:r>
       <w:bookmarkStart w:id="0" w:name="_GoBack"/>
       <w:bookmarkEnd w:id="0"/>

</xml_diff>

<commit_message>
made some changes to latex documents
</commit_message>
<xml_diff>
--- a/Design/Fixes for RASD AND DD.docx
+++ b/Design/Fixes for RASD AND DD.docx
@@ -1,6 +1,6 @@
 
 <file path=word/document.xml><?xml version="1.0" encoding="utf-8"?>
-<w:document xmlns:wpc="http://schemas.microsoft.com/office/word/2010/wordprocessingCanvas" xmlns:cx="http://schemas.microsoft.com/office/drawing/2014/chartex" xmlns:cx1="http://schemas.microsoft.com/office/drawing/2015/9/8/chartex" xmlns:cx2="http://schemas.microsoft.com/office/drawing/2015/10/21/chartex" xmlns:cx3="http://schemas.microsoft.com/office/drawing/2016/5/9/chartex" xmlns:cx4="http://schemas.microsoft.com/office/drawing/2016/5/10/chartex" xmlns:cx5="http://schemas.microsoft.com/office/drawing/2016/5/11/chartex" xmlns:cx6="http://schemas.microsoft.com/office/drawing/2016/5/12/chartex" xmlns:cx7="http://schemas.microsoft.com/office/drawing/2016/5/13/chartex" xmlns:cx8="http://schemas.microsoft.com/office/drawing/2016/5/14/chartex" xmlns:mc="http://schemas.openxmlformats.org/markup-compatibility/2006" xmlns:aink="http://schemas.microsoft.com/office/drawing/2016/ink" xmlns:am3d="http://schemas.microsoft.com/office/drawing/2017/model3d" xmlns:o="urn:schemas-microsoft-com:office:office" xmlns:r="http://schemas.openxmlformats.org/officeDocument/2006/relationships" xmlns:m="http://schemas.openxmlformats.org/officeDocument/2006/math" xmlns:v="urn:schemas-microsoft-com:vml" xmlns:wp14="http://schemas.microsoft.com/office/word/2010/wordprocessingDrawing" xmlns:wp="http://schemas.openxmlformats.org/drawingml/2006/wordprocessingDrawing" xmlns:w10="urn:schemas-microsoft-com:office:word" xmlns:w="http://schemas.openxmlformats.org/wordprocessingml/2006/main" xmlns:w14="http://schemas.microsoft.com/office/word/2010/wordml" xmlns:w15="http://schemas.microsoft.com/office/word/2012/wordml" xmlns:w16cid="http://schemas.microsoft.com/office/word/2016/wordml/cid" xmlns:w16se="http://schemas.microsoft.com/office/word/2015/wordml/symex" xmlns:wpg="http://schemas.microsoft.com/office/word/2010/wordprocessingGroup" xmlns:wpi="http://schemas.microsoft.com/office/word/2010/wordprocessingInk" xmlns:wne="http://schemas.microsoft.com/office/word/2006/wordml" xmlns:wps="http://schemas.microsoft.com/office/word/2010/wordprocessingShape" mc:Ignorable="w14 w15 w16se w16cid wp14">
+<w:document xmlns:wpc="http://schemas.microsoft.com/office/word/2010/wordprocessingCanvas" xmlns:mc="http://schemas.openxmlformats.org/markup-compatibility/2006" xmlns:o="urn:schemas-microsoft-com:office:office" xmlns:r="http://schemas.openxmlformats.org/officeDocument/2006/relationships" xmlns:m="http://schemas.openxmlformats.org/officeDocument/2006/math" xmlns:v="urn:schemas-microsoft-com:vml" xmlns:wp14="http://schemas.microsoft.com/office/word/2010/wordprocessingDrawing" xmlns:wp="http://schemas.openxmlformats.org/drawingml/2006/wordprocessingDrawing" xmlns:w10="urn:schemas-microsoft-com:office:word" xmlns:w="http://schemas.openxmlformats.org/wordprocessingml/2006/main" xmlns:w14="http://schemas.microsoft.com/office/word/2010/wordml" xmlns:wpg="http://schemas.microsoft.com/office/word/2010/wordprocessingGroup" xmlns:wpi="http://schemas.microsoft.com/office/word/2010/wordprocessingInk" xmlns:wne="http://schemas.microsoft.com/office/word/2006/wordml" xmlns:wps="http://schemas.microsoft.com/office/word/2010/wordprocessingShape" mc:Ignorable="w14 wp14">
   <w:body>
     <w:p>
       <w:pPr>
@@ -45,130 +45,9 @@
       <w:pPr>
         <w:rPr>
           <w:rFonts w:ascii="NimbusRomNo9L-Regu" w:hAnsi="NimbusRomNo9L-Regu" w:cs="NimbusRomNo9L-Regu"/>
-          <w:lang w:val="en-US"/>
-        </w:rPr>
-      </w:pPr>
-      <w:r>
-        <w:rPr>
-          <w:rFonts w:ascii="NimbusRomNo9L-Regu" w:hAnsi="NimbusRomNo9L-Regu" w:cs="NimbusRomNo9L-Regu"/>
-          <w:lang w:val="en-US"/>
-        </w:rPr>
-        <w:t>BOTH)1.2.1 add something on suggestions.</w:t>
-      </w:r>
-    </w:p>
-    <w:p>
-      <w:pPr>
-        <w:rPr>
-          <w:rFonts w:ascii="NimbusRomNo9L-Regu" w:hAnsi="NimbusRomNo9L-Regu" w:cs="NimbusRomNo9L-Regu"/>
-          <w:lang w:val="en-US"/>
-        </w:rPr>
-      </w:pPr>
-      <w:r>
-        <w:rPr>
-          <w:rFonts w:ascii="NimbusRomNo9L-Regu" w:hAnsi="NimbusRomNo9L-Regu" w:cs="NimbusRomNo9L-Regu"/>
           <w:b/>
           <w:bCs/>
-          <w:lang w:val="en-US"/>
-        </w:rPr>
-        <w:t>P@</w:t>
-      </w:r>
-      <w:r>
-        <w:rPr>
-          <w:lang w:val="en-GB"/>
-        </w:rPr>
-        <w:t xml:space="preserve"> -&gt;</w:t>
-      </w:r>
-      <w:r>
-        <w:rPr>
-          <w:lang w:val="en-GB"/>
-        </w:rPr>
-        <w:t xml:space="preserve"> (</w:t>
-      </w:r>
-      <w:r>
-        <w:rPr>
-          <w:rFonts w:ascii="NimbusRomNo9L-Regu" w:hAnsi="NimbusRomNo9L-Regu" w:cs="NimbusRomNo9L-Regu"/>
-          <w:lang w:val="en-US"/>
-        </w:rPr>
-        <w:t xml:space="preserve">I think that this modify is enough </w:t>
-      </w:r>
-    </w:p>
-    <w:p>
-      <w:pPr>
-        <w:rPr>
-          <w:rFonts w:ascii="NimbusRomNo9L-Regu" w:hAnsi="NimbusRomNo9L-Regu" w:cs="NimbusRomNo9L-Regu"/>
-          <w:lang w:val="en-US"/>
-        </w:rPr>
-      </w:pPr>
-      <w:r>
-        <w:rPr>
-          <w:rFonts w:ascii="NimbusRomNo9L-Regu" w:hAnsi="NimbusRomNo9L-Regu" w:cs="NimbusRomNo9L-Regu"/>
-          <w:lang w:val="en-GB"/>
-        </w:rPr>
-        <w:t>“ Moreover, data are sent to the municipal district</w:t>
-      </w:r>
-      <w:r>
-        <w:rPr>
-          <w:rFonts w:ascii="NimbusRomNo9L-Regu" w:hAnsi="NimbusRomNo9L-Regu" w:cs="NimbusRomNo9L-Regu"/>
-          <w:lang w:val="en-GB"/>
-        </w:rPr>
-        <w:t xml:space="preserve"> </w:t>
-      </w:r>
-      <w:r>
-        <w:rPr>
-          <w:rFonts w:ascii="NimbusRomNo9L-Regu" w:hAnsi="NimbusRomNo9L-Regu" w:cs="NimbusRomNo9L-Regu"/>
-          <w:lang w:val="en-GB"/>
-        </w:rPr>
-        <w:t xml:space="preserve">so that important information can be extracted, </w:t>
-      </w:r>
-      <w:r>
-        <w:rPr>
-          <w:rFonts w:ascii="NimbusRomNo9L-Regu" w:hAnsi="NimbusRomNo9L-Regu" w:cs="NimbusRomNo9L-Regu"/>
-          <w:lang w:val="en-GB"/>
-        </w:rPr>
-        <w:t>and</w:t>
-      </w:r>
-      <w:r>
-        <w:rPr>
-          <w:rFonts w:ascii="NimbusRomNo9L-Regu" w:hAnsi="NimbusRomNo9L-Regu" w:cs="NimbusRomNo9L-Regu"/>
-          <w:lang w:val="en-GB"/>
-        </w:rPr>
-        <w:t xml:space="preserve"> the system makes statistics and suggestion in order to make decisions to improve the safety of the area.”</w:t>
-      </w:r>
-      <w:r>
-        <w:rPr>
-          <w:rFonts w:ascii="NimbusRomNo9L-Regu" w:hAnsi="NimbusRomNo9L-Regu" w:cs="NimbusRomNo9L-Regu"/>
-          <w:lang w:val="en-GB"/>
-        </w:rPr>
-        <w:t xml:space="preserve"> )</w:t>
-      </w:r>
-    </w:p>
-    <w:p>
-      <w:pPr>
-        <w:rPr>
-          <w:rFonts w:ascii="NimbusRomNo9L-Regu" w:hAnsi="NimbusRomNo9L-Regu" w:cs="NimbusRomNo9L-Regu"/>
-          <w:lang w:val="en-US"/>
-        </w:rPr>
-      </w:pPr>
-    </w:p>
-    <w:p>
-      <w:pPr>
-        <w:rPr>
-          <w:rFonts w:ascii="NimbusRomNo9L-Regu" w:hAnsi="NimbusRomNo9L-Regu" w:cs="NimbusRomNo9L-Regu"/>
-          <w:lang w:val="en-US"/>
-        </w:rPr>
-      </w:pPr>
-      <w:r>
-        <w:rPr>
-          <w:rFonts w:ascii="NimbusRomNo9L-Regu" w:hAnsi="NimbusRomNo9L-Regu" w:cs="NimbusRomNo9L-Regu"/>
-          <w:lang w:val="en-US"/>
-        </w:rPr>
-        <w:t xml:space="preserve">BOTH) 1.3.1 spam? Is definition ok? </w:t>
-      </w:r>
-    </w:p>
-    <w:p>
-      <w:pPr>
-        <w:rPr>
-          <w:rFonts w:ascii="NimbusRomNo9L-Regu" w:hAnsi="NimbusRomNo9L-Regu" w:cs="NimbusRomNo9L-Regu"/>
+          <w:color w:val="FF0000"/>
           <w:lang w:val="en-US"/>
         </w:rPr>
       </w:pPr>
@@ -177,45 +56,34 @@
           <w:rFonts w:ascii="NimbusRomNo9L-Regu" w:hAnsi="NimbusRomNo9L-Regu" w:cs="NimbusRomNo9L-Regu"/>
           <w:b/>
           <w:bCs/>
-          <w:lang w:val="en-US"/>
-        </w:rPr>
-        <w:t>P@</w:t>
-      </w:r>
-      <w:r>
-        <w:rPr>
-          <w:rFonts w:ascii="NimbusRomNo9L-Regu" w:hAnsi="NimbusRomNo9L-Regu" w:cs="NimbusRomNo9L-Regu"/>
-          <w:lang w:val="en-US"/>
-        </w:rPr>
-        <w:t xml:space="preserve"> -&gt; (Remove it, but in the RASD 2.3 authority the word spam is used (for me it’s irrelevant)</w:t>
-      </w:r>
-    </w:p>
-    <w:p>
-      <w:pPr>
-        <w:rPr>
-          <w:rFonts w:ascii="NimbusRomNo9L-Regu" w:hAnsi="NimbusRomNo9L-Regu" w:cs="NimbusRomNo9L-Regu"/>
-          <w:lang w:val="en-US"/>
-        </w:rPr>
-      </w:pPr>
-    </w:p>
-    <w:p>
-      <w:pPr>
-        <w:rPr>
-          <w:rFonts w:ascii="NimbusRomNo9L-Regu" w:hAnsi="NimbusRomNo9L-Regu" w:cs="NimbusRomNo9L-Regu"/>
-          <w:lang w:val="en-US"/>
-        </w:rPr>
-      </w:pPr>
-      <w:r>
-        <w:rPr>
-          <w:rFonts w:ascii="NimbusRomNo9L-Regu" w:hAnsi="NimbusRomNo9L-Regu" w:cs="NimbusRomNo9L-Regu"/>
-          <w:lang w:val="en-US"/>
-        </w:rPr>
-        <w:t>RASD) machine phenomena 5? Keep it ??? modify it to just build suggestions from data from internal DB and external DBs)</w:t>
-      </w:r>
-    </w:p>
-    <w:p>
-      <w:pPr>
-        <w:rPr>
-          <w:rFonts w:ascii="NimbusRomNo9L-Regu" w:hAnsi="NimbusRomNo9L-Regu" w:cs="NimbusRomNo9L-Regu"/>
+          <w:color w:val="FF0000"/>
+          <w:lang w:val="en-US"/>
+        </w:rPr>
+        <w:t>fixed</w:t>
+      </w:r>
+    </w:p>
+    <w:p>
+      <w:pPr>
+        <w:rPr>
+          <w:rFonts w:ascii="NimbusRomNo9L-Regu" w:hAnsi="NimbusRomNo9L-Regu" w:cs="NimbusRomNo9L-Regu"/>
+          <w:color w:val="FF0000"/>
+          <w:lang w:val="en-US"/>
+        </w:rPr>
+      </w:pPr>
+      <w:r>
+        <w:rPr>
+          <w:rFonts w:ascii="NimbusRomNo9L-Regu" w:hAnsi="NimbusRomNo9L-Regu" w:cs="NimbusRomNo9L-Regu"/>
+          <w:color w:val="FF0000"/>
+          <w:lang w:val="en-US"/>
+        </w:rPr>
+        <w:t>BOTH)1.2.1 add something on suggestions.</w:t>
+      </w:r>
+    </w:p>
+    <w:p>
+      <w:pPr>
+        <w:rPr>
+          <w:rFonts w:ascii="NimbusRomNo9L-Regu" w:hAnsi="NimbusRomNo9L-Regu" w:cs="NimbusRomNo9L-Regu"/>
+          <w:color w:val="FF0000"/>
           <w:lang w:val="en-US"/>
         </w:rPr>
       </w:pPr>
@@ -224,13 +92,169 @@
           <w:rFonts w:ascii="NimbusRomNo9L-Regu" w:hAnsi="NimbusRomNo9L-Regu" w:cs="NimbusRomNo9L-Regu"/>
           <w:b/>
           <w:bCs/>
+          <w:color w:val="FF0000"/>
           <w:lang w:val="en-US"/>
         </w:rPr>
         <w:t>P@</w:t>
       </w:r>
       <w:r>
         <w:rPr>
-          <w:rFonts w:ascii="NimbusRomNo9L-Regu" w:hAnsi="NimbusRomNo9L-Regu" w:cs="NimbusRomNo9L-Regu"/>
+          <w:color w:val="FF0000"/>
+          <w:lang w:val="en-GB"/>
+        </w:rPr>
+        <w:t xml:space="preserve"> -&gt; (</w:t>
+      </w:r>
+      <w:r>
+        <w:rPr>
+          <w:rFonts w:ascii="NimbusRomNo9L-Regu" w:hAnsi="NimbusRomNo9L-Regu" w:cs="NimbusRomNo9L-Regu"/>
+          <w:color w:val="FF0000"/>
+          <w:lang w:val="en-US"/>
+        </w:rPr>
+        <w:t xml:space="preserve">I think that this modify is enough </w:t>
+      </w:r>
+      <w:r>
+        <w:rPr>
+          <w:rFonts w:ascii="NimbusRomNo9L-Regu" w:hAnsi="NimbusRomNo9L-Regu" w:cs="NimbusRomNo9L-Regu"/>
+          <w:color w:val="FF0000"/>
+          <w:lang w:val="en-US"/>
+        </w:rPr>
+        <w:t xml:space="preserve"> </w:t>
+      </w:r>
+    </w:p>
+    <w:p>
+      <w:pPr>
+        <w:rPr>
+          <w:rFonts w:ascii="NimbusRomNo9L-Regu" w:hAnsi="NimbusRomNo9L-Regu" w:cs="NimbusRomNo9L-Regu"/>
+          <w:color w:val="FF0000"/>
+          <w:lang w:val="en-US"/>
+        </w:rPr>
+      </w:pPr>
+      <w:r>
+        <w:rPr>
+          <w:rFonts w:ascii="NimbusRomNo9L-Regu" w:hAnsi="NimbusRomNo9L-Regu" w:cs="NimbusRomNo9L-Regu"/>
+          <w:color w:val="FF0000"/>
+          <w:lang w:val="en-GB"/>
+        </w:rPr>
+        <w:t xml:space="preserve">“ Moreover, data are sent to the municipal district so that important information can be extracted, </w:t>
+      </w:r>
+      <w:r>
+        <w:rPr>
+          <w:rFonts w:ascii="NimbusRomNo9L-Regu" w:hAnsi="NimbusRomNo9L-Regu" w:cs="NimbusRomNo9L-Regu"/>
+          <w:color w:val="FF0000"/>
+          <w:lang w:val="en-GB"/>
+        </w:rPr>
+        <w:t>and</w:t>
+      </w:r>
+      <w:r>
+        <w:rPr>
+          <w:rFonts w:ascii="NimbusRomNo9L-Regu" w:hAnsi="NimbusRomNo9L-Regu" w:cs="NimbusRomNo9L-Regu"/>
+          <w:color w:val="FF0000"/>
+          <w:lang w:val="en-GB"/>
+        </w:rPr>
+        <w:t xml:space="preserve"> the system makes statistics and suggestion in order to make decisions to improve the safety of the area.” )</w:t>
+      </w:r>
+    </w:p>
+    <w:p>
+      <w:pPr>
+        <w:rPr>
+          <w:rFonts w:ascii="NimbusRomNo9L-Regu" w:hAnsi="NimbusRomNo9L-Regu" w:cs="NimbusRomNo9L-Regu"/>
+          <w:lang w:val="en-US"/>
+        </w:rPr>
+      </w:pPr>
+    </w:p>
+    <w:p>
+      <w:pPr>
+        <w:rPr>
+          <w:rFonts w:ascii="NimbusRomNo9L-Regu" w:hAnsi="NimbusRomNo9L-Regu" w:cs="NimbusRomNo9L-Regu"/>
+          <w:color w:val="FF0000"/>
+          <w:lang w:val="en-US"/>
+        </w:rPr>
+      </w:pPr>
+      <w:r>
+        <w:rPr>
+          <w:rFonts w:ascii="NimbusRomNo9L-Regu" w:hAnsi="NimbusRomNo9L-Regu" w:cs="NimbusRomNo9L-Regu"/>
+          <w:color w:val="FF0000"/>
+          <w:lang w:val="en-US"/>
+        </w:rPr>
+        <w:t xml:space="preserve">BOTH) 1.3.1 spam? Is definition ok? </w:t>
+      </w:r>
+    </w:p>
+    <w:p>
+      <w:pPr>
+        <w:rPr>
+          <w:rFonts w:ascii="NimbusRomNo9L-Regu" w:hAnsi="NimbusRomNo9L-Regu" w:cs="NimbusRomNo9L-Regu"/>
+          <w:color w:val="FF0000"/>
+          <w:lang w:val="en-US"/>
+        </w:rPr>
+      </w:pPr>
+      <w:r>
+        <w:rPr>
+          <w:rFonts w:ascii="NimbusRomNo9L-Regu" w:hAnsi="NimbusRomNo9L-Regu" w:cs="NimbusRomNo9L-Regu"/>
+          <w:b/>
+          <w:bCs/>
+          <w:color w:val="FF0000"/>
+          <w:lang w:val="en-US"/>
+        </w:rPr>
+        <w:t>P@</w:t>
+      </w:r>
+      <w:r>
+        <w:rPr>
+          <w:rFonts w:ascii="NimbusRomNo9L-Regu" w:hAnsi="NimbusRomNo9L-Regu" w:cs="NimbusRomNo9L-Regu"/>
+          <w:color w:val="FF0000"/>
+          <w:lang w:val="en-US"/>
+        </w:rPr>
+        <w:t xml:space="preserve"> -&gt; (Remove it, but in the RASD 2.3 authority the word spam is used (for me it’s irrelevant)</w:t>
+      </w:r>
+    </w:p>
+    <w:p>
+      <w:pPr>
+        <w:rPr>
+          <w:rFonts w:ascii="NimbusRomNo9L-Regu" w:hAnsi="NimbusRomNo9L-Regu" w:cs="NimbusRomNo9L-Regu"/>
+          <w:lang w:val="en-US"/>
+        </w:rPr>
+      </w:pPr>
+    </w:p>
+    <w:p>
+      <w:pPr>
+        <w:rPr>
+          <w:rFonts w:ascii="NimbusRomNo9L-Regu" w:hAnsi="NimbusRomNo9L-Regu" w:cs="NimbusRomNo9L-Regu"/>
+          <w:color w:val="92D050"/>
+          <w:lang w:val="en-US"/>
+        </w:rPr>
+      </w:pPr>
+      <w:r>
+        <w:rPr>
+          <w:rFonts w:ascii="NimbusRomNo9L-Regu" w:hAnsi="NimbusRomNo9L-Regu" w:cs="NimbusRomNo9L-Regu"/>
+          <w:color w:val="92D050"/>
+          <w:lang w:val="en-US"/>
+        </w:rPr>
+        <w:t>RASD) machine phenomena 5? Keep it ??? modify it to just build suggestions from data from internal DB and external DBs)</w:t>
+      </w:r>
+      <w:bookmarkStart w:id="0" w:name="_GoBack"/>
+      <w:bookmarkEnd w:id="0"/>
+    </w:p>
+    <w:p>
+      <w:pPr>
+        <w:rPr>
+          <w:rFonts w:ascii="NimbusRomNo9L-Regu" w:hAnsi="NimbusRomNo9L-Regu" w:cs="NimbusRomNo9L-Regu"/>
+          <w:color w:val="92D050"/>
+          <w:lang w:val="en-US"/>
+        </w:rPr>
+      </w:pPr>
+      <w:r>
+        <w:rPr>
+          <w:rFonts w:ascii="NimbusRomNo9L-Regu" w:hAnsi="NimbusRomNo9L-Regu" w:cs="NimbusRomNo9L-Regu"/>
+          <w:b/>
+          <w:bCs/>
+          <w:color w:val="92D050"/>
+          <w:lang w:val="en-US"/>
+        </w:rPr>
+        <w:t>P@</w:t>
+      </w:r>
+      <w:r>
+        <w:rPr>
+          <w:rFonts w:ascii="NimbusRomNo9L-Regu" w:hAnsi="NimbusRomNo9L-Regu" w:cs="NimbusRomNo9L-Regu"/>
+          <w:color w:val="92D050"/>
           <w:lang w:val="en-US"/>
         </w:rPr>
         <w:t xml:space="preserve"> -&gt; ( I’d like to give a general idea</w:t>
@@ -244,29 +268,17 @@
         <w:spacing w:after="0" w:line="240" w:lineRule="auto"/>
         <w:rPr>
           <w:rFonts w:ascii="NimbusRomNo9L-Regu" w:hAnsi="NimbusRomNo9L-Regu" w:cs="NimbusRomNo9L-Regu"/>
-          <w:lang w:val="en-GB"/>
-        </w:rPr>
-      </w:pPr>
-      <w:r>
-        <w:rPr>
-          <w:rFonts w:ascii="NimbusRomNo9L-Regu" w:hAnsi="NimbusRomNo9L-Regu" w:cs="NimbusRomNo9L-Regu"/>
-          <w:lang w:val="en-GB"/>
-        </w:rPr>
-        <w:t>“</w:t>
-      </w:r>
-      <w:r>
-        <w:rPr>
-          <w:rFonts w:ascii="NimbusRomNo9L-Regu" w:hAnsi="NimbusRomNo9L-Regu" w:cs="NimbusRomNo9L-Regu"/>
-          <w:lang w:val="en-GB"/>
-        </w:rPr>
-        <w:t>periodically run algorithm that use the data extracted from internal and external database, to suggest possible interventions to municipality</w:t>
-      </w:r>
-      <w:r>
-        <w:rPr>
-          <w:rFonts w:ascii="NimbusRomNo9L-Regu" w:hAnsi="NimbusRomNo9L-Regu" w:cs="NimbusRomNo9L-Regu"/>
-          <w:lang w:val="en-GB"/>
-        </w:rPr>
-        <w:t>”)</w:t>
+          <w:color w:val="92D050"/>
+          <w:lang w:val="en-GB"/>
+        </w:rPr>
+      </w:pPr>
+      <w:r>
+        <w:rPr>
+          <w:rFonts w:ascii="NimbusRomNo9L-Regu" w:hAnsi="NimbusRomNo9L-Regu" w:cs="NimbusRomNo9L-Regu"/>
+          <w:color w:val="92D050"/>
+          <w:lang w:val="en-GB"/>
+        </w:rPr>
+        <w:t>“periodically run algorithm that use the data extracted from internal and external database, to suggest possible interventions to municipality”)</w:t>
       </w:r>
     </w:p>
     <w:p>
@@ -283,12 +295,14 @@
           <w:rFonts w:ascii="NimbusRomNo9L-Regu" w:hAnsi="NimbusRomNo9L-Regu" w:cs="NimbusRomNo9L-Regu"/>
           <w:b/>
           <w:bCs/>
-          <w:lang w:val="en-US"/>
-        </w:rPr>
-      </w:pPr>
-      <w:r>
-        <w:rPr>
-          <w:rFonts w:ascii="NimbusRomNo9L-Regu" w:hAnsi="NimbusRomNo9L-Regu" w:cs="NimbusRomNo9L-Regu"/>
+          <w:color w:val="FF0000"/>
+          <w:lang w:val="en-US"/>
+        </w:rPr>
+      </w:pPr>
+      <w:r>
+        <w:rPr>
+          <w:rFonts w:ascii="NimbusRomNo9L-Regu" w:hAnsi="NimbusRomNo9L-Regu" w:cs="NimbusRomNo9L-Regu"/>
+          <w:color w:val="FF0000"/>
           <w:lang w:val="en-US"/>
         </w:rPr>
         <w:t xml:space="preserve">RASD) shared phenomena : terminate assignment(controlled by world observed by the system) </w:t>
@@ -296,6 +310,7 @@
       <w:r>
         <w:rPr>
           <w:rFonts w:ascii="NimbusRomNo9L-Regu" w:hAnsi="NimbusRomNo9L-Regu" w:cs="NimbusRomNo9L-Regu"/>
+          <w:color w:val="FF0000"/>
           <w:lang w:val="en-US"/>
         </w:rPr>
         <w:t xml:space="preserve"> </w:t>
@@ -305,6 +320,7 @@
           <w:rFonts w:ascii="NimbusRomNo9L-Regu" w:hAnsi="NimbusRomNo9L-Regu" w:cs="NimbusRomNo9L-Regu"/>
           <w:b/>
           <w:bCs/>
+          <w:color w:val="FF0000"/>
           <w:lang w:val="en-US"/>
         </w:rPr>
         <w:t>problem with latex</w:t>
@@ -324,12 +340,14 @@
           <w:rFonts w:ascii="NimbusRomNo9L-Regu" w:hAnsi="NimbusRomNo9L-Regu" w:cs="NimbusRomNo9L-Regu"/>
           <w:b/>
           <w:bCs/>
-          <w:lang w:val="en-US"/>
-        </w:rPr>
-      </w:pPr>
-      <w:r>
-        <w:rPr>
-          <w:rFonts w:ascii="NimbusRomNo9L-Regu" w:hAnsi="NimbusRomNo9L-Regu" w:cs="NimbusRomNo9L-Regu"/>
+          <w:color w:val="FF0000"/>
+          <w:lang w:val="en-US"/>
+        </w:rPr>
+      </w:pPr>
+      <w:r>
+        <w:rPr>
+          <w:rFonts w:ascii="NimbusRomNo9L-Regu" w:hAnsi="NimbusRomNo9L-Regu" w:cs="NimbusRomNo9L-Regu"/>
+          <w:color w:val="FF0000"/>
           <w:lang w:val="en-US"/>
         </w:rPr>
         <w:t xml:space="preserve">RASD) 1.3.1 assignment:  work request for authorities generated upon receiving report made by citizens </w:t>
@@ -339,6 +357,7 @@
           <w:rFonts w:ascii="NimbusRomNo9L-Regu" w:hAnsi="NimbusRomNo9L-Regu" w:cs="NimbusRomNo9L-Regu"/>
           <w:b/>
           <w:bCs/>
+          <w:color w:val="FF0000"/>
           <w:lang w:val="en-US"/>
         </w:rPr>
         <w:t>inserted</w:t>
@@ -356,12 +375,14 @@
       <w:pPr>
         <w:rPr>
           <w:rFonts w:ascii="NimbusRomNo9L-Regu" w:hAnsi="NimbusRomNo9L-Regu" w:cs="NimbusRomNo9L-Regu"/>
-          <w:lang w:val="en-US"/>
-        </w:rPr>
-      </w:pPr>
-      <w:r>
-        <w:rPr>
-          <w:rFonts w:ascii="NimbusRomNo9L-Regu" w:hAnsi="NimbusRomNo9L-Regu" w:cs="NimbusRomNo9L-Regu"/>
+          <w:color w:val="FF0000"/>
+          <w:lang w:val="en-US"/>
+        </w:rPr>
+      </w:pPr>
+      <w:r>
+        <w:rPr>
+          <w:rFonts w:ascii="NimbusRomNo9L-Regu" w:hAnsi="NimbusRomNo9L-Regu" w:cs="NimbusRomNo9L-Regu"/>
+          <w:color w:val="FF0000"/>
           <w:lang w:val="en-US"/>
         </w:rPr>
         <w:t xml:space="preserve">RASD) 1.3.3 remove point  </w:t>
@@ -371,6 +392,7 @@
           <w:rFonts w:ascii="NimbusRomNo9L-Regu" w:hAnsi="NimbusRomNo9L-Regu" w:cs="NimbusRomNo9L-Regu"/>
           <w:b/>
           <w:bCs/>
+          <w:color w:val="FF0000"/>
           <w:lang w:val="en-US"/>
         </w:rPr>
         <w:t>P@</w:t>
@@ -378,6 +400,7 @@
       <w:r>
         <w:rPr>
           <w:rFonts w:ascii="NimbusRomNo9L-Regu" w:hAnsi="NimbusRomNo9L-Regu" w:cs="NimbusRomNo9L-Regu"/>
+          <w:color w:val="FF0000"/>
           <w:lang w:val="en-US"/>
         </w:rPr>
         <w:t xml:space="preserve"> -&gt; add point because in the other section there are points</w:t>
@@ -395,12 +418,14 @@
       <w:pPr>
         <w:rPr>
           <w:rFonts w:ascii="NimbusRomNo9L-Regu" w:hAnsi="NimbusRomNo9L-Regu" w:cs="NimbusRomNo9L-Regu"/>
-          <w:lang w:val="en-US"/>
-        </w:rPr>
-      </w:pPr>
-      <w:r>
-        <w:rPr>
-          <w:rFonts w:ascii="NimbusRomNo9L-Regu" w:hAnsi="NimbusRomNo9L-Regu" w:cs="NimbusRomNo9L-Regu"/>
+          <w:color w:val="FF0000"/>
+          <w:lang w:val="en-US"/>
+        </w:rPr>
+      </w:pPr>
+      <w:r>
+        <w:rPr>
+          <w:rFonts w:ascii="NimbusRomNo9L-Regu" w:hAnsi="NimbusRomNo9L-Regu" w:cs="NimbusRomNo9L-Regu"/>
+          <w:color w:val="FF0000"/>
           <w:lang w:val="en-US"/>
         </w:rPr>
         <w:t xml:space="preserve">RASD) add requirement 11 in some goal mapping </w:t>
@@ -410,6 +435,7 @@
       <w:pPr>
         <w:rPr>
           <w:rFonts w:ascii="NimbusRomNo9L-Regu" w:hAnsi="NimbusRomNo9L-Regu" w:cs="NimbusRomNo9L-Regu"/>
+          <w:color w:val="FF0000"/>
           <w:lang w:val="en-US"/>
         </w:rPr>
       </w:pPr>
@@ -418,6 +444,7 @@
           <w:rFonts w:ascii="NimbusRomNo9L-Regu" w:hAnsi="NimbusRomNo9L-Regu" w:cs="NimbusRomNo9L-Regu"/>
           <w:b/>
           <w:bCs/>
+          <w:color w:val="FF0000"/>
           <w:lang w:val="en-US"/>
         </w:rPr>
         <w:t xml:space="preserve">P@ </w:t>
@@ -425,6 +452,7 @@
       <w:r>
         <w:rPr>
           <w:rFonts w:ascii="NimbusRomNo9L-Regu" w:hAnsi="NimbusRomNo9L-Regu" w:cs="NimbusRomNo9L-Regu"/>
+          <w:color w:val="FF0000"/>
           <w:lang w:val="en-US"/>
         </w:rPr>
         <w:t>-&gt; (</w:t>
@@ -432,6 +460,7 @@
       <w:r>
         <w:rPr>
           <w:rFonts w:ascii="NimbusRomNo9L-Regu" w:hAnsi="NimbusRomNo9L-Regu" w:cs="NimbusRomNo9L-Regu"/>
+          <w:color w:val="FF0000"/>
           <w:lang w:val="en-US"/>
         </w:rPr>
         <w:t xml:space="preserve">There isn’t a goal that could “use” the requirement </w:t>
@@ -441,12 +470,14 @@
       <w:pPr>
         <w:rPr>
           <w:rFonts w:ascii="NimbusRomNo9L-Regu" w:hAnsi="NimbusRomNo9L-Regu" w:cs="NimbusRomNo9L-Regu"/>
-          <w:lang w:val="en-US"/>
-        </w:rPr>
-      </w:pPr>
-      <w:r>
-        <w:rPr>
-          <w:rFonts w:ascii="NimbusRomNo9L-Regu" w:hAnsi="NimbusRomNo9L-Regu" w:cs="NimbusRomNo9L-Regu"/>
+          <w:color w:val="FF0000"/>
+          <w:lang w:val="en-US"/>
+        </w:rPr>
+      </w:pPr>
+      <w:r>
+        <w:rPr>
+          <w:rFonts w:ascii="NimbusRomNo9L-Regu" w:hAnsi="NimbusRomNo9L-Regu" w:cs="NimbusRomNo9L-Regu"/>
+          <w:color w:val="FF0000"/>
           <w:lang w:val="en-US"/>
         </w:rPr>
         <w:t>I’d like to change R11</w:t>
@@ -456,12 +487,14 @@
       <w:pPr>
         <w:rPr>
           <w:rFonts w:ascii="NimbusRomNo9L-Regu" w:hAnsi="NimbusRomNo9L-Regu" w:cs="NimbusRomNo9L-Regu"/>
-          <w:lang w:val="en-GB"/>
-        </w:rPr>
-      </w:pPr>
-      <w:r>
-        <w:rPr>
-          <w:rFonts w:ascii="NimbusRomNo9L-Regu" w:hAnsi="NimbusRomNo9L-Regu" w:cs="NimbusRomNo9L-Regu"/>
+          <w:color w:val="FF0000"/>
+          <w:lang w:val="en-GB"/>
+        </w:rPr>
+      </w:pPr>
+      <w:r>
+        <w:rPr>
+          <w:rFonts w:ascii="NimbusRomNo9L-Regu" w:hAnsi="NimbusRomNo9L-Regu" w:cs="NimbusRomNo9L-Regu"/>
+          <w:color w:val="FF0000"/>
           <w:lang w:val="en-GB"/>
         </w:rPr>
         <w:t>Users must be able to login if they provide the right credentials.</w:t>
@@ -469,27 +502,15 @@
       <w:r>
         <w:rPr>
           <w:rFonts w:ascii="NimbusRomNo9L-Regu" w:hAnsi="NimbusRomNo9L-Regu" w:cs="NimbusRomNo9L-Regu"/>
-          <w:lang w:val="en-GB"/>
-        </w:rPr>
-        <w:t xml:space="preserve">  –to</w:t>
-      </w:r>
-      <w:r>
-        <w:rPr>
-          <w:rFonts w:ascii="NimbusRomNo9L-Regu" w:hAnsi="NimbusRomNo9L-Regu" w:cs="NimbusRomNo9L-Regu"/>
-          <w:lang w:val="en-GB"/>
-        </w:rPr>
-        <w:t>–</w:t>
-      </w:r>
-      <w:r>
-        <w:rPr>
-          <w:rFonts w:ascii="NimbusRomNo9L-Regu" w:hAnsi="NimbusRomNo9L-Regu" w:cs="NimbusRomNo9L-Regu"/>
-          <w:lang w:val="en-GB"/>
-        </w:rPr>
-        <w:t>&gt;  Users to use the</w:t>
-      </w:r>
-      <w:r>
-        <w:rPr>
-          <w:rFonts w:ascii="NimbusRomNo9L-Regu" w:hAnsi="NimbusRomNo9L-Regu" w:cs="NimbusRomNo9L-Regu"/>
+          <w:color w:val="FF0000"/>
+          <w:lang w:val="en-GB"/>
+        </w:rPr>
+        <w:t xml:space="preserve">  –to–&gt;  Users to use the</w:t>
+      </w:r>
+      <w:r>
+        <w:rPr>
+          <w:rFonts w:ascii="NimbusRomNo9L-Regu" w:hAnsi="NimbusRomNo9L-Regu" w:cs="NimbusRomNo9L-Regu"/>
+          <w:color w:val="FF0000"/>
           <w:lang w:val="en-GB"/>
         </w:rPr>
         <w:t xml:space="preserve"> full</w:t>
@@ -497,6 +518,7 @@
       <w:r>
         <w:rPr>
           <w:rFonts w:ascii="NimbusRomNo9L-Regu" w:hAnsi="NimbusRomNo9L-Regu" w:cs="NimbusRomNo9L-Regu"/>
+          <w:color w:val="FF0000"/>
           <w:lang w:val="en-GB"/>
         </w:rPr>
         <w:t xml:space="preserve"> service must be able to login providing the right credentials</w:t>
@@ -506,12 +528,14 @@
       <w:pPr>
         <w:rPr>
           <w:rFonts w:ascii="NimbusRomNo9L-Regu" w:hAnsi="NimbusRomNo9L-Regu" w:cs="NimbusRomNo9L-Regu"/>
-          <w:lang w:val="en-GB"/>
-        </w:rPr>
-      </w:pPr>
-      <w:r>
-        <w:rPr>
-          <w:rFonts w:ascii="NimbusRomNo9L-Regu" w:hAnsi="NimbusRomNo9L-Regu" w:cs="NimbusRomNo9L-Regu"/>
+          <w:color w:val="FF0000"/>
+          <w:lang w:val="en-GB"/>
+        </w:rPr>
+      </w:pPr>
+      <w:r>
+        <w:rPr>
+          <w:rFonts w:ascii="NimbusRomNo9L-Regu" w:hAnsi="NimbusRomNo9L-Regu" w:cs="NimbusRomNo9L-Regu"/>
+          <w:color w:val="FF0000"/>
           <w:lang w:val="en-GB"/>
         </w:rPr>
         <w:t>Then</w:t>
@@ -519,6 +543,7 @@
       <w:r>
         <w:rPr>
           <w:rFonts w:ascii="NimbusRomNo9L-Regu" w:hAnsi="NimbusRomNo9L-Regu" w:cs="NimbusRomNo9L-Regu"/>
+          <w:color w:val="FF0000"/>
           <w:lang w:val="en-GB"/>
         </w:rPr>
         <w:t xml:space="preserve"> this requirement is </w:t>
@@ -526,6 +551,7 @@
       <w:r>
         <w:rPr>
           <w:rFonts w:ascii="NimbusRomNo9L-Regu" w:hAnsi="NimbusRomNo9L-Regu" w:cs="NimbusRomNo9L-Regu"/>
+          <w:color w:val="FF0000"/>
           <w:lang w:val="en-GB"/>
         </w:rPr>
         <w:t>requested from all goals that not include visitors)</w:t>
@@ -535,20 +561,23 @@
       <w:pPr>
         <w:rPr>
           <w:rFonts w:ascii="NimbusRomNo9L-Regu" w:hAnsi="NimbusRomNo9L-Regu" w:cs="NimbusRomNo9L-Regu"/>
-          <w:lang w:val="en-US"/>
-        </w:rPr>
-      </w:pPr>
-    </w:p>
-    <w:p>
-      <w:pPr>
-        <w:rPr>
-          <w:rFonts w:ascii="NimbusRomNo9L-Regu" w:hAnsi="NimbusRomNo9L-Regu" w:cs="NimbusRomNo9L-Regu"/>
-          <w:lang w:val="en-US"/>
-        </w:rPr>
-      </w:pPr>
-      <w:r>
-        <w:rPr>
-          <w:rFonts w:ascii="NimbusRomNo9L-Regu" w:hAnsi="NimbusRomNo9L-Regu" w:cs="NimbusRomNo9L-Regu"/>
+          <w:color w:val="FF0000"/>
+          <w:lang w:val="en-US"/>
+        </w:rPr>
+      </w:pPr>
+    </w:p>
+    <w:p>
+      <w:pPr>
+        <w:rPr>
+          <w:rFonts w:ascii="NimbusRomNo9L-Regu" w:hAnsi="NimbusRomNo9L-Regu" w:cs="NimbusRomNo9L-Regu"/>
+          <w:color w:val="FF0000"/>
+          <w:lang w:val="en-US"/>
+        </w:rPr>
+      </w:pPr>
+      <w:r>
+        <w:rPr>
+          <w:rFonts w:ascii="NimbusRomNo9L-Regu" w:hAnsi="NimbusRomNo9L-Regu" w:cs="NimbusRomNo9L-Regu"/>
+          <w:color w:val="FF0000"/>
           <w:lang w:val="en-US"/>
         </w:rPr>
         <w:lastRenderedPageBreak/>
@@ -559,6 +588,7 @@
       <w:pPr>
         <w:rPr>
           <w:rFonts w:ascii="NimbusRomNo9L-Regu" w:hAnsi="NimbusRomNo9L-Regu" w:cs="NimbusRomNo9L-Regu"/>
+          <w:color w:val="FF0000"/>
           <w:lang w:val="en-US"/>
         </w:rPr>
       </w:pPr>
@@ -567,6 +597,7 @@
           <w:rFonts w:ascii="NimbusRomNo9L-Regu" w:hAnsi="NimbusRomNo9L-Regu" w:cs="NimbusRomNo9L-Regu"/>
           <w:b/>
           <w:bCs/>
+          <w:color w:val="FF0000"/>
           <w:lang w:val="en-US"/>
         </w:rPr>
         <w:t xml:space="preserve">P@-&gt; </w:t>
@@ -574,6 +605,7 @@
       <w:r>
         <w:rPr>
           <w:rFonts w:ascii="NimbusRomNo9L-Regu" w:hAnsi="NimbusRomNo9L-Regu" w:cs="NimbusRomNo9L-Regu"/>
+          <w:color w:val="FF0000"/>
           <w:lang w:val="en-US"/>
         </w:rPr>
         <w:t>(</w:t>
@@ -583,15 +615,34 @@
       <w:pPr>
         <w:rPr>
           <w:rFonts w:ascii="NimbusRomNo9L-Regu" w:hAnsi="NimbusRomNo9L-Regu" w:cs="NimbusRomNo9L-Regu"/>
-          <w:lang w:val="en-US"/>
-        </w:rPr>
-      </w:pPr>
-      <w:r>
-        <w:rPr>
-          <w:rFonts w:ascii="NimbusRomNo9L-Regu" w:hAnsi="NimbusRomNo9L-Regu" w:cs="NimbusRomNo9L-Regu"/>
+          <w:color w:val="FF0000"/>
+          <w:lang w:val="en-US"/>
+        </w:rPr>
+      </w:pPr>
+      <w:r>
+        <w:rPr>
+          <w:rFonts w:ascii="NimbusRomNo9L-Regu" w:hAnsi="NimbusRomNo9L-Regu" w:cs="NimbusRomNo9L-Regu"/>
+          <w:color w:val="FF0000"/>
           <w:lang w:val="en-US"/>
         </w:rPr>
         <w:t>Option:</w:t>
+      </w:r>
+    </w:p>
+    <w:p>
+      <w:pPr>
+        <w:rPr>
+          <w:rFonts w:ascii="NimbusRomNo9L-Regu" w:hAnsi="NimbusRomNo9L-Regu" w:cs="NimbusRomNo9L-Regu"/>
+          <w:color w:val="FF0000"/>
+          <w:lang w:val="en-US"/>
+        </w:rPr>
+      </w:pPr>
+      <w:r>
+        <w:rPr>
+          <w:rFonts w:ascii="NimbusRomNo9L-Regu" w:hAnsi="NimbusRomNo9L-Regu" w:cs="NimbusRomNo9L-Regu"/>
+          <w:color w:val="FF0000"/>
+          <w:lang w:val="en-US"/>
+        </w:rPr>
+        <w:t>PM@-&gt; I’d go with option 1</w:t>
       </w:r>
     </w:p>
     <w:p>
@@ -603,28 +654,40 @@
         </w:numPr>
         <w:rPr>
           <w:rFonts w:ascii="NimbusRomNo9L-Regu" w:hAnsi="NimbusRomNo9L-Regu" w:cs="NimbusRomNo9L-Regu"/>
-          <w:lang w:val="en-US"/>
-        </w:rPr>
-      </w:pPr>
-      <w:r>
-        <w:rPr>
-          <w:rFonts w:ascii="NimbusRomNo9L-Regu" w:hAnsi="NimbusRomNo9L-Regu" w:cs="NimbusRomNo9L-Regu"/>
+          <w:color w:val="FF0000"/>
+          <w:lang w:val="en-US"/>
+        </w:rPr>
+      </w:pPr>
+      <w:r>
+        <w:rPr>
+          <w:rFonts w:ascii="NimbusRomNo9L-Regu" w:hAnsi="NimbusRomNo9L-Regu" w:cs="NimbusRomNo9L-Regu"/>
+          <w:color w:val="FF0000"/>
           <w:lang w:val="en-US"/>
         </w:rPr>
         <w:t>Map</w:t>
       </w:r>
+      <w:r>
+        <w:rPr>
+          <w:rFonts w:ascii="NimbusRomNo9L-Regu" w:hAnsi="NimbusRomNo9L-Regu" w:cs="NimbusRomNo9L-Regu"/>
+          <w:color w:val="FF0000"/>
+          <w:lang w:val="en-US"/>
+        </w:rPr>
+        <w:t xml:space="preserve"> </w:t>
+      </w:r>
     </w:p>
     <w:p>
       <w:pPr>
         <w:pStyle w:val="Paragrafoelenco"/>
         <w:rPr>
           <w:rFonts w:ascii="NimbusRomNo9L-Regu" w:hAnsi="NimbusRomNo9L-Regu" w:cs="NimbusRomNo9L-Regu"/>
-          <w:lang w:val="en-US"/>
-        </w:rPr>
-      </w:pPr>
-      <w:r>
-        <w:rPr>
-          <w:rFonts w:ascii="NimbusRomNo9L-Regu" w:hAnsi="NimbusRomNo9L-Regu" w:cs="NimbusRomNo9L-Regu"/>
+          <w:color w:val="FF0000"/>
+          <w:lang w:val="en-US"/>
+        </w:rPr>
+      </w:pPr>
+      <w:r>
+        <w:rPr>
+          <w:rFonts w:ascii="NimbusRomNo9L-Regu" w:hAnsi="NimbusRomNo9L-Regu" w:cs="NimbusRomNo9L-Regu"/>
+          <w:color w:val="FF0000"/>
           <w:lang w:val="en-US"/>
         </w:rPr>
         <w:t xml:space="preserve">G10) Help the Municipality to make decision </w:t>
@@ -632,6 +695,7 @@
       <w:r>
         <w:rPr>
           <w:rFonts w:ascii="NimbusRomNo9L-Regu" w:hAnsi="NimbusRomNo9L-Regu" w:cs="NimbusRomNo9L-Regu"/>
+          <w:color w:val="FF0000"/>
           <w:lang w:val="en-US"/>
         </w:rPr>
         <w:t>(new goal)</w:t>
@@ -642,12 +706,14 @@
         <w:pStyle w:val="Paragrafoelenco"/>
         <w:rPr>
           <w:rFonts w:ascii="NimbusRomNo9L-Regu" w:hAnsi="NimbusRomNo9L-Regu" w:cs="NimbusRomNo9L-Regu"/>
-          <w:lang w:val="en-GB"/>
-        </w:rPr>
-      </w:pPr>
-      <w:r>
-        <w:rPr>
-          <w:rFonts w:ascii="NimbusRomNo9L-Regu" w:hAnsi="NimbusRomNo9L-Regu" w:cs="NimbusRomNo9L-Regu"/>
+          <w:color w:val="FF0000"/>
+          <w:lang w:val="en-GB"/>
+        </w:rPr>
+      </w:pPr>
+      <w:r>
+        <w:rPr>
+          <w:rFonts w:ascii="NimbusRomNo9L-Regu" w:hAnsi="NimbusRomNo9L-Regu" w:cs="NimbusRomNo9L-Regu"/>
+          <w:color w:val="FF0000"/>
           <w:lang w:val="en-GB"/>
         </w:rPr>
         <w:t>R6) Statistics are always updated when an event happens.</w:t>
@@ -658,12 +724,14 @@
         <w:pStyle w:val="Paragrafoelenco"/>
         <w:rPr>
           <w:rFonts w:ascii="NimbusRomNo9L-Regu" w:hAnsi="NimbusRomNo9L-Regu" w:cs="NimbusRomNo9L-Regu"/>
-          <w:lang w:val="en-GB"/>
-        </w:rPr>
-      </w:pPr>
-      <w:r>
-        <w:rPr>
-          <w:rFonts w:ascii="NimbusRomNo9L-Regu" w:hAnsi="NimbusRomNo9L-Regu" w:cs="NimbusRomNo9L-Regu"/>
+          <w:color w:val="FF0000"/>
+          <w:lang w:val="en-GB"/>
+        </w:rPr>
+      </w:pPr>
+      <w:r>
+        <w:rPr>
+          <w:rFonts w:ascii="NimbusRomNo9L-Regu" w:hAnsi="NimbusRomNo9L-Regu" w:cs="NimbusRomNo9L-Regu"/>
+          <w:color w:val="FF0000"/>
           <w:lang w:val="en-US"/>
         </w:rPr>
         <w:t>R11)</w:t>
@@ -671,23 +739,10 @@
       <w:r>
         <w:rPr>
           <w:rFonts w:ascii="NimbusRomNo9L-Regu" w:hAnsi="NimbusRomNo9L-Regu" w:cs="NimbusRomNo9L-Regu"/>
-          <w:lang w:val="en-GB"/>
-        </w:rPr>
-        <w:t xml:space="preserve"> </w:t>
-      </w:r>
-      <w:r>
-        <w:rPr>
-          <w:rFonts w:ascii="NimbusRomNo9L-Regu" w:hAnsi="NimbusRomNo9L-Regu" w:cs="NimbusRomNo9L-Regu"/>
-          <w:lang w:val="en-GB"/>
-        </w:rPr>
-        <w:t>Users to use the full service must be able to login providing the right credentials</w:t>
-      </w:r>
-      <w:r>
-        <w:rPr>
-          <w:rFonts w:ascii="NimbusRomNo9L-Regu" w:hAnsi="NimbusRomNo9L-Regu" w:cs="NimbusRomNo9L-Regu"/>
-          <w:lang w:val="en-GB"/>
-        </w:rPr>
-        <w:t xml:space="preserve"> (new R11)</w:t>
+          <w:color w:val="FF0000"/>
+          <w:lang w:val="en-GB"/>
+        </w:rPr>
+        <w:t xml:space="preserve"> Users to use the full service must be able to login providing the right credentials (new R11)</w:t>
       </w:r>
     </w:p>
     <w:p>
@@ -695,22 +750,17 @@
         <w:pStyle w:val="Paragrafoelenco"/>
         <w:rPr>
           <w:rFonts w:ascii="NimbusRomNo9L-Regu" w:hAnsi="NimbusRomNo9L-Regu" w:cs="NimbusRomNo9L-Regu"/>
-          <w:lang w:val="en-GB"/>
-        </w:rPr>
-      </w:pPr>
-      <w:r>
-        <w:rPr>
-          <w:rFonts w:ascii="NimbusRomNo9L-Regu" w:hAnsi="NimbusRomNo9L-Regu" w:cs="NimbusRomNo9L-Regu"/>
-          <w:lang w:val="en-GB"/>
-        </w:rPr>
-        <w:t xml:space="preserve">R13) </w:t>
-      </w:r>
-      <w:r>
-        <w:rPr>
-          <w:rFonts w:ascii="NimbusRomNo9L-Regu" w:hAnsi="NimbusRomNo9L-Regu" w:cs="NimbusRomNo9L-Regu"/>
-          <w:lang w:val="en-GB"/>
-        </w:rPr>
-        <w:t>Suggestions must be available when municipalities request them.</w:t>
+          <w:color w:val="FF0000"/>
+          <w:lang w:val="en-GB"/>
+        </w:rPr>
+      </w:pPr>
+      <w:r>
+        <w:rPr>
+          <w:rFonts w:ascii="NimbusRomNo9L-Regu" w:hAnsi="NimbusRomNo9L-Regu" w:cs="NimbusRomNo9L-Regu"/>
+          <w:color w:val="FF0000"/>
+          <w:lang w:val="en-GB"/>
+        </w:rPr>
+        <w:t>R13) Suggestions must be available when municipalities request them.</w:t>
       </w:r>
     </w:p>
     <w:p>
@@ -718,12 +768,14 @@
         <w:pStyle w:val="Paragrafoelenco"/>
         <w:rPr>
           <w:rFonts w:ascii="NimbusRomNo9L-Regu" w:hAnsi="NimbusRomNo9L-Regu" w:cs="NimbusRomNo9L-Regu"/>
-          <w:lang w:val="en-GB"/>
-        </w:rPr>
-      </w:pPr>
-      <w:r>
-        <w:rPr>
-          <w:rFonts w:ascii="NimbusRomNo9L-Regu" w:hAnsi="NimbusRomNo9L-Regu" w:cs="NimbusRomNo9L-Regu"/>
+          <w:color w:val="FF0000"/>
+          <w:lang w:val="en-GB"/>
+        </w:rPr>
+      </w:pPr>
+      <w:r>
+        <w:rPr>
+          <w:rFonts w:ascii="NimbusRomNo9L-Regu" w:hAnsi="NimbusRomNo9L-Regu" w:cs="NimbusRomNo9L-Regu"/>
+          <w:color w:val="FF0000"/>
           <w:lang w:val="en-GB"/>
         </w:rPr>
         <w:t xml:space="preserve">D11) </w:t>
@@ -731,6 +783,7 @@
       <w:r>
         <w:rPr>
           <w:rFonts w:ascii="NimbusRomNo9L-Regu" w:hAnsi="NimbusRomNo9L-Regu" w:cs="NimbusRomNo9L-Regu"/>
+          <w:color w:val="FF0000"/>
           <w:lang w:val="en-GB"/>
         </w:rPr>
         <w:t>The data of external database are always available. (New domain assumption)</w:t>
@@ -745,12 +798,14 @@
         </w:numPr>
         <w:rPr>
           <w:rFonts w:ascii="NimbusRomNo9L-Regu" w:hAnsi="NimbusRomNo9L-Regu" w:cs="NimbusRomNo9L-Regu"/>
-          <w:lang w:val="en-US"/>
-        </w:rPr>
-      </w:pPr>
-      <w:r>
-        <w:rPr>
-          <w:rFonts w:ascii="NimbusRomNo9L-Regu" w:hAnsi="NimbusRomNo9L-Regu" w:cs="NimbusRomNo9L-Regu"/>
+          <w:color w:val="FF0000"/>
+          <w:lang w:val="en-US"/>
+        </w:rPr>
+      </w:pPr>
+      <w:r>
+        <w:rPr>
+          <w:rFonts w:ascii="NimbusRomNo9L-Regu" w:hAnsi="NimbusRomNo9L-Regu" w:cs="NimbusRomNo9L-Regu"/>
+          <w:color w:val="FF0000"/>
           <w:lang w:val="en-US"/>
         </w:rPr>
         <w:t xml:space="preserve">Add </w:t>
@@ -758,6 +813,7 @@
       <w:r>
         <w:rPr>
           <w:rFonts w:ascii="NimbusRomNo9L-Regu" w:hAnsi="NimbusRomNo9L-Regu" w:cs="NimbusRomNo9L-Regu"/>
+          <w:color w:val="FF0000"/>
           <w:lang w:val="en-US"/>
         </w:rPr>
         <w:t xml:space="preserve">R13 </w:t>
@@ -765,6 +821,7 @@
       <w:r>
         <w:rPr>
           <w:rFonts w:ascii="NimbusRomNo9L-Regu" w:hAnsi="NimbusRomNo9L-Regu" w:cs="NimbusRomNo9L-Regu"/>
+          <w:color w:val="FF0000"/>
           <w:lang w:val="en-US"/>
         </w:rPr>
         <w:t>in G8</w:t>
@@ -772,6 +829,7 @@
       <w:r>
         <w:rPr>
           <w:rFonts w:ascii="NimbusRomNo9L-Regu" w:hAnsi="NimbusRomNo9L-Regu" w:cs="NimbusRomNo9L-Regu"/>
+          <w:color w:val="FF0000"/>
           <w:lang w:val="en-US"/>
         </w:rPr>
         <w:t>)</w:t>
@@ -779,6 +837,7 @@
       <w:r>
         <w:rPr>
           <w:rFonts w:ascii="NimbusRomNo9L-Regu" w:hAnsi="NimbusRomNo9L-Regu" w:cs="NimbusRomNo9L-Regu"/>
+          <w:color w:val="FF0000"/>
           <w:lang w:val="en-US"/>
         </w:rPr>
         <w:t xml:space="preserve"> </w:t>
@@ -786,20 +845,15 @@
       <w:r>
         <w:rPr>
           <w:rFonts w:ascii="NimbusRomNo9L-Regu" w:hAnsi="NimbusRomNo9L-Regu" w:cs="NimbusRomNo9L-Regu"/>
-          <w:lang w:val="en-GB"/>
-        </w:rPr>
-        <w:t>Identify potentially unsafe areas</w:t>
-      </w:r>
-      <w:r>
-        <w:rPr>
-          <w:rFonts w:ascii="NimbusRomNo9L-Regu" w:hAnsi="NimbusRomNo9L-Regu" w:cs="NimbusRomNo9L-Regu"/>
-          <w:lang w:val="en-GB"/>
-        </w:rPr>
-        <w:t xml:space="preserve">. Because I think that when a municipality </w:t>
-      </w:r>
-      <w:r>
-        <w:rPr>
-          <w:rFonts w:ascii="NimbusRomNo9L-Regu" w:hAnsi="NimbusRomNo9L-Regu" w:cs="NimbusRomNo9L-Regu"/>
+          <w:color w:val="FF0000"/>
+          <w:lang w:val="en-GB"/>
+        </w:rPr>
+        <w:t xml:space="preserve">Identify potentially unsafe areas. Because I think that when a municipality </w:t>
+      </w:r>
+      <w:r>
+        <w:rPr>
+          <w:rFonts w:ascii="NimbusRomNo9L-Regu" w:hAnsi="NimbusRomNo9L-Regu" w:cs="NimbusRomNo9L-Regu"/>
+          <w:color w:val="FF0000"/>
           <w:lang w:val="en-GB"/>
         </w:rPr>
         <w:t>take information about area the system can show the suggestions</w:t>
@@ -809,12 +863,14 @@
       <w:pPr>
         <w:rPr>
           <w:rFonts w:ascii="NimbusRomNo9L-Regu" w:hAnsi="NimbusRomNo9L-Regu" w:cs="NimbusRomNo9L-Regu"/>
-          <w:lang w:val="en-GB"/>
-        </w:rPr>
-      </w:pPr>
-      <w:r>
-        <w:rPr>
-          <w:rFonts w:ascii="NimbusRomNo9L-Regu" w:hAnsi="NimbusRomNo9L-Regu" w:cs="NimbusRomNo9L-Regu"/>
+          <w:color w:val="FF0000"/>
+          <w:lang w:val="en-GB"/>
+        </w:rPr>
+      </w:pPr>
+      <w:r>
+        <w:rPr>
+          <w:rFonts w:ascii="NimbusRomNo9L-Regu" w:hAnsi="NimbusRomNo9L-Regu" w:cs="NimbusRomNo9L-Regu"/>
+          <w:color w:val="FF0000"/>
           <w:lang w:val="en-GB"/>
         </w:rPr>
         <w:t>)</w:t>
@@ -1083,8 +1139,6 @@
         </w:rPr>
         <w:t xml:space="preserve"> </w:t>
       </w:r>
-      <w:bookmarkStart w:id="0" w:name="_GoBack"/>
-      <w:bookmarkEnd w:id="0"/>
       <w:r>
         <w:rPr>
           <w:rFonts w:ascii="NimbusRomNo9L-Regu" w:hAnsi="NimbusRomNo9L-Regu" w:cs="NimbusRomNo9L-Regu"/>
@@ -1200,8 +1254,8 @@
 </file>
 
 <file path=word/numbering.xml><?xml version="1.0" encoding="utf-8"?>
-<w:numbering xmlns:wpc="http://schemas.microsoft.com/office/word/2010/wordprocessingCanvas" xmlns:cx="http://schemas.microsoft.com/office/drawing/2014/chartex" xmlns:cx1="http://schemas.microsoft.com/office/drawing/2015/9/8/chartex" xmlns:cx2="http://schemas.microsoft.com/office/drawing/2015/10/21/chartex" xmlns:cx3="http://schemas.microsoft.com/office/drawing/2016/5/9/chartex" xmlns:cx4="http://schemas.microsoft.com/office/drawing/2016/5/10/chartex" xmlns:cx5="http://schemas.microsoft.com/office/drawing/2016/5/11/chartex" xmlns:cx6="http://schemas.microsoft.com/office/drawing/2016/5/12/chartex" xmlns:cx7="http://schemas.microsoft.com/office/drawing/2016/5/13/chartex" xmlns:cx8="http://schemas.microsoft.com/office/drawing/2016/5/14/chartex" xmlns:mc="http://schemas.openxmlformats.org/markup-compatibility/2006" xmlns:aink="http://schemas.microsoft.com/office/drawing/2016/ink" xmlns:am3d="http://schemas.microsoft.com/office/drawing/2017/model3d" xmlns:o="urn:schemas-microsoft-com:office:office" xmlns:r="http://schemas.openxmlformats.org/officeDocument/2006/relationships" xmlns:m="http://schemas.openxmlformats.org/officeDocument/2006/math" xmlns:v="urn:schemas-microsoft-com:vml" xmlns:wp14="http://schemas.microsoft.com/office/word/2010/wordprocessingDrawing" xmlns:wp="http://schemas.openxmlformats.org/drawingml/2006/wordprocessingDrawing" xmlns:w10="urn:schemas-microsoft-com:office:word" xmlns:w="http://schemas.openxmlformats.org/wordprocessingml/2006/main" xmlns:w14="http://schemas.microsoft.com/office/word/2010/wordml" xmlns:w15="http://schemas.microsoft.com/office/word/2012/wordml" xmlns:w16cid="http://schemas.microsoft.com/office/word/2016/wordml/cid" xmlns:w16se="http://schemas.microsoft.com/office/word/2015/wordml/symex" xmlns:wpg="http://schemas.microsoft.com/office/word/2010/wordprocessingGroup" xmlns:wpi="http://schemas.microsoft.com/office/word/2010/wordprocessingInk" xmlns:wne="http://schemas.microsoft.com/office/word/2006/wordml" xmlns:wps="http://schemas.microsoft.com/office/word/2010/wordprocessingShape" mc:Ignorable="w14 w15 w16se w16cid wp14">
-  <w:abstractNum w:abstractNumId="0" w15:restartNumberingAfterBreak="0">
+<w:numbering xmlns:wpc="http://schemas.microsoft.com/office/word/2010/wordprocessingCanvas" xmlns:mc="http://schemas.openxmlformats.org/markup-compatibility/2006" xmlns:o="urn:schemas-microsoft-com:office:office" xmlns:r="http://schemas.openxmlformats.org/officeDocument/2006/relationships" xmlns:m="http://schemas.openxmlformats.org/officeDocument/2006/math" xmlns:v="urn:schemas-microsoft-com:vml" xmlns:wp14="http://schemas.microsoft.com/office/word/2010/wordprocessingDrawing" xmlns:wp="http://schemas.openxmlformats.org/drawingml/2006/wordprocessingDrawing" xmlns:w10="urn:schemas-microsoft-com:office:word" xmlns:w="http://schemas.openxmlformats.org/wordprocessingml/2006/main" xmlns:w14="http://schemas.microsoft.com/office/word/2010/wordml" xmlns:wpg="http://schemas.microsoft.com/office/word/2010/wordprocessingGroup" xmlns:wpi="http://schemas.microsoft.com/office/word/2010/wordprocessingInk" xmlns:wne="http://schemas.microsoft.com/office/word/2006/wordml" xmlns:wps="http://schemas.microsoft.com/office/word/2010/wordprocessingShape" mc:Ignorable="w14 wp14">
+  <w:abstractNum w:abstractNumId="0">
     <w:nsid w:val="43711882"/>
     <w:multiLevelType w:val="hybridMultilevel"/>
     <w:tmpl w:val="D8606A9E"/>
@@ -1297,7 +1351,7 @@
 </file>
 
 <file path=word/styles.xml><?xml version="1.0" encoding="utf-8"?>
-<w:styles xmlns:mc="http://schemas.openxmlformats.org/markup-compatibility/2006" xmlns:r="http://schemas.openxmlformats.org/officeDocument/2006/relationships" xmlns:w="http://schemas.openxmlformats.org/wordprocessingml/2006/main" xmlns:w14="http://schemas.microsoft.com/office/word/2010/wordml" xmlns:w15="http://schemas.microsoft.com/office/word/2012/wordml" xmlns:w16cid="http://schemas.microsoft.com/office/word/2016/wordml/cid" xmlns:w16se="http://schemas.microsoft.com/office/word/2015/wordml/symex" mc:Ignorable="w14 w15 w16se w16cid">
+<w:styles xmlns:mc="http://schemas.openxmlformats.org/markup-compatibility/2006" xmlns:r="http://schemas.openxmlformats.org/officeDocument/2006/relationships" xmlns:w="http://schemas.openxmlformats.org/wordprocessingml/2006/main" xmlns:w14="http://schemas.microsoft.com/office/word/2010/wordml" mc:Ignorable="w14">
   <w:docDefaults>
     <w:rPrDefault>
       <w:rPr>
@@ -1313,383 +1367,345 @@
       </w:pPr>
     </w:pPrDefault>
   </w:docDefaults>
-  <w:latentStyles w:defLockedState="0" w:defUIPriority="99" w:defSemiHidden="0" w:defUnhideWhenUsed="0" w:defQFormat="0" w:count="376">
-    <w:lsdException w:name="Normal" w:uiPriority="0" w:qFormat="1"/>
-    <w:lsdException w:name="heading 1" w:uiPriority="9" w:qFormat="1"/>
-    <w:lsdException w:name="heading 2" w:semiHidden="1" w:uiPriority="9" w:unhideWhenUsed="1" w:qFormat="1"/>
-    <w:lsdException w:name="heading 3" w:semiHidden="1" w:uiPriority="9" w:unhideWhenUsed="1" w:qFormat="1"/>
-    <w:lsdException w:name="heading 4" w:semiHidden="1" w:uiPriority="9" w:unhideWhenUsed="1" w:qFormat="1"/>
-    <w:lsdException w:name="heading 5" w:semiHidden="1" w:uiPriority="9" w:unhideWhenUsed="1" w:qFormat="1"/>
-    <w:lsdException w:name="heading 6" w:semiHidden="1" w:uiPriority="9" w:unhideWhenUsed="1" w:qFormat="1"/>
-    <w:lsdException w:name="heading 7" w:semiHidden="1" w:uiPriority="9" w:unhideWhenUsed="1" w:qFormat="1"/>
-    <w:lsdException w:name="heading 8" w:semiHidden="1" w:uiPriority="9" w:unhideWhenUsed="1" w:qFormat="1"/>
-    <w:lsdException w:name="heading 9" w:semiHidden="1" w:uiPriority="9" w:unhideWhenUsed="1" w:qFormat="1"/>
-    <w:lsdException w:name="index 1" w:semiHidden="1" w:unhideWhenUsed="1"/>
-    <w:lsdException w:name="index 2" w:semiHidden="1" w:unhideWhenUsed="1"/>
-    <w:lsdException w:name="index 3" w:semiHidden="1" w:unhideWhenUsed="1"/>
-    <w:lsdException w:name="index 4" w:semiHidden="1" w:unhideWhenUsed="1"/>
-    <w:lsdException w:name="index 5" w:semiHidden="1" w:unhideWhenUsed="1"/>
-    <w:lsdException w:name="index 6" w:semiHidden="1" w:unhideWhenUsed="1"/>
-    <w:lsdException w:name="index 7" w:semiHidden="1" w:unhideWhenUsed="1"/>
-    <w:lsdException w:name="index 8" w:semiHidden="1" w:unhideWhenUsed="1"/>
-    <w:lsdException w:name="index 9" w:semiHidden="1" w:unhideWhenUsed="1"/>
-    <w:lsdException w:name="toc 1" w:semiHidden="1" w:uiPriority="39" w:unhideWhenUsed="1"/>
-    <w:lsdException w:name="toc 2" w:semiHidden="1" w:uiPriority="39" w:unhideWhenUsed="1"/>
-    <w:lsdException w:name="toc 3" w:semiHidden="1" w:uiPriority="39" w:unhideWhenUsed="1"/>
-    <w:lsdException w:name="toc 4" w:semiHidden="1" w:uiPriority="39" w:unhideWhenUsed="1"/>
-    <w:lsdException w:name="toc 5" w:semiHidden="1" w:uiPriority="39" w:unhideWhenUsed="1"/>
-    <w:lsdException w:name="toc 6" w:semiHidden="1" w:uiPriority="39" w:unhideWhenUsed="1"/>
-    <w:lsdException w:name="toc 7" w:semiHidden="1" w:uiPriority="39" w:unhideWhenUsed="1"/>
-    <w:lsdException w:name="toc 8" w:semiHidden="1" w:uiPriority="39" w:unhideWhenUsed="1"/>
-    <w:lsdException w:name="toc 9" w:semiHidden="1" w:uiPriority="39" w:unhideWhenUsed="1"/>
-    <w:lsdException w:name="Normal Indent" w:semiHidden="1" w:unhideWhenUsed="1"/>
-    <w:lsdException w:name="footnote text" w:semiHidden="1" w:unhideWhenUsed="1"/>
-    <w:lsdException w:name="annotation text" w:semiHidden="1" w:unhideWhenUsed="1"/>
-    <w:lsdException w:name="header" w:semiHidden="1" w:unhideWhenUsed="1"/>
-    <w:lsdException w:name="footer" w:semiHidden="1" w:unhideWhenUsed="1"/>
-    <w:lsdException w:name="index heading" w:semiHidden="1" w:unhideWhenUsed="1"/>
-    <w:lsdException w:name="caption" w:semiHidden="1" w:uiPriority="35" w:unhideWhenUsed="1" w:qFormat="1"/>
-    <w:lsdException w:name="table of figures" w:semiHidden="1" w:unhideWhenUsed="1"/>
-    <w:lsdException w:name="envelope address" w:semiHidden="1" w:unhideWhenUsed="1"/>
-    <w:lsdException w:name="envelope return" w:semiHidden="1" w:unhideWhenUsed="1"/>
-    <w:lsdException w:name="footnote reference" w:semiHidden="1" w:unhideWhenUsed="1"/>
-    <w:lsdException w:name="annotation reference" w:semiHidden="1" w:unhideWhenUsed="1"/>
-    <w:lsdException w:name="line number" w:semiHidden="1" w:unhideWhenUsed="1"/>
-    <w:lsdException w:name="page number" w:semiHidden="1" w:unhideWhenUsed="1"/>
-    <w:lsdException w:name="endnote reference" w:semiHidden="1" w:unhideWhenUsed="1"/>
-    <w:lsdException w:name="endnote text" w:semiHidden="1" w:unhideWhenUsed="1"/>
-    <w:lsdException w:name="table of authorities" w:semiHidden="1" w:unhideWhenUsed="1"/>
-    <w:lsdException w:name="macro" w:semiHidden="1" w:unhideWhenUsed="1"/>
-    <w:lsdException w:name="toa heading" w:semiHidden="1" w:unhideWhenUsed="1"/>
-    <w:lsdException w:name="List" w:semiHidden="1" w:unhideWhenUsed="1"/>
-    <w:lsdException w:name="List Bullet" w:semiHidden="1" w:unhideWhenUsed="1"/>
-    <w:lsdException w:name="List Number" w:semiHidden="1" w:unhideWhenUsed="1"/>
-    <w:lsdException w:name="List 2" w:semiHidden="1" w:unhideWhenUsed="1"/>
-    <w:lsdException w:name="List 3" w:semiHidden="1" w:unhideWhenUsed="1"/>
-    <w:lsdException w:name="List 4" w:semiHidden="1" w:unhideWhenUsed="1"/>
-    <w:lsdException w:name="List 5" w:semiHidden="1" w:unhideWhenUsed="1"/>
-    <w:lsdException w:name="List Bullet 2" w:semiHidden="1" w:unhideWhenUsed="1"/>
-    <w:lsdException w:name="List Bullet 3" w:semiHidden="1" w:unhideWhenUsed="1"/>
-    <w:lsdException w:name="List Bullet 4" w:semiHidden="1" w:unhideWhenUsed="1"/>
-    <w:lsdException w:name="List Bullet 5" w:semiHidden="1" w:unhideWhenUsed="1"/>
-    <w:lsdException w:name="List Number 2" w:semiHidden="1" w:unhideWhenUsed="1"/>
-    <w:lsdException w:name="List Number 3" w:semiHidden="1" w:unhideWhenUsed="1"/>
-    <w:lsdException w:name="List Number 4" w:semiHidden="1" w:unhideWhenUsed="1"/>
-    <w:lsdException w:name="List Number 5" w:semiHidden="1" w:unhideWhenUsed="1"/>
-    <w:lsdException w:name="Title" w:uiPriority="10" w:qFormat="1"/>
-    <w:lsdException w:name="Closing" w:semiHidden="1" w:unhideWhenUsed="1"/>
-    <w:lsdException w:name="Signature" w:semiHidden="1" w:unhideWhenUsed="1"/>
-    <w:lsdException w:name="Default Paragraph Font" w:semiHidden="1" w:uiPriority="1" w:unhideWhenUsed="1"/>
-    <w:lsdException w:name="Body Text" w:semiHidden="1" w:unhideWhenUsed="1"/>
-    <w:lsdException w:name="Body Text Indent" w:semiHidden="1" w:unhideWhenUsed="1"/>
-    <w:lsdException w:name="List Continue" w:semiHidden="1" w:unhideWhenUsed="1"/>
-    <w:lsdException w:name="List Continue 2" w:semiHidden="1" w:unhideWhenUsed="1"/>
-    <w:lsdException w:name="List Continue 3" w:semiHidden="1" w:unhideWhenUsed="1"/>
-    <w:lsdException w:name="List Continue 4" w:semiHidden="1" w:unhideWhenUsed="1"/>
-    <w:lsdException w:name="List Continue 5" w:semiHidden="1" w:unhideWhenUsed="1"/>
-    <w:lsdException w:name="Message Header" w:semiHidden="1" w:unhideWhenUsed="1"/>
-    <w:lsdException w:name="Subtitle" w:uiPriority="11" w:qFormat="1"/>
-    <w:lsdException w:name="Salutation" w:semiHidden="1" w:unhideWhenUsed="1"/>
-    <w:lsdException w:name="Date" w:semiHidden="1" w:unhideWhenUsed="1"/>
-    <w:lsdException w:name="Body Text First Indent" w:semiHidden="1" w:unhideWhenUsed="1"/>
-    <w:lsdException w:name="Body Text First Indent 2" w:semiHidden="1" w:unhideWhenUsed="1"/>
-    <w:lsdException w:name="Note Heading" w:semiHidden="1" w:unhideWhenUsed="1"/>
-    <w:lsdException w:name="Body Text 2" w:semiHidden="1" w:unhideWhenUsed="1"/>
-    <w:lsdException w:name="Body Text 3" w:semiHidden="1" w:unhideWhenUsed="1"/>
-    <w:lsdException w:name="Body Text Indent 2" w:semiHidden="1" w:unhideWhenUsed="1"/>
-    <w:lsdException w:name="Body Text Indent 3" w:semiHidden="1" w:unhideWhenUsed="1"/>
-    <w:lsdException w:name="Block Text" w:semiHidden="1" w:unhideWhenUsed="1"/>
-    <w:lsdException w:name="Hyperlink" w:semiHidden="1" w:unhideWhenUsed="1"/>
-    <w:lsdException w:name="FollowedHyperlink" w:semiHidden="1" w:unhideWhenUsed="1"/>
-    <w:lsdException w:name="Strong" w:uiPriority="22" w:qFormat="1"/>
-    <w:lsdException w:name="Emphasis" w:uiPriority="20" w:qFormat="1"/>
-    <w:lsdException w:name="Document Map" w:semiHidden="1" w:unhideWhenUsed="1"/>
-    <w:lsdException w:name="Plain Text" w:semiHidden="1" w:unhideWhenUsed="1"/>
-    <w:lsdException w:name="E-mail Signature" w:semiHidden="1" w:unhideWhenUsed="1"/>
-    <w:lsdException w:name="HTML Top of Form" w:semiHidden="1" w:unhideWhenUsed="1"/>
-    <w:lsdException w:name="HTML Bottom of Form" w:semiHidden="1" w:unhideWhenUsed="1"/>
-    <w:lsdException w:name="Normal (Web)" w:semiHidden="1" w:unhideWhenUsed="1"/>
-    <w:lsdException w:name="HTML Acronym" w:semiHidden="1" w:unhideWhenUsed="1"/>
-    <w:lsdException w:name="HTML Address" w:semiHidden="1" w:unhideWhenUsed="1"/>
-    <w:lsdException w:name="HTML Cite" w:semiHidden="1" w:unhideWhenUsed="1"/>
-    <w:lsdException w:name="HTML Code" w:semiHidden="1" w:unhideWhenUsed="1"/>
-    <w:lsdException w:name="HTML Definition" w:semiHidden="1" w:unhideWhenUsed="1"/>
-    <w:lsdException w:name="HTML Keyboard" w:semiHidden="1" w:unhideWhenUsed="1"/>
-    <w:lsdException w:name="HTML Preformatted" w:semiHidden="1" w:unhideWhenUsed="1"/>
-    <w:lsdException w:name="HTML Sample" w:semiHidden="1" w:unhideWhenUsed="1"/>
-    <w:lsdException w:name="HTML Typewriter" w:semiHidden="1" w:unhideWhenUsed="1"/>
-    <w:lsdException w:name="HTML Variable" w:semiHidden="1" w:unhideWhenUsed="1"/>
-    <w:lsdException w:name="Normal Table" w:semiHidden="1" w:unhideWhenUsed="1"/>
-    <w:lsdException w:name="annotation subject" w:semiHidden="1" w:unhideWhenUsed="1"/>
-    <w:lsdException w:name="No List" w:semiHidden="1" w:unhideWhenUsed="1"/>
-    <w:lsdException w:name="Outline List 1" w:semiHidden="1" w:unhideWhenUsed="1"/>
-    <w:lsdException w:name="Outline List 2" w:semiHidden="1" w:unhideWhenUsed="1"/>
-    <w:lsdException w:name="Outline List 3" w:semiHidden="1" w:unhideWhenUsed="1"/>
-    <w:lsdException w:name="Table Simple 1" w:semiHidden="1" w:unhideWhenUsed="1"/>
-    <w:lsdException w:name="Table Simple 2" w:semiHidden="1" w:unhideWhenUsed="1"/>
-    <w:lsdException w:name="Table Simple 3" w:semiHidden="1" w:unhideWhenUsed="1"/>
-    <w:lsdException w:name="Table Classic 1" w:semiHidden="1" w:unhideWhenUsed="1"/>
-    <w:lsdException w:name="Table Classic 2" w:semiHidden="1" w:unhideWhenUsed="1"/>
-    <w:lsdException w:name="Table Classic 3" w:semiHidden="1" w:unhideWhenUsed="1"/>
-    <w:lsdException w:name="Table Classic 4" w:semiHidden="1" w:unhideWhenUsed="1"/>
-    <w:lsdException w:name="Table Colorful 1" w:semiHidden="1" w:unhideWhenUsed="1"/>
-    <w:lsdException w:name="Table Colorful 2" w:semiHidden="1" w:unhideWhenUsed="1"/>
-    <w:lsdException w:name="Table Colorful 3" w:semiHidden="1" w:unhideWhenUsed="1"/>
-    <w:lsdException w:name="Table Columns 1" w:semiHidden="1" w:unhideWhenUsed="1"/>
-    <w:lsdException w:name="Table Columns 2" w:semiHidden="1" w:unhideWhenUsed="1"/>
-    <w:lsdException w:name="Table Columns 3" w:semiHidden="1" w:unhideWhenUsed="1"/>
-    <w:lsdException w:name="Table Columns 4" w:semiHidden="1" w:unhideWhenUsed="1"/>
-    <w:lsdException w:name="Table Columns 5" w:semiHidden="1" w:unhideWhenUsed="1"/>
-    <w:lsdException w:name="Table Grid 1" w:semiHidden="1" w:unhideWhenUsed="1"/>
-    <w:lsdException w:name="Table Grid 2" w:semiHidden="1" w:unhideWhenUsed="1"/>
-    <w:lsdException w:name="Table Grid 3" w:semiHidden="1" w:unhideWhenUsed="1"/>
-    <w:lsdException w:name="Table Grid 4" w:semiHidden="1" w:unhideWhenUsed="1"/>
-    <w:lsdException w:name="Table Grid 5" w:semiHidden="1" w:unhideWhenUsed="1"/>
-    <w:lsdException w:name="Table Grid 6" w:semiHidden="1" w:unhideWhenUsed="1"/>
-    <w:lsdException w:name="Table Grid 7" w:semiHidden="1" w:unhideWhenUsed="1"/>
-    <w:lsdException w:name="Table Grid 8" w:semiHidden="1" w:unhideWhenUsed="1"/>
-    <w:lsdException w:name="Table List 1" w:semiHidden="1" w:unhideWhenUsed="1"/>
-    <w:lsdException w:name="Table List 2" w:semiHidden="1" w:unhideWhenUsed="1"/>
-    <w:lsdException w:name="Table List 3" w:semiHidden="1" w:unhideWhenUsed="1"/>
-    <w:lsdException w:name="Table List 4" w:semiHidden="1" w:unhideWhenUsed="1"/>
-    <w:lsdException w:name="Table List 5" w:semiHidden="1" w:unhideWhenUsed="1"/>
-    <w:lsdException w:name="Table List 6" w:semiHidden="1" w:unhideWhenUsed="1"/>
-    <w:lsdException w:name="Table List 7" w:semiHidden="1" w:unhideWhenUsed="1"/>
-    <w:lsdException w:name="Table List 8" w:semiHidden="1" w:unhideWhenUsed="1"/>
-    <w:lsdException w:name="Table 3D effects 1" w:semiHidden="1" w:unhideWhenUsed="1"/>
-    <w:lsdException w:name="Table 3D effects 2" w:semiHidden="1" w:unhideWhenUsed="1"/>
-    <w:lsdException w:name="Table 3D effects 3" w:semiHidden="1" w:unhideWhenUsed="1"/>
-    <w:lsdException w:name="Table Contemporary" w:semiHidden="1" w:unhideWhenUsed="1"/>
-    <w:lsdException w:name="Table Elegant" w:semiHidden="1" w:unhideWhenUsed="1"/>
-    <w:lsdException w:name="Table Professional" w:semiHidden="1" w:unhideWhenUsed="1"/>
-    <w:lsdException w:name="Table Subtle 1" w:semiHidden="1" w:unhideWhenUsed="1"/>
-    <w:lsdException w:name="Table Subtle 2" w:semiHidden="1" w:unhideWhenUsed="1"/>
-    <w:lsdException w:name="Table Web 1" w:semiHidden="1" w:unhideWhenUsed="1"/>
-    <w:lsdException w:name="Table Web 2" w:semiHidden="1" w:unhideWhenUsed="1"/>
-    <w:lsdException w:name="Table Web 3" w:semiHidden="1" w:unhideWhenUsed="1"/>
-    <w:lsdException w:name="Balloon Text" w:semiHidden="1" w:unhideWhenUsed="1"/>
-    <w:lsdException w:name="Table Grid" w:semiHidden="1" w:uiPriority="59" w:unhideWhenUsed="1"/>
-    <w:lsdException w:name="Table Theme" w:semiHidden="1" w:unhideWhenUsed="1"/>
-    <w:lsdException w:name="Placeholder Text" w:semiHidden="1"/>
-    <w:lsdException w:name="No Spacing" w:uiPriority="1" w:qFormat="1"/>
-    <w:lsdException w:name="Light Shading" w:uiPriority="60"/>
-    <w:lsdException w:name="Light List" w:uiPriority="61"/>
-    <w:lsdException w:name="Light Grid" w:uiPriority="62"/>
-    <w:lsdException w:name="Medium Shading 1" w:uiPriority="63"/>
-    <w:lsdException w:name="Medium Shading 2" w:uiPriority="64"/>
-    <w:lsdException w:name="Medium List 1" w:uiPriority="65"/>
-    <w:lsdException w:name="Medium List 2" w:uiPriority="66"/>
-    <w:lsdException w:name="Medium Grid 1" w:uiPriority="67"/>
-    <w:lsdException w:name="Medium Grid 2" w:uiPriority="68"/>
-    <w:lsdException w:name="Medium Grid 3" w:uiPriority="69"/>
-    <w:lsdException w:name="Dark List" w:uiPriority="70"/>
-    <w:lsdException w:name="Colorful Shading" w:uiPriority="71"/>
-    <w:lsdException w:name="Colorful List" w:uiPriority="72"/>
-    <w:lsdException w:name="Colorful Grid" w:uiPriority="73"/>
-    <w:lsdException w:name="Light Shading Accent 1" w:uiPriority="60"/>
-    <w:lsdException w:name="Light List Accent 1" w:uiPriority="61"/>
-    <w:lsdException w:name="Light Grid Accent 1" w:uiPriority="62"/>
-    <w:lsdException w:name="Medium Shading 1 Accent 1" w:uiPriority="63"/>
-    <w:lsdException w:name="Medium Shading 2 Accent 1" w:uiPriority="64"/>
-    <w:lsdException w:name="Medium List 1 Accent 1" w:uiPriority="65"/>
-    <w:lsdException w:name="Revision" w:semiHidden="1"/>
-    <w:lsdException w:name="List Paragraph" w:uiPriority="34" w:qFormat="1"/>
-    <w:lsdException w:name="Quote" w:uiPriority="29" w:qFormat="1"/>
-    <w:lsdException w:name="Intense Quote" w:uiPriority="30" w:qFormat="1"/>
-    <w:lsdException w:name="Medium List 2 Accent 1" w:uiPriority="66"/>
-    <w:lsdException w:name="Medium Grid 1 Accent 1" w:uiPriority="67"/>
-    <w:lsdException w:name="Medium Grid 2 Accent 1" w:uiPriority="68"/>
-    <w:lsdException w:name="Medium Grid 3 Accent 1" w:uiPriority="69"/>
-    <w:lsdException w:name="Dark List Accent 1" w:uiPriority="70"/>
-    <w:lsdException w:name="Colorful Shading Accent 1" w:uiPriority="71"/>
-    <w:lsdException w:name="Colorful List Accent 1" w:uiPriority="72"/>
-    <w:lsdException w:name="Colorful Grid Accent 1" w:uiPriority="73"/>
-    <w:lsdException w:name="Light Shading Accent 2" w:uiPriority="60"/>
-    <w:lsdException w:name="Light List Accent 2" w:uiPriority="61"/>
-    <w:lsdException w:name="Light Grid Accent 2" w:uiPriority="62"/>
-    <w:lsdException w:name="Medium Shading 1 Accent 2" w:uiPriority="63"/>
-    <w:lsdException w:name="Medium Shading 2 Accent 2" w:uiPriority="64"/>
-    <w:lsdException w:name="Medium List 1 Accent 2" w:uiPriority="65"/>
-    <w:lsdException w:name="Medium List 2 Accent 2" w:uiPriority="66"/>
-    <w:lsdException w:name="Medium Grid 1 Accent 2" w:uiPriority="67"/>
-    <w:lsdException w:name="Medium Grid 2 Accent 2" w:uiPriority="68"/>
-    <w:lsdException w:name="Medium Grid 3 Accent 2" w:uiPriority="69"/>
-    <w:lsdException w:name="Dark List Accent 2" w:uiPriority="70"/>
-    <w:lsdException w:name="Colorful Shading Accent 2" w:uiPriority="71"/>
-    <w:lsdException w:name="Colorful List Accent 2" w:uiPriority="72"/>
-    <w:lsdException w:name="Colorful Grid Accent 2" w:uiPriority="73"/>
-    <w:lsdException w:name="Light Shading Accent 3" w:uiPriority="60"/>
-    <w:lsdException w:name="Light List Accent 3" w:uiPriority="61"/>
-    <w:lsdException w:name="Light Grid Accent 3" w:uiPriority="62"/>
-    <w:lsdException w:name="Medium Shading 1 Accent 3" w:uiPriority="63"/>
-    <w:lsdException w:name="Medium Shading 2 Accent 3" w:uiPriority="64"/>
-    <w:lsdException w:name="Medium List 1 Accent 3" w:uiPriority="65"/>
-    <w:lsdException w:name="Medium List 2 Accent 3" w:uiPriority="66"/>
-    <w:lsdException w:name="Medium Grid 1 Accent 3" w:uiPriority="67"/>
-    <w:lsdException w:name="Medium Grid 2 Accent 3" w:uiPriority="68"/>
-    <w:lsdException w:name="Medium Grid 3 Accent 3" w:uiPriority="69"/>
-    <w:lsdException w:name="Dark List Accent 3" w:uiPriority="70"/>
-    <w:lsdException w:name="Colorful Shading Accent 3" w:uiPriority="71"/>
-    <w:lsdException w:name="Colorful List Accent 3" w:uiPriority="72"/>
-    <w:lsdException w:name="Colorful Grid Accent 3" w:uiPriority="73"/>
-    <w:lsdException w:name="Light Shading Accent 4" w:uiPriority="60"/>
-    <w:lsdException w:name="Light List Accent 4" w:uiPriority="61"/>
-    <w:lsdException w:name="Light Grid Accent 4" w:uiPriority="62"/>
-    <w:lsdException w:name="Medium Shading 1 Accent 4" w:uiPriority="63"/>
-    <w:lsdException w:name="Medium Shading 2 Accent 4" w:uiPriority="64"/>
-    <w:lsdException w:name="Medium List 1 Accent 4" w:uiPriority="65"/>
-    <w:lsdException w:name="Medium List 2 Accent 4" w:uiPriority="66"/>
-    <w:lsdException w:name="Medium Grid 1 Accent 4" w:uiPriority="67"/>
-    <w:lsdException w:name="Medium Grid 2 Accent 4" w:uiPriority="68"/>
-    <w:lsdException w:name="Medium Grid 3 Accent 4" w:uiPriority="69"/>
-    <w:lsdException w:name="Dark List Accent 4" w:uiPriority="70"/>
-    <w:lsdException w:name="Colorful Shading Accent 4" w:uiPriority="71"/>
-    <w:lsdException w:name="Colorful List Accent 4" w:uiPriority="72"/>
-    <w:lsdException w:name="Colorful Grid Accent 4" w:uiPriority="73"/>
-    <w:lsdException w:name="Light Shading Accent 5" w:uiPriority="60"/>
-    <w:lsdException w:name="Light List Accent 5" w:uiPriority="61"/>
-    <w:lsdException w:name="Light Grid Accent 5" w:uiPriority="62"/>
-    <w:lsdException w:name="Medium Shading 1 Accent 5" w:uiPriority="63"/>
-    <w:lsdException w:name="Medium Shading 2 Accent 5" w:uiPriority="64"/>
-    <w:lsdException w:name="Medium List 1 Accent 5" w:uiPriority="65"/>
-    <w:lsdException w:name="Medium List 2 Accent 5" w:uiPriority="66"/>
-    <w:lsdException w:name="Medium Grid 1 Accent 5" w:uiPriority="67"/>
-    <w:lsdException w:name="Medium Grid 2 Accent 5" w:uiPriority="68"/>
-    <w:lsdException w:name="Medium Grid 3 Accent 5" w:uiPriority="69"/>
-    <w:lsdException w:name="Dark List Accent 5" w:uiPriority="70"/>
-    <w:lsdException w:name="Colorful Shading Accent 5" w:uiPriority="71"/>
-    <w:lsdException w:name="Colorful List Accent 5" w:uiPriority="72"/>
-    <w:lsdException w:name="Colorful Grid Accent 5" w:uiPriority="73"/>
-    <w:lsdException w:name="Light Shading Accent 6" w:uiPriority="60"/>
-    <w:lsdException w:name="Light List Accent 6" w:uiPriority="61"/>
-    <w:lsdException w:name="Light Grid Accent 6" w:uiPriority="62"/>
-    <w:lsdException w:name="Medium Shading 1 Accent 6" w:uiPriority="63"/>
-    <w:lsdException w:name="Medium Shading 2 Accent 6" w:uiPriority="64"/>
-    <w:lsdException w:name="Medium List 1 Accent 6" w:uiPriority="65"/>
-    <w:lsdException w:name="Medium List 2 Accent 6" w:uiPriority="66"/>
-    <w:lsdException w:name="Medium Grid 1 Accent 6" w:uiPriority="67"/>
-    <w:lsdException w:name="Medium Grid 2 Accent 6" w:uiPriority="68"/>
-    <w:lsdException w:name="Medium Grid 3 Accent 6" w:uiPriority="69"/>
-    <w:lsdException w:name="Dark List Accent 6" w:uiPriority="70"/>
-    <w:lsdException w:name="Colorful Shading Accent 6" w:uiPriority="71"/>
-    <w:lsdException w:name="Colorful List Accent 6" w:uiPriority="72"/>
-    <w:lsdException w:name="Colorful Grid Accent 6" w:uiPriority="73"/>
-    <w:lsdException w:name="Subtle Emphasis" w:uiPriority="19" w:qFormat="1"/>
-    <w:lsdException w:name="Intense Emphasis" w:uiPriority="21" w:qFormat="1"/>
-    <w:lsdException w:name="Subtle Reference" w:uiPriority="31" w:qFormat="1"/>
-    <w:lsdException w:name="Intense Reference" w:uiPriority="32" w:qFormat="1"/>
-    <w:lsdException w:name="Book Title" w:uiPriority="33" w:qFormat="1"/>
-    <w:lsdException w:name="Bibliography" w:semiHidden="1" w:uiPriority="37" w:unhideWhenUsed="1"/>
-    <w:lsdException w:name="TOC Heading" w:semiHidden="1" w:uiPriority="39" w:unhideWhenUsed="1" w:qFormat="1"/>
-    <w:lsdException w:name="Plain Table 1" w:uiPriority="41"/>
-    <w:lsdException w:name="Plain Table 2" w:uiPriority="42"/>
-    <w:lsdException w:name="Plain Table 3" w:uiPriority="43"/>
-    <w:lsdException w:name="Plain Table 4" w:uiPriority="44"/>
-    <w:lsdException w:name="Plain Table 5" w:uiPriority="45"/>
-    <w:lsdException w:name="Grid Table Light" w:uiPriority="40"/>
-    <w:lsdException w:name="Grid Table 1 Light" w:uiPriority="46"/>
-    <w:lsdException w:name="Grid Table 2" w:uiPriority="47"/>
-    <w:lsdException w:name="Grid Table 3" w:uiPriority="48"/>
-    <w:lsdException w:name="Grid Table 4" w:uiPriority="49"/>
-    <w:lsdException w:name="Grid Table 5 Dark" w:uiPriority="50"/>
-    <w:lsdException w:name="Grid Table 6 Colorful" w:uiPriority="51"/>
-    <w:lsdException w:name="Grid Table 7 Colorful" w:uiPriority="52"/>
-    <w:lsdException w:name="Grid Table 1 Light Accent 1" w:uiPriority="46"/>
-    <w:lsdException w:name="Grid Table 2 Accent 1" w:uiPriority="47"/>
-    <w:lsdException w:name="Grid Table 3 Accent 1" w:uiPriority="48"/>
-    <w:lsdException w:name="Grid Table 4 Accent 1" w:uiPriority="49"/>
-    <w:lsdException w:name="Grid Table 5 Dark Accent 1" w:uiPriority="50"/>
-    <w:lsdException w:name="Grid Table 6 Colorful Accent 1" w:uiPriority="51"/>
-    <w:lsdException w:name="Grid Table 7 Colorful Accent 1" w:uiPriority="52"/>
-    <w:lsdException w:name="Grid Table 1 Light Accent 2" w:uiPriority="46"/>
-    <w:lsdException w:name="Grid Table 2 Accent 2" w:uiPriority="47"/>
-    <w:lsdException w:name="Grid Table 3 Accent 2" w:uiPriority="48"/>
-    <w:lsdException w:name="Grid Table 4 Accent 2" w:uiPriority="49"/>
-    <w:lsdException w:name="Grid Table 5 Dark Accent 2" w:uiPriority="50"/>
-    <w:lsdException w:name="Grid Table 6 Colorful Accent 2" w:uiPriority="51"/>
-    <w:lsdException w:name="Grid Table 7 Colorful Accent 2" w:uiPriority="52"/>
-    <w:lsdException w:name="Grid Table 1 Light Accent 3" w:uiPriority="46"/>
-    <w:lsdException w:name="Grid Table 2 Accent 3" w:uiPriority="47"/>
-    <w:lsdException w:name="Grid Table 3 Accent 3" w:uiPriority="48"/>
-    <w:lsdException w:name="Grid Table 4 Accent 3" w:uiPriority="49"/>
-    <w:lsdException w:name="Grid Table 5 Dark Accent 3" w:uiPriority="50"/>
-    <w:lsdException w:name="Grid Table 6 Colorful Accent 3" w:uiPriority="51"/>
-    <w:lsdException w:name="Grid Table 7 Colorful Accent 3" w:uiPriority="52"/>
-    <w:lsdException w:name="Grid Table 1 Light Accent 4" w:uiPriority="46"/>
-    <w:lsdException w:name="Grid Table 2 Accent 4" w:uiPriority="47"/>
-    <w:lsdException w:name="Grid Table 3 Accent 4" w:uiPriority="48"/>
-    <w:lsdException w:name="Grid Table 4 Accent 4" w:uiPriority="49"/>
-    <w:lsdException w:name="Grid Table 5 Dark Accent 4" w:uiPriority="50"/>
-    <w:lsdException w:name="Grid Table 6 Colorful Accent 4" w:uiPriority="51"/>
-    <w:lsdException w:name="Grid Table 7 Colorful Accent 4" w:uiPriority="52"/>
-    <w:lsdException w:name="Grid Table 1 Light Accent 5" w:uiPriority="46"/>
-    <w:lsdException w:name="Grid Table 2 Accent 5" w:uiPriority="47"/>
-    <w:lsdException w:name="Grid Table 3 Accent 5" w:uiPriority="48"/>
-    <w:lsdException w:name="Grid Table 4 Accent 5" w:uiPriority="49"/>
-    <w:lsdException w:name="Grid Table 5 Dark Accent 5" w:uiPriority="50"/>
-    <w:lsdException w:name="Grid Table 6 Colorful Accent 5" w:uiPriority="51"/>
-    <w:lsdException w:name="Grid Table 7 Colorful Accent 5" w:uiPriority="52"/>
-    <w:lsdException w:name="Grid Table 1 Light Accent 6" w:uiPriority="46"/>
-    <w:lsdException w:name="Grid Table 2 Accent 6" w:uiPriority="47"/>
-    <w:lsdException w:name="Grid Table 3 Accent 6" w:uiPriority="48"/>
-    <w:lsdException w:name="Grid Table 4 Accent 6" w:uiPriority="49"/>
-    <w:lsdException w:name="Grid Table 5 Dark Accent 6" w:uiPriority="50"/>
-    <w:lsdException w:name="Grid Table 6 Colorful Accent 6" w:uiPriority="51"/>
-    <w:lsdException w:name="Grid Table 7 Colorful Accent 6" w:uiPriority="52"/>
-    <w:lsdException w:name="List Table 1 Light" w:uiPriority="46"/>
-    <w:lsdException w:name="List Table 2" w:uiPriority="47"/>
-    <w:lsdException w:name="List Table 3" w:uiPriority="48"/>
-    <w:lsdException w:name="List Table 4" w:uiPriority="49"/>
-    <w:lsdException w:name="List Table 5 Dark" w:uiPriority="50"/>
-    <w:lsdException w:name="List Table 6 Colorful" w:uiPriority="51"/>
-    <w:lsdException w:name="List Table 7 Colorful" w:uiPriority="52"/>
-    <w:lsdException w:name="List Table 1 Light Accent 1" w:uiPriority="46"/>
-    <w:lsdException w:name="List Table 2 Accent 1" w:uiPriority="47"/>
-    <w:lsdException w:name="List Table 3 Accent 1" w:uiPriority="48"/>
-    <w:lsdException w:name="List Table 4 Accent 1" w:uiPriority="49"/>
-    <w:lsdException w:name="List Table 5 Dark Accent 1" w:uiPriority="50"/>
-    <w:lsdException w:name="List Table 6 Colorful Accent 1" w:uiPriority="51"/>
-    <w:lsdException w:name="List Table 7 Colorful Accent 1" w:uiPriority="52"/>
-    <w:lsdException w:name="List Table 1 Light Accent 2" w:uiPriority="46"/>
-    <w:lsdException w:name="List Table 2 Accent 2" w:uiPriority="47"/>
-    <w:lsdException w:name="List Table 3 Accent 2" w:uiPriority="48"/>
-    <w:lsdException w:name="List Table 4 Accent 2" w:uiPriority="49"/>
-    <w:lsdException w:name="List Table 5 Dark Accent 2" w:uiPriority="50"/>
-    <w:lsdException w:name="List Table 6 Colorful Accent 2" w:uiPriority="51"/>
-    <w:lsdException w:name="List Table 7 Colorful Accent 2" w:uiPriority="52"/>
-    <w:lsdException w:name="List Table 1 Light Accent 3" w:uiPriority="46"/>
-    <w:lsdException w:name="List Table 2 Accent 3" w:uiPriority="47"/>
-    <w:lsdException w:name="List Table 3 Accent 3" w:uiPriority="48"/>
-    <w:lsdException w:name="List Table 4 Accent 3" w:uiPriority="49"/>
-    <w:lsdException w:name="List Table 5 Dark Accent 3" w:uiPriority="50"/>
-    <w:lsdException w:name="List Table 6 Colorful Accent 3" w:uiPriority="51"/>
-    <w:lsdException w:name="List Table 7 Colorful Accent 3" w:uiPriority="52"/>
-    <w:lsdException w:name="List Table 1 Light Accent 4" w:uiPriority="46"/>
-    <w:lsdException w:name="List Table 2 Accent 4" w:uiPriority="47"/>
-    <w:lsdException w:name="List Table 3 Accent 4" w:uiPriority="48"/>
-    <w:lsdException w:name="List Table 4 Accent 4" w:uiPriority="49"/>
-    <w:lsdException w:name="List Table 5 Dark Accent 4" w:uiPriority="50"/>
-    <w:lsdException w:name="List Table 6 Colorful Accent 4" w:uiPriority="51"/>
-    <w:lsdException w:name="List Table 7 Colorful Accent 4" w:uiPriority="52"/>
-    <w:lsdException w:name="List Table 1 Light Accent 5" w:uiPriority="46"/>
-    <w:lsdException w:name="List Table 2 Accent 5" w:uiPriority="47"/>
-    <w:lsdException w:name="List Table 3 Accent 5" w:uiPriority="48"/>
-    <w:lsdException w:name="List Table 4 Accent 5" w:uiPriority="49"/>
-    <w:lsdException w:name="List Table 5 Dark Accent 5" w:uiPriority="50"/>
-    <w:lsdException w:name="List Table 6 Colorful Accent 5" w:uiPriority="51"/>
-    <w:lsdException w:name="List Table 7 Colorful Accent 5" w:uiPriority="52"/>
-    <w:lsdException w:name="List Table 1 Light Accent 6" w:uiPriority="46"/>
-    <w:lsdException w:name="List Table 2 Accent 6" w:uiPriority="47"/>
-    <w:lsdException w:name="List Table 3 Accent 6" w:uiPriority="48"/>
-    <w:lsdException w:name="List Table 4 Accent 6" w:uiPriority="49"/>
-    <w:lsdException w:name="List Table 5 Dark Accent 6" w:uiPriority="50"/>
-    <w:lsdException w:name="List Table 6 Colorful Accent 6" w:uiPriority="51"/>
-    <w:lsdException w:name="List Table 7 Colorful Accent 6" w:uiPriority="52"/>
-    <w:lsdException w:name="Mention" w:semiHidden="1" w:unhideWhenUsed="1"/>
-    <w:lsdException w:name="Smart Hyperlink" w:semiHidden="1" w:unhideWhenUsed="1"/>
-    <w:lsdException w:name="Hashtag" w:semiHidden="1" w:unhideWhenUsed="1"/>
-    <w:lsdException w:name="Unresolved Mention" w:semiHidden="1" w:unhideWhenUsed="1"/>
-    <w:lsdException w:name="Smart Link" w:semiHidden="1" w:unhideWhenUsed="1"/>
+  <w:latentStyles w:defLockedState="0" w:defUIPriority="99" w:defSemiHidden="1" w:defUnhideWhenUsed="1" w:defQFormat="0" w:count="267">
+    <w:lsdException w:name="Normal" w:semiHidden="0" w:uiPriority="0" w:unhideWhenUsed="0" w:qFormat="1"/>
+    <w:lsdException w:name="heading 1" w:semiHidden="0" w:uiPriority="9" w:unhideWhenUsed="0" w:qFormat="1"/>
+    <w:lsdException w:name="heading 2" w:uiPriority="9" w:qFormat="1"/>
+    <w:lsdException w:name="heading 3" w:uiPriority="9" w:qFormat="1"/>
+    <w:lsdException w:name="heading 4" w:uiPriority="9" w:qFormat="1"/>
+    <w:lsdException w:name="heading 5" w:uiPriority="9" w:qFormat="1"/>
+    <w:lsdException w:name="heading 6" w:uiPriority="9" w:qFormat="1"/>
+    <w:lsdException w:name="heading 7" w:uiPriority="9" w:qFormat="1"/>
+    <w:lsdException w:name="heading 8" w:uiPriority="9" w:qFormat="1"/>
+    <w:lsdException w:name="heading 9" w:uiPriority="9" w:qFormat="1"/>
+    <w:lsdException w:name="toc 1" w:uiPriority="39"/>
+    <w:lsdException w:name="toc 2" w:uiPriority="39"/>
+    <w:lsdException w:name="toc 3" w:uiPriority="39"/>
+    <w:lsdException w:name="toc 4" w:uiPriority="39"/>
+    <w:lsdException w:name="toc 5" w:uiPriority="39"/>
+    <w:lsdException w:name="toc 6" w:uiPriority="39"/>
+    <w:lsdException w:name="toc 7" w:uiPriority="39"/>
+    <w:lsdException w:name="toc 8" w:uiPriority="39"/>
+    <w:lsdException w:name="toc 9" w:uiPriority="39"/>
+    <w:lsdException w:name="caption" w:uiPriority="35" w:qFormat="1"/>
+    <w:lsdException w:name="Title" w:semiHidden="0" w:uiPriority="10" w:unhideWhenUsed="0" w:qFormat="1"/>
+    <w:lsdException w:name="Default Paragraph Font" w:uiPriority="1"/>
+    <w:lsdException w:name="Subtitle" w:semiHidden="0" w:uiPriority="11" w:unhideWhenUsed="0" w:qFormat="1"/>
+    <w:lsdException w:name="Strong" w:semiHidden="0" w:uiPriority="22" w:unhideWhenUsed="0" w:qFormat="1"/>
+    <w:lsdException w:name="Emphasis" w:semiHidden="0" w:uiPriority="20" w:unhideWhenUsed="0" w:qFormat="1"/>
+    <w:lsdException w:name="Table Grid" w:uiPriority="59"/>
+    <w:lsdException w:name="Placeholder Text" w:unhideWhenUsed="0"/>
+    <w:lsdException w:name="No Spacing" w:semiHidden="0" w:uiPriority="1" w:unhideWhenUsed="0" w:qFormat="1"/>
+    <w:lsdException w:name="Light Shading" w:semiHidden="0" w:uiPriority="60" w:unhideWhenUsed="0"/>
+    <w:lsdException w:name="Light List" w:semiHidden="0" w:uiPriority="61" w:unhideWhenUsed="0"/>
+    <w:lsdException w:name="Light Grid" w:semiHidden="0" w:uiPriority="62" w:unhideWhenUsed="0"/>
+    <w:lsdException w:name="Medium Shading 1" w:semiHidden="0" w:uiPriority="63" w:unhideWhenUsed="0"/>
+    <w:lsdException w:name="Medium Shading 2" w:semiHidden="0" w:uiPriority="64" w:unhideWhenUsed="0"/>
+    <w:lsdException w:name="Medium List 1" w:semiHidden="0" w:uiPriority="65" w:unhideWhenUsed="0"/>
+    <w:lsdException w:name="Medium List 2" w:semiHidden="0" w:uiPriority="66" w:unhideWhenUsed="0"/>
+    <w:lsdException w:name="Medium Grid 1" w:semiHidden="0" w:uiPriority="67" w:unhideWhenUsed="0"/>
+    <w:lsdException w:name="Medium Grid 2" w:semiHidden="0" w:uiPriority="68" w:unhideWhenUsed="0"/>
+    <w:lsdException w:name="Medium Grid 3" w:semiHidden="0" w:uiPriority="69" w:unhideWhenUsed="0"/>
+    <w:lsdException w:name="Dark List" w:semiHidden="0" w:uiPriority="70" w:unhideWhenUsed="0"/>
+    <w:lsdException w:name="Colorful Shading" w:semiHidden="0" w:uiPriority="71" w:unhideWhenUsed="0"/>
+    <w:lsdException w:name="Colorful List" w:semiHidden="0" w:uiPriority="72" w:unhideWhenUsed="0"/>
+    <w:lsdException w:name="Colorful Grid" w:semiHidden="0" w:uiPriority="73" w:unhideWhenUsed="0"/>
+    <w:lsdException w:name="Light Shading Accent 1" w:semiHidden="0" w:uiPriority="60" w:unhideWhenUsed="0"/>
+    <w:lsdException w:name="Light List Accent 1" w:semiHidden="0" w:uiPriority="61" w:unhideWhenUsed="0"/>
+    <w:lsdException w:name="Light Grid Accent 1" w:semiHidden="0" w:uiPriority="62" w:unhideWhenUsed="0"/>
+    <w:lsdException w:name="Medium Shading 1 Accent 1" w:semiHidden="0" w:uiPriority="63" w:unhideWhenUsed="0"/>
+    <w:lsdException w:name="Medium Shading 2 Accent 1" w:semiHidden="0" w:uiPriority="64" w:unhideWhenUsed="0"/>
+    <w:lsdException w:name="Medium List 1 Accent 1" w:semiHidden="0" w:uiPriority="65" w:unhideWhenUsed="0"/>
+    <w:lsdException w:name="Revision" w:unhideWhenUsed="0"/>
+    <w:lsdException w:name="List Paragraph" w:semiHidden="0" w:uiPriority="34" w:unhideWhenUsed="0" w:qFormat="1"/>
+    <w:lsdException w:name="Quote" w:semiHidden="0" w:uiPriority="29" w:unhideWhenUsed="0" w:qFormat="1"/>
+    <w:lsdException w:name="Intense Quote" w:semiHidden="0" w:uiPriority="30" w:unhideWhenUsed="0" w:qFormat="1"/>
+    <w:lsdException w:name="Medium List 2 Accent 1" w:semiHidden="0" w:uiPriority="66" w:unhideWhenUsed="0"/>
+    <w:lsdException w:name="Medium Grid 1 Accent 1" w:semiHidden="0" w:uiPriority="67" w:unhideWhenUsed="0"/>
+    <w:lsdException w:name="Medium Grid 2 Accent 1" w:semiHidden="0" w:uiPriority="68" w:unhideWhenUsed="0"/>
+    <w:lsdException w:name="Medium Grid 3 Accent 1" w:semiHidden="0" w:uiPriority="69" w:unhideWhenUsed="0"/>
+    <w:lsdException w:name="Dark List Accent 1" w:semiHidden="0" w:uiPriority="70" w:unhideWhenUsed="0"/>
+    <w:lsdException w:name="Colorful Shading Accent 1" w:semiHidden="0" w:uiPriority="71" w:unhideWhenUsed="0"/>
+    <w:lsdException w:name="Colorful List Accent 1" w:semiHidden="0" w:uiPriority="72" w:unhideWhenUsed="0"/>
+    <w:lsdException w:name="Colorful Grid Accent 1" w:semiHidden="0" w:uiPriority="73" w:unhideWhenUsed="0"/>
+    <w:lsdException w:name="Light Shading Accent 2" w:semiHidden="0" w:uiPriority="60" w:unhideWhenUsed="0"/>
+    <w:lsdException w:name="Light List Accent 2" w:semiHidden="0" w:uiPriority="61" w:unhideWhenUsed="0"/>
+    <w:lsdException w:name="Light Grid Accent 2" w:semiHidden="0" w:uiPriority="62" w:unhideWhenUsed="0"/>
+    <w:lsdException w:name="Medium Shading 1 Accent 2" w:semiHidden="0" w:uiPriority="63" w:unhideWhenUsed="0"/>
+    <w:lsdException w:name="Medium Shading 2 Accent 2" w:semiHidden="0" w:uiPriority="64" w:unhideWhenUsed="0"/>
+    <w:lsdException w:name="Medium List 1 Accent 2" w:semiHidden="0" w:uiPriority="65" w:unhideWhenUsed="0"/>
+    <w:lsdException w:name="Medium List 2 Accent 2" w:semiHidden="0" w:uiPriority="66" w:unhideWhenUsed="0"/>
+    <w:lsdException w:name="Medium Grid 1 Accent 2" w:semiHidden="0" w:uiPriority="67" w:unhideWhenUsed="0"/>
+    <w:lsdException w:name="Medium Grid 2 Accent 2" w:semiHidden="0" w:uiPriority="68" w:unhideWhenUsed="0"/>
+    <w:lsdException w:name="Medium Grid 3 Accent 2" w:semiHidden="0" w:uiPriority="69" w:unhideWhenUsed="0"/>
+    <w:lsdException w:name="Dark List Accent 2" w:semiHidden="0" w:uiPriority="70" w:unhideWhenUsed="0"/>
+    <w:lsdException w:name="Colorful Shading Accent 2" w:semiHidden="0" w:uiPriority="71" w:unhideWhenUsed="0"/>
+    <w:lsdException w:name="Colorful List Accent 2" w:semiHidden="0" w:uiPriority="72" w:unhideWhenUsed="0"/>
+    <w:lsdException w:name="Colorful Grid Accent 2" w:semiHidden="0" w:uiPriority="73" w:unhideWhenUsed="0"/>
+    <w:lsdException w:name="Light Shading Accent 3" w:semiHidden="0" w:uiPriority="60" w:unhideWhenUsed="0"/>
+    <w:lsdException w:name="Light List Accent 3" w:semiHidden="0" w:uiPriority="61" w:unhideWhenUsed="0"/>
+    <w:lsdException w:name="Light Grid Accent 3" w:semiHidden="0" w:uiPriority="62" w:unhideWhenUsed="0"/>
+    <w:lsdException w:name="Medium Shading 1 Accent 3" w:semiHidden="0" w:uiPriority="63" w:unhideWhenUsed="0"/>
+    <w:lsdException w:name="Medium Shading 2 Accent 3" w:semiHidden="0" w:uiPriority="64" w:unhideWhenUsed="0"/>
+    <w:lsdException w:name="Medium List 1 Accent 3" w:semiHidden="0" w:uiPriority="65" w:unhideWhenUsed="0"/>
+    <w:lsdException w:name="Medium List 2 Accent 3" w:semiHidden="0" w:uiPriority="66" w:unhideWhenUsed="0"/>
+    <w:lsdException w:name="Medium Grid 1 Accent 3" w:semiHidden="0" w:uiPriority="67" w:unhideWhenUsed="0"/>
+    <w:lsdException w:name="Medium Grid 2 Accent 3" w:semiHidden="0" w:uiPriority="68" w:unhideWhenUsed="0"/>
+    <w:lsdException w:name="Medium Grid 3 Accent 3" w:semiHidden="0" w:uiPriority="69" w:unhideWhenUsed="0"/>
+    <w:lsdException w:name="Dark List Accent 3" w:semiHidden="0" w:uiPriority="70" w:unhideWhenUsed="0"/>
+    <w:lsdException w:name="Colorful Shading Accent 3" w:semiHidden="0" w:uiPriority="71" w:unhideWhenUsed="0"/>
+    <w:lsdException w:name="Colorful List Accent 3" w:semiHidden="0" w:uiPriority="72" w:unhideWhenUsed="0"/>
+    <w:lsdException w:name="Colorful Grid Accent 3" w:semiHidden="0" w:uiPriority="73" w:unhideWhenUsed="0"/>
+    <w:lsdException w:name="Light Shading Accent 4" w:semiHidden="0" w:uiPriority="60" w:unhideWhenUsed="0"/>
+    <w:lsdException w:name="Light List Accent 4" w:semiHidden="0" w:uiPriority="61" w:unhideWhenUsed="0"/>
+    <w:lsdException w:name="Light Grid Accent 4" w:semiHidden="0" w:uiPriority="62" w:unhideWhenUsed="0"/>
+    <w:lsdException w:name="Medium Shading 1 Accent 4" w:semiHidden="0" w:uiPriority="63" w:unhideWhenUsed="0"/>
+    <w:lsdException w:name="Medium Shading 2 Accent 4" w:semiHidden="0" w:uiPriority="64" w:unhideWhenUsed="0"/>
+    <w:lsdException w:name="Medium List 1 Accent 4" w:semiHidden="0" w:uiPriority="65" w:unhideWhenUsed="0"/>
+    <w:lsdException w:name="Medium List 2 Accent 4" w:semiHidden="0" w:uiPriority="66" w:unhideWhenUsed="0"/>
+    <w:lsdException w:name="Medium Grid 1 Accent 4" w:semiHidden="0" w:uiPriority="67" w:unhideWhenUsed="0"/>
+    <w:lsdException w:name="Medium Grid 2 Accent 4" w:semiHidden="0" w:uiPriority="68" w:unhideWhenUsed="0"/>
+    <w:lsdException w:name="Medium Grid 3 Accent 4" w:semiHidden="0" w:uiPriority="69" w:unhideWhenUsed="0"/>
+    <w:lsdException w:name="Dark List Accent 4" w:semiHidden="0" w:uiPriority="70" w:unhideWhenUsed="0"/>
+    <w:lsdException w:name="Colorful Shading Accent 4" w:semiHidden="0" w:uiPriority="71" w:unhideWhenUsed="0"/>
+    <w:lsdException w:name="Colorful List Accent 4" w:semiHidden="0" w:uiPriority="72" w:unhideWhenUsed="0"/>
+    <w:lsdException w:name="Colorful Grid Accent 4" w:semiHidden="0" w:uiPriority="73" w:unhideWhenUsed="0"/>
+    <w:lsdException w:name="Light Shading Accent 5" w:semiHidden="0" w:uiPriority="60" w:unhideWhenUsed="0"/>
+    <w:lsdException w:name="Light List Accent 5" w:semiHidden="0" w:uiPriority="61" w:unhideWhenUsed="0"/>
+    <w:lsdException w:name="Light Grid Accent 5" w:semiHidden="0" w:uiPriority="62" w:unhideWhenUsed="0"/>
+    <w:lsdException w:name="Medium Shading 1 Accent 5" w:semiHidden="0" w:uiPriority="63" w:unhideWhenUsed="0"/>
+    <w:lsdException w:name="Medium Shading 2 Accent 5" w:semiHidden="0" w:uiPriority="64" w:unhideWhenUsed="0"/>
+    <w:lsdException w:name="Medium List 1 Accent 5" w:semiHidden="0" w:uiPriority="65" w:unhideWhenUsed="0"/>
+    <w:lsdException w:name="Medium List 2 Accent 5" w:semiHidden="0" w:uiPriority="66" w:unhideWhenUsed="0"/>
+    <w:lsdException w:name="Medium Grid 1 Accent 5" w:semiHidden="0" w:uiPriority="67" w:unhideWhenUsed="0"/>
+    <w:lsdException w:name="Medium Grid 2 Accent 5" w:semiHidden="0" w:uiPriority="68" w:unhideWhenUsed="0"/>
+    <w:lsdException w:name="Medium Grid 3 Accent 5" w:semiHidden="0" w:uiPriority="69" w:unhideWhenUsed="0"/>
+    <w:lsdException w:name="Dark List Accent 5" w:semiHidden="0" w:uiPriority="70" w:unhideWhenUsed="0"/>
+    <w:lsdException w:name="Colorful Shading Accent 5" w:semiHidden="0" w:uiPriority="71" w:unhideWhenUsed="0"/>
+    <w:lsdException w:name="Colorful List Accent 5" w:semiHidden="0" w:uiPriority="72" w:unhideWhenUsed="0"/>
+    <w:lsdException w:name="Colorful Grid Accent 5" w:semiHidden="0" w:uiPriority="73" w:unhideWhenUsed="0"/>
+    <w:lsdException w:name="Light Shading Accent 6" w:semiHidden="0" w:uiPriority="60" w:unhideWhenUsed="0"/>
+    <w:lsdException w:name="Light List Accent 6" w:semiHidden="0" w:uiPriority="61" w:unhideWhenUsed="0"/>
+    <w:lsdException w:name="Light Grid Accent 6" w:semiHidden="0" w:uiPriority="62" w:unhideWhenUsed="0"/>
+    <w:lsdException w:name="Medium Shading 1 Accent 6" w:semiHidden="0" w:uiPriority="63" w:unhideWhenUsed="0"/>
+    <w:lsdException w:name="Medium Shading 2 Accent 6" w:semiHidden="0" w:uiPriority="64" w:unhideWhenUsed="0"/>
+    <w:lsdException w:name="Medium List 1 Accent 6" w:semiHidden="0" w:uiPriority="65" w:unhideWhenUsed="0"/>
+    <w:lsdException w:name="Medium List 2 Accent 6" w:semiHidden="0" w:uiPriority="66" w:unhideWhenUsed="0"/>
+    <w:lsdException w:name="Medium Grid 1 Accent 6" w:semiHidden="0" w:uiPriority="67" w:unhideWhenUsed="0"/>
+    <w:lsdException w:name="Medium Grid 2 Accent 6" w:semiHidden="0" w:uiPriority="68" w:unhideWhenUsed="0"/>
+    <w:lsdException w:name="Medium Grid 3 Accent 6" w:semiHidden="0" w:uiPriority="69" w:unhideWhenUsed="0"/>
+    <w:lsdException w:name="Dark List Accent 6" w:semiHidden="0" w:uiPriority="70" w:unhideWhenUsed="0"/>
+    <w:lsdException w:name="Colorful Shading Accent 6" w:semiHidden="0" w:uiPriority="71" w:unhideWhenUsed="0"/>
+    <w:lsdException w:name="Colorful List Accent 6" w:semiHidden="0" w:uiPriority="72" w:unhideWhenUsed="0"/>
+    <w:lsdException w:name="Colorful Grid Accent 6" w:semiHidden="0" w:uiPriority="73" w:unhideWhenUsed="0"/>
+    <w:lsdException w:name="Subtle Emphasis" w:semiHidden="0" w:uiPriority="19" w:unhideWhenUsed="0" w:qFormat="1"/>
+    <w:lsdException w:name="Intense Emphasis" w:semiHidden="0" w:uiPriority="21" w:unhideWhenUsed="0" w:qFormat="1"/>
+    <w:lsdException w:name="Subtle Reference" w:semiHidden="0" w:uiPriority="31" w:unhideWhenUsed="0" w:qFormat="1"/>
+    <w:lsdException w:name="Intense Reference" w:semiHidden="0" w:uiPriority="32" w:unhideWhenUsed="0" w:qFormat="1"/>
+    <w:lsdException w:name="Book Title" w:semiHidden="0" w:uiPriority="33" w:unhideWhenUsed="0" w:qFormat="1"/>
+    <w:lsdException w:name="Bibliography" w:uiPriority="37"/>
+    <w:lsdException w:name="TOC Heading" w:uiPriority="39" w:qFormat="1"/>
+  </w:latentStyles>
+  <w:style w:type="paragraph" w:default="1" w:styleId="Normale">
+    <w:name w:val="Normal"/>
+    <w:qFormat/>
+  </w:style>
+  <w:style w:type="character" w:default="1" w:styleId="Carpredefinitoparagrafo">
+    <w:name w:val="Default Paragraph Font"/>
+    <w:uiPriority w:val="1"/>
+    <w:semiHidden/>
+    <w:unhideWhenUsed/>
+  </w:style>
+  <w:style w:type="table" w:default="1" w:styleId="Tabellanormale">
+    <w:name w:val="Normal Table"/>
+    <w:uiPriority w:val="99"/>
+    <w:semiHidden/>
+    <w:unhideWhenUsed/>
+    <w:tblPr>
+      <w:tblInd w:w="0" w:type="dxa"/>
+      <w:tblCellMar>
+        <w:top w:w="0" w:type="dxa"/>
+        <w:left w:w="108" w:type="dxa"/>
+        <w:bottom w:w="0" w:type="dxa"/>
+        <w:right w:w="108" w:type="dxa"/>
+      </w:tblCellMar>
+    </w:tblPr>
+  </w:style>
+  <w:style w:type="numbering" w:default="1" w:styleId="Nessunelenco">
+    <w:name w:val="No List"/>
+    <w:uiPriority w:val="99"/>
+    <w:semiHidden/>
+    <w:unhideWhenUsed/>
+  </w:style>
+  <w:style w:type="paragraph" w:styleId="Paragrafoelenco">
+    <w:name w:val="List Paragraph"/>
+    <w:basedOn w:val="Normale"/>
+    <w:uiPriority w:val="34"/>
+    <w:qFormat/>
+    <w:rsid w:val="00C7712F"/>
+    <w:pPr>
+      <w:ind w:left="720"/>
+      <w:contextualSpacing/>
+    </w:pPr>
+  </w:style>
+</w:styles>
+</file>
+
+<file path=word/stylesWithEffects.xml><?xml version="1.0" encoding="utf-8"?>
+<w:styles xmlns:wpc="http://schemas.microsoft.com/office/word/2010/wordprocessingCanvas" xmlns:mc="http://schemas.openxmlformats.org/markup-compatibility/2006" xmlns:o="urn:schemas-microsoft-com:office:office" xmlns:r="http://schemas.openxmlformats.org/officeDocument/2006/relationships" xmlns:m="http://schemas.openxmlformats.org/officeDocument/2006/math" xmlns:v="urn:schemas-microsoft-com:vml" xmlns:wp14="http://schemas.microsoft.com/office/word/2010/wordprocessingDrawing" xmlns:wp="http://schemas.openxmlformats.org/drawingml/2006/wordprocessingDrawing" xmlns:w10="urn:schemas-microsoft-com:office:word" xmlns:w="http://schemas.openxmlformats.org/wordprocessingml/2006/main" xmlns:w14="http://schemas.microsoft.com/office/word/2010/wordml" xmlns:wpg="http://schemas.microsoft.com/office/word/2010/wordprocessingGroup" xmlns:wpi="http://schemas.microsoft.com/office/word/2010/wordprocessingInk" xmlns:wne="http://schemas.microsoft.com/office/word/2006/wordml" xmlns:wps="http://schemas.microsoft.com/office/word/2010/wordprocessingShape" mc:Ignorable="w14 wp14">
+  <w:docDefaults>
+    <w:rPrDefault>
+      <w:rPr>
+        <w:rFonts w:asciiTheme="minorHAnsi" w:eastAsiaTheme="minorEastAsia" w:hAnsiTheme="minorHAnsi" w:cstheme="minorBidi"/>
+        <w:sz w:val="22"/>
+        <w:szCs w:val="22"/>
+        <w:lang w:val="it-IT" w:eastAsia="ja-JP" w:bidi="ar-SA"/>
+      </w:rPr>
+    </w:rPrDefault>
+    <w:pPrDefault>
+      <w:pPr>
+        <w:spacing w:after="200" w:line="276" w:lineRule="auto"/>
+      </w:pPr>
+    </w:pPrDefault>
+  </w:docDefaults>
+  <w:latentStyles w:defLockedState="0" w:defUIPriority="99" w:defSemiHidden="1" w:defUnhideWhenUsed="1" w:defQFormat="0" w:count="267">
+    <w:lsdException w:name="Normal" w:semiHidden="0" w:uiPriority="0" w:unhideWhenUsed="0" w:qFormat="1"/>
+    <w:lsdException w:name="heading 1" w:semiHidden="0" w:uiPriority="9" w:unhideWhenUsed="0" w:qFormat="1"/>
+    <w:lsdException w:name="heading 2" w:uiPriority="9" w:qFormat="1"/>
+    <w:lsdException w:name="heading 3" w:uiPriority="9" w:qFormat="1"/>
+    <w:lsdException w:name="heading 4" w:uiPriority="9" w:qFormat="1"/>
+    <w:lsdException w:name="heading 5" w:uiPriority="9" w:qFormat="1"/>
+    <w:lsdException w:name="heading 6" w:uiPriority="9" w:qFormat="1"/>
+    <w:lsdException w:name="heading 7" w:uiPriority="9" w:qFormat="1"/>
+    <w:lsdException w:name="heading 8" w:uiPriority="9" w:qFormat="1"/>
+    <w:lsdException w:name="heading 9" w:uiPriority="9" w:qFormat="1"/>
+    <w:lsdException w:name="toc 1" w:uiPriority="39"/>
+    <w:lsdException w:name="toc 2" w:uiPriority="39"/>
+    <w:lsdException w:name="toc 3" w:uiPriority="39"/>
+    <w:lsdException w:name="toc 4" w:uiPriority="39"/>
+    <w:lsdException w:name="toc 5" w:uiPriority="39"/>
+    <w:lsdException w:name="toc 6" w:uiPriority="39"/>
+    <w:lsdException w:name="toc 7" w:uiPriority="39"/>
+    <w:lsdException w:name="toc 8" w:uiPriority="39"/>
+    <w:lsdException w:name="toc 9" w:uiPriority="39"/>
+    <w:lsdException w:name="caption" w:uiPriority="35" w:qFormat="1"/>
+    <w:lsdException w:name="Title" w:semiHidden="0" w:uiPriority="10" w:unhideWhenUsed="0" w:qFormat="1"/>
+    <w:lsdException w:name="Default Paragraph Font" w:uiPriority="1"/>
+    <w:lsdException w:name="Subtitle" w:semiHidden="0" w:uiPriority="11" w:unhideWhenUsed="0" w:qFormat="1"/>
+    <w:lsdException w:name="Strong" w:semiHidden="0" w:uiPriority="22" w:unhideWhenUsed="0" w:qFormat="1"/>
+    <w:lsdException w:name="Emphasis" w:semiHidden="0" w:uiPriority="20" w:unhideWhenUsed="0" w:qFormat="1"/>
+    <w:lsdException w:name="Table Grid" w:uiPriority="59"/>
+    <w:lsdException w:name="Placeholder Text" w:unhideWhenUsed="0"/>
+    <w:lsdException w:name="No Spacing" w:semiHidden="0" w:uiPriority="1" w:unhideWhenUsed="0" w:qFormat="1"/>
+    <w:lsdException w:name="Light Shading" w:semiHidden="0" w:uiPriority="60" w:unhideWhenUsed="0"/>
+    <w:lsdException w:name="Light List" w:semiHidden="0" w:uiPriority="61" w:unhideWhenUsed="0"/>
+    <w:lsdException w:name="Light Grid" w:semiHidden="0" w:uiPriority="62" w:unhideWhenUsed="0"/>
+    <w:lsdException w:name="Medium Shading 1" w:semiHidden="0" w:uiPriority="63" w:unhideWhenUsed="0"/>
+    <w:lsdException w:name="Medium Shading 2" w:semiHidden="0" w:uiPriority="64" w:unhideWhenUsed="0"/>
+    <w:lsdException w:name="Medium List 1" w:semiHidden="0" w:uiPriority="65" w:unhideWhenUsed="0"/>
+    <w:lsdException w:name="Medium List 2" w:semiHidden="0" w:uiPriority="66" w:unhideWhenUsed="0"/>
+    <w:lsdException w:name="Medium Grid 1" w:semiHidden="0" w:uiPriority="67" w:unhideWhenUsed="0"/>
+    <w:lsdException w:name="Medium Grid 2" w:semiHidden="0" w:uiPriority="68" w:unhideWhenUsed="0"/>
+    <w:lsdException w:name="Medium Grid 3" w:semiHidden="0" w:uiPriority="69" w:unhideWhenUsed="0"/>
+    <w:lsdException w:name="Dark List" w:semiHidden="0" w:uiPriority="70" w:unhideWhenUsed="0"/>
+    <w:lsdException w:name="Colorful Shading" w:semiHidden="0" w:uiPriority="71" w:unhideWhenUsed="0"/>
+    <w:lsdException w:name="Colorful List" w:semiHidden="0" w:uiPriority="72" w:unhideWhenUsed="0"/>
+    <w:lsdException w:name="Colorful Grid" w:semiHidden="0" w:uiPriority="73" w:unhideWhenUsed="0"/>
+    <w:lsdException w:name="Light Shading Accent 1" w:semiHidden="0" w:uiPriority="60" w:unhideWhenUsed="0"/>
+    <w:lsdException w:name="Light List Accent 1" w:semiHidden="0" w:uiPriority="61" w:unhideWhenUsed="0"/>
+    <w:lsdException w:name="Light Grid Accent 1" w:semiHidden="0" w:uiPriority="62" w:unhideWhenUsed="0"/>
+    <w:lsdException w:name="Medium Shading 1 Accent 1" w:semiHidden="0" w:uiPriority="63" w:unhideWhenUsed="0"/>
+    <w:lsdException w:name="Medium Shading 2 Accent 1" w:semiHidden="0" w:uiPriority="64" w:unhideWhenUsed="0"/>
+    <w:lsdException w:name="Medium List 1 Accent 1" w:semiHidden="0" w:uiPriority="65" w:unhideWhenUsed="0"/>
+    <w:lsdException w:name="Revision" w:unhideWhenUsed="0"/>
+    <w:lsdException w:name="List Paragraph" w:semiHidden="0" w:uiPriority="34" w:unhideWhenUsed="0" w:qFormat="1"/>
+    <w:lsdException w:name="Quote" w:semiHidden="0" w:uiPriority="29" w:unhideWhenUsed="0" w:qFormat="1"/>
+    <w:lsdException w:name="Intense Quote" w:semiHidden="0" w:uiPriority="30" w:unhideWhenUsed="0" w:qFormat="1"/>
+    <w:lsdException w:name="Medium List 2 Accent 1" w:semiHidden="0" w:uiPriority="66" w:unhideWhenUsed="0"/>
+    <w:lsdException w:name="Medium Grid 1 Accent 1" w:semiHidden="0" w:uiPriority="67" w:unhideWhenUsed="0"/>
+    <w:lsdException w:name="Medium Grid 2 Accent 1" w:semiHidden="0" w:uiPriority="68" w:unhideWhenUsed="0"/>
+    <w:lsdException w:name="Medium Grid 3 Accent 1" w:semiHidden="0" w:uiPriority="69" w:unhideWhenUsed="0"/>
+    <w:lsdException w:name="Dark List Accent 1" w:semiHidden="0" w:uiPriority="70" w:unhideWhenUsed="0"/>
+    <w:lsdException w:name="Colorful Shading Accent 1" w:semiHidden="0" w:uiPriority="71" w:unhideWhenUsed="0"/>
+    <w:lsdException w:name="Colorful List Accent 1" w:semiHidden="0" w:uiPriority="72" w:unhideWhenUsed="0"/>
+    <w:lsdException w:name="Colorful Grid Accent 1" w:semiHidden="0" w:uiPriority="73" w:unhideWhenUsed="0"/>
+    <w:lsdException w:name="Light Shading Accent 2" w:semiHidden="0" w:uiPriority="60" w:unhideWhenUsed="0"/>
+    <w:lsdException w:name="Light List Accent 2" w:semiHidden="0" w:uiPriority="61" w:unhideWhenUsed="0"/>
+    <w:lsdException w:name="Light Grid Accent 2" w:semiHidden="0" w:uiPriority="62" w:unhideWhenUsed="0"/>
+    <w:lsdException w:name="Medium Shading 1 Accent 2" w:semiHidden="0" w:uiPriority="63" w:unhideWhenUsed="0"/>
+    <w:lsdException w:name="Medium Shading 2 Accent 2" w:semiHidden="0" w:uiPriority="64" w:unhideWhenUsed="0"/>
+    <w:lsdException w:name="Medium List 1 Accent 2" w:semiHidden="0" w:uiPriority="65" w:unhideWhenUsed="0"/>
+    <w:lsdException w:name="Medium List 2 Accent 2" w:semiHidden="0" w:uiPriority="66" w:unhideWhenUsed="0"/>
+    <w:lsdException w:name="Medium Grid 1 Accent 2" w:semiHidden="0" w:uiPriority="67" w:unhideWhenUsed="0"/>
+    <w:lsdException w:name="Medium Grid 2 Accent 2" w:semiHidden="0" w:uiPriority="68" w:unhideWhenUsed="0"/>
+    <w:lsdException w:name="Medium Grid 3 Accent 2" w:semiHidden="0" w:uiPriority="69" w:unhideWhenUsed="0"/>
+    <w:lsdException w:name="Dark List Accent 2" w:semiHidden="0" w:uiPriority="70" w:unhideWhenUsed="0"/>
+    <w:lsdException w:name="Colorful Shading Accent 2" w:semiHidden="0" w:uiPriority="71" w:unhideWhenUsed="0"/>
+    <w:lsdException w:name="Colorful List Accent 2" w:semiHidden="0" w:uiPriority="72" w:unhideWhenUsed="0"/>
+    <w:lsdException w:name="Colorful Grid Accent 2" w:semiHidden="0" w:uiPriority="73" w:unhideWhenUsed="0"/>
+    <w:lsdException w:name="Light Shading Accent 3" w:semiHidden="0" w:uiPriority="60" w:unhideWhenUsed="0"/>
+    <w:lsdException w:name="Light List Accent 3" w:semiHidden="0" w:uiPriority="61" w:unhideWhenUsed="0"/>
+    <w:lsdException w:name="Light Grid Accent 3" w:semiHidden="0" w:uiPriority="62" w:unhideWhenUsed="0"/>
+    <w:lsdException w:name="Medium Shading 1 Accent 3" w:semiHidden="0" w:uiPriority="63" w:unhideWhenUsed="0"/>
+    <w:lsdException w:name="Medium Shading 2 Accent 3" w:semiHidden="0" w:uiPriority="64" w:unhideWhenUsed="0"/>
+    <w:lsdException w:name="Medium List 1 Accent 3" w:semiHidden="0" w:uiPriority="65" w:unhideWhenUsed="0"/>
+    <w:lsdException w:name="Medium List 2 Accent 3" w:semiHidden="0" w:uiPriority="66" w:unhideWhenUsed="0"/>
+    <w:lsdException w:name="Medium Grid 1 Accent 3" w:semiHidden="0" w:uiPriority="67" w:unhideWhenUsed="0"/>
+    <w:lsdException w:name="Medium Grid 2 Accent 3" w:semiHidden="0" w:uiPriority="68" w:unhideWhenUsed="0"/>
+    <w:lsdException w:name="Medium Grid 3 Accent 3" w:semiHidden="0" w:uiPriority="69" w:unhideWhenUsed="0"/>
+    <w:lsdException w:name="Dark List Accent 3" w:semiHidden="0" w:uiPriority="70" w:unhideWhenUsed="0"/>
+    <w:lsdException w:name="Colorful Shading Accent 3" w:semiHidden="0" w:uiPriority="71" w:unhideWhenUsed="0"/>
+    <w:lsdException w:name="Colorful List Accent 3" w:semiHidden="0" w:uiPriority="72" w:unhideWhenUsed="0"/>
+    <w:lsdException w:name="Colorful Grid Accent 3" w:semiHidden="0" w:uiPriority="73" w:unhideWhenUsed="0"/>
+    <w:lsdException w:name="Light Shading Accent 4" w:semiHidden="0" w:uiPriority="60" w:unhideWhenUsed="0"/>
+    <w:lsdException w:name="Light List Accent 4" w:semiHidden="0" w:uiPriority="61" w:unhideWhenUsed="0"/>
+    <w:lsdException w:name="Light Grid Accent 4" w:semiHidden="0" w:uiPriority="62" w:unhideWhenUsed="0"/>
+    <w:lsdException w:name="Medium Shading 1 Accent 4" w:semiHidden="0" w:uiPriority="63" w:unhideWhenUsed="0"/>
+    <w:lsdException w:name="Medium Shading 2 Accent 4" w:semiHidden="0" w:uiPriority="64" w:unhideWhenUsed="0"/>
+    <w:lsdException w:name="Medium List 1 Accent 4" w:semiHidden="0" w:uiPriority="65" w:unhideWhenUsed="0"/>
+    <w:lsdException w:name="Medium List 2 Accent 4" w:semiHidden="0" w:uiPriority="66" w:unhideWhenUsed="0"/>
+    <w:lsdException w:name="Medium Grid 1 Accent 4" w:semiHidden="0" w:uiPriority="67" w:unhideWhenUsed="0"/>
+    <w:lsdException w:name="Medium Grid 2 Accent 4" w:semiHidden="0" w:uiPriority="68" w:unhideWhenUsed="0"/>
+    <w:lsdException w:name="Medium Grid 3 Accent 4" w:semiHidden="0" w:uiPriority="69" w:unhideWhenUsed="0"/>
+    <w:lsdException w:name="Dark List Accent 4" w:semiHidden="0" w:uiPriority="70" w:unhideWhenUsed="0"/>
+    <w:lsdException w:name="Colorful Shading Accent 4" w:semiHidden="0" w:uiPriority="71" w:unhideWhenUsed="0"/>
+    <w:lsdException w:name="Colorful List Accent 4" w:semiHidden="0" w:uiPriority="72" w:unhideWhenUsed="0"/>
+    <w:lsdException w:name="Colorful Grid Accent 4" w:semiHidden="0" w:uiPriority="73" w:unhideWhenUsed="0"/>
+    <w:lsdException w:name="Light Shading Accent 5" w:semiHidden="0" w:uiPriority="60" w:unhideWhenUsed="0"/>
+    <w:lsdException w:name="Light List Accent 5" w:semiHidden="0" w:uiPriority="61" w:unhideWhenUsed="0"/>
+    <w:lsdException w:name="Light Grid Accent 5" w:semiHidden="0" w:uiPriority="62" w:unhideWhenUsed="0"/>
+    <w:lsdException w:name="Medium Shading 1 Accent 5" w:semiHidden="0" w:uiPriority="63" w:unhideWhenUsed="0"/>
+    <w:lsdException w:name="Medium Shading 2 Accent 5" w:semiHidden="0" w:uiPriority="64" w:unhideWhenUsed="0"/>
+    <w:lsdException w:name="Medium List 1 Accent 5" w:semiHidden="0" w:uiPriority="65" w:unhideWhenUsed="0"/>
+    <w:lsdException w:name="Medium List 2 Accent 5" w:semiHidden="0" w:uiPriority="66" w:unhideWhenUsed="0"/>
+    <w:lsdException w:name="Medium Grid 1 Accent 5" w:semiHidden="0" w:uiPriority="67" w:unhideWhenUsed="0"/>
+    <w:lsdException w:name="Medium Grid 2 Accent 5" w:semiHidden="0" w:uiPriority="68" w:unhideWhenUsed="0"/>
+    <w:lsdException w:name="Medium Grid 3 Accent 5" w:semiHidden="0" w:uiPriority="69" w:unhideWhenUsed="0"/>
+    <w:lsdException w:name="Dark List Accent 5" w:semiHidden="0" w:uiPriority="70" w:unhideWhenUsed="0"/>
+    <w:lsdException w:name="Colorful Shading Accent 5" w:semiHidden="0" w:uiPriority="71" w:unhideWhenUsed="0"/>
+    <w:lsdException w:name="Colorful List Accent 5" w:semiHidden="0" w:uiPriority="72" w:unhideWhenUsed="0"/>
+    <w:lsdException w:name="Colorful Grid Accent 5" w:semiHidden="0" w:uiPriority="73" w:unhideWhenUsed="0"/>
+    <w:lsdException w:name="Light Shading Accent 6" w:semiHidden="0" w:uiPriority="60" w:unhideWhenUsed="0"/>
+    <w:lsdException w:name="Light List Accent 6" w:semiHidden="0" w:uiPriority="61" w:unhideWhenUsed="0"/>
+    <w:lsdException w:name="Light Grid Accent 6" w:semiHidden="0" w:uiPriority="62" w:unhideWhenUsed="0"/>
+    <w:lsdException w:name="Medium Shading 1 Accent 6" w:semiHidden="0" w:uiPriority="63" w:unhideWhenUsed="0"/>
+    <w:lsdException w:name="Medium Shading 2 Accent 6" w:semiHidden="0" w:uiPriority="64" w:unhideWhenUsed="0"/>
+    <w:lsdException w:name="Medium List 1 Accent 6" w:semiHidden="0" w:uiPriority="65" w:unhideWhenUsed="0"/>
+    <w:lsdException w:name="Medium List 2 Accent 6" w:semiHidden="0" w:uiPriority="66" w:unhideWhenUsed="0"/>
+    <w:lsdException w:name="Medium Grid 1 Accent 6" w:semiHidden="0" w:uiPriority="67" w:unhideWhenUsed="0"/>
+    <w:lsdException w:name="Medium Grid 2 Accent 6" w:semiHidden="0" w:uiPriority="68" w:unhideWhenUsed="0"/>
+    <w:lsdException w:name="Medium Grid 3 Accent 6" w:semiHidden="0" w:uiPriority="69" w:unhideWhenUsed="0"/>
+    <w:lsdException w:name="Dark List Accent 6" w:semiHidden="0" w:uiPriority="70" w:unhideWhenUsed="0"/>
+    <w:lsdException w:name="Colorful Shading Accent 6" w:semiHidden="0" w:uiPriority="71" w:unhideWhenUsed="0"/>
+    <w:lsdException w:name="Colorful List Accent 6" w:semiHidden="0" w:uiPriority="72" w:unhideWhenUsed="0"/>
+    <w:lsdException w:name="Colorful Grid Accent 6" w:semiHidden="0" w:uiPriority="73" w:unhideWhenUsed="0"/>
+    <w:lsdException w:name="Subtle Emphasis" w:semiHidden="0" w:uiPriority="19" w:unhideWhenUsed="0" w:qFormat="1"/>
+    <w:lsdException w:name="Intense Emphasis" w:semiHidden="0" w:uiPriority="21" w:unhideWhenUsed="0" w:qFormat="1"/>
+    <w:lsdException w:name="Subtle Reference" w:semiHidden="0" w:uiPriority="31" w:unhideWhenUsed="0" w:qFormat="1"/>
+    <w:lsdException w:name="Intense Reference" w:semiHidden="0" w:uiPriority="32" w:unhideWhenUsed="0" w:qFormat="1"/>
+    <w:lsdException w:name="Book Title" w:semiHidden="0" w:uiPriority="33" w:unhideWhenUsed="0" w:qFormat="1"/>
+    <w:lsdException w:name="Bibliography" w:uiPriority="37"/>
+    <w:lsdException w:name="TOC Heading" w:uiPriority="39" w:qFormat="1"/>
   </w:latentStyles>
   <w:style w:type="paragraph" w:default="1" w:styleId="Normale">
     <w:name w:val="Normal"/>

</xml_diff>

<commit_message>
almost all corrections made
</commit_message>
<xml_diff>
--- a/Design/Fixes for RASD AND DD.docx
+++ b/Design/Fixes for RASD AND DD.docx
@@ -218,26 +218,24 @@
       <w:pPr>
         <w:rPr>
           <w:rFonts w:ascii="NimbusRomNo9L-Regu" w:hAnsi="NimbusRomNo9L-Regu" w:cs="NimbusRomNo9L-Regu"/>
-          <w:color w:val="92D050"/>
-          <w:lang w:val="en-US"/>
-        </w:rPr>
-      </w:pPr>
-      <w:r>
-        <w:rPr>
-          <w:rFonts w:ascii="NimbusRomNo9L-Regu" w:hAnsi="NimbusRomNo9L-Regu" w:cs="NimbusRomNo9L-Regu"/>
-          <w:color w:val="92D050"/>
+          <w:color w:val="FF0000"/>
+          <w:lang w:val="en-US"/>
+        </w:rPr>
+      </w:pPr>
+      <w:r>
+        <w:rPr>
+          <w:rFonts w:ascii="NimbusRomNo9L-Regu" w:hAnsi="NimbusRomNo9L-Regu" w:cs="NimbusRomNo9L-Regu"/>
+          <w:color w:val="FF0000"/>
           <w:lang w:val="en-US"/>
         </w:rPr>
         <w:t>RASD) machine phenomena 5? Keep it ??? modify it to just build suggestions from data from internal DB and external DBs)</w:t>
       </w:r>
-      <w:bookmarkStart w:id="0" w:name="_GoBack"/>
-      <w:bookmarkEnd w:id="0"/>
-    </w:p>
-    <w:p>
-      <w:pPr>
-        <w:rPr>
-          <w:rFonts w:ascii="NimbusRomNo9L-Regu" w:hAnsi="NimbusRomNo9L-Regu" w:cs="NimbusRomNo9L-Regu"/>
-          <w:color w:val="92D050"/>
+    </w:p>
+    <w:p>
+      <w:pPr>
+        <w:rPr>
+          <w:rFonts w:ascii="NimbusRomNo9L-Regu" w:hAnsi="NimbusRomNo9L-Regu" w:cs="NimbusRomNo9L-Regu"/>
+          <w:color w:val="FF0000"/>
           <w:lang w:val="en-US"/>
         </w:rPr>
       </w:pPr>
@@ -246,7 +244,7 @@
           <w:rFonts w:ascii="NimbusRomNo9L-Regu" w:hAnsi="NimbusRomNo9L-Regu" w:cs="NimbusRomNo9L-Regu"/>
           <w:b/>
           <w:bCs/>
-          <w:color w:val="92D050"/>
+          <w:color w:val="FF0000"/>
           <w:lang w:val="en-US"/>
         </w:rPr>
         <w:t>P@</w:t>
@@ -254,7 +252,7 @@
       <w:r>
         <w:rPr>
           <w:rFonts w:ascii="NimbusRomNo9L-Regu" w:hAnsi="NimbusRomNo9L-Regu" w:cs="NimbusRomNo9L-Regu"/>
-          <w:color w:val="92D050"/>
+          <w:color w:val="FF0000"/>
           <w:lang w:val="en-US"/>
         </w:rPr>
         <w:t xml:space="preserve"> -&gt; ( I’d like to give a general idea</w:t>
@@ -268,14 +266,14 @@
         <w:spacing w:after="0" w:line="240" w:lineRule="auto"/>
         <w:rPr>
           <w:rFonts w:ascii="NimbusRomNo9L-Regu" w:hAnsi="NimbusRomNo9L-Regu" w:cs="NimbusRomNo9L-Regu"/>
-          <w:color w:val="92D050"/>
-          <w:lang w:val="en-GB"/>
-        </w:rPr>
-      </w:pPr>
-      <w:r>
-        <w:rPr>
-          <w:rFonts w:ascii="NimbusRomNo9L-Regu" w:hAnsi="NimbusRomNo9L-Regu" w:cs="NimbusRomNo9L-Regu"/>
-          <w:color w:val="92D050"/>
+          <w:color w:val="FF0000"/>
+          <w:lang w:val="en-GB"/>
+        </w:rPr>
+      </w:pPr>
+      <w:r>
+        <w:rPr>
+          <w:rFonts w:ascii="NimbusRomNo9L-Regu" w:hAnsi="NimbusRomNo9L-Regu" w:cs="NimbusRomNo9L-Regu"/>
+          <w:color w:val="FF0000"/>
           <w:lang w:val="en-GB"/>
         </w:rPr>
         <w:t>“periodically run algorithm that use the data extracted from internal and external database, to suggest possible interventions to municipality”)</w:t>
@@ -888,12 +886,14 @@
       <w:pPr>
         <w:rPr>
           <w:rFonts w:ascii="NimbusRomNo9L-Regu" w:hAnsi="NimbusRomNo9L-Regu" w:cs="NimbusRomNo9L-Regu"/>
-          <w:lang w:val="en-US"/>
-        </w:rPr>
-      </w:pPr>
-      <w:r>
-        <w:rPr>
-          <w:rFonts w:ascii="NimbusRomNo9L-Regu" w:hAnsi="NimbusRomNo9L-Regu" w:cs="NimbusRomNo9L-Regu"/>
+          <w:color w:val="FF0000"/>
+          <w:lang w:val="en-US"/>
+        </w:rPr>
+      </w:pPr>
+      <w:r>
+        <w:rPr>
+          <w:rFonts w:ascii="NimbusRomNo9L-Regu" w:hAnsi="NimbusRomNo9L-Regu" w:cs="NimbusRomNo9L-Regu"/>
+          <w:color w:val="FF0000"/>
           <w:lang w:val="en-US"/>
         </w:rPr>
         <w:t xml:space="preserve">DD) write something about report state see </w:t>
@@ -902,6 +902,7 @@
       <w:r>
         <w:rPr>
           <w:rFonts w:ascii="NimbusRomNo9L-Regu" w:hAnsi="NimbusRomNo9L-Regu" w:cs="NimbusRomNo9L-Regu"/>
+          <w:color w:val="FF0000"/>
           <w:lang w:val="en-US"/>
         </w:rPr>
         <w:t>statechart</w:t>
@@ -910,28 +911,16 @@
       <w:r>
         <w:rPr>
           <w:rFonts w:ascii="NimbusRomNo9L-Regu" w:hAnsi="NimbusRomNo9L-Regu" w:cs="NimbusRomNo9L-Regu"/>
-          <w:lang w:val="en-US"/>
-        </w:rPr>
-        <w:t xml:space="preserve"> page 10 RASD (remove useless notification to user)</w:t>
-      </w:r>
-      <w:r>
-        <w:rPr>
-          <w:rFonts w:ascii="NimbusRomNo9L-Regu" w:hAnsi="NimbusRomNo9L-Regu" w:cs="NimbusRomNo9L-Regu"/>
-          <w:lang w:val="en-US"/>
-        </w:rPr>
-        <w:t xml:space="preserve"> </w:t>
-      </w:r>
-      <w:r>
-        <w:rPr>
-          <w:rFonts w:ascii="NimbusRomNo9L-Regu" w:hAnsi="NimbusRomNo9L-Regu" w:cs="NimbusRomNo9L-Regu"/>
-          <w:lang w:val="en-US"/>
-        </w:rPr>
-        <w:t xml:space="preserve">?-&gt; </w:t>
+          <w:color w:val="FF0000"/>
+          <w:lang w:val="en-US"/>
+        </w:rPr>
+        <w:t xml:space="preserve"> page 10 RASD (remove useless notification to user) ?-&gt; </w:t>
       </w:r>
       <w:proofErr w:type="spellStart"/>
       <w:r>
         <w:rPr>
           <w:rFonts w:ascii="NimbusRomNo9L-Regu" w:hAnsi="NimbusRomNo9L-Regu" w:cs="NimbusRomNo9L-Regu"/>
+          <w:color w:val="FF0000"/>
           <w:lang w:val="en-US"/>
         </w:rPr>
         <w:t>pag</w:t>
@@ -940,6 +929,7 @@
       <w:r>
         <w:rPr>
           <w:rFonts w:ascii="NimbusRomNo9L-Regu" w:hAnsi="NimbusRomNo9L-Regu" w:cs="NimbusRomNo9L-Regu"/>
+          <w:color w:val="FF0000"/>
           <w:lang w:val="en-US"/>
         </w:rPr>
         <w:t xml:space="preserve"> 18 at the end add just a reference to possibly unsafe state of a report</w:t>
@@ -949,12 +939,14 @@
       <w:pPr>
         <w:rPr>
           <w:rFonts w:ascii="NimbusRomNo9L-Regu" w:hAnsi="NimbusRomNo9L-Regu" w:cs="NimbusRomNo9L-Regu"/>
-          <w:lang w:val="en-US"/>
-        </w:rPr>
-      </w:pPr>
-      <w:r>
-        <w:rPr>
-          <w:rFonts w:ascii="NimbusRomNo9L-Regu" w:hAnsi="NimbusRomNo9L-Regu" w:cs="NimbusRomNo9L-Regu"/>
+          <w:color w:val="FF0000"/>
+          <w:lang w:val="en-US"/>
+        </w:rPr>
+      </w:pPr>
+      <w:r>
+        <w:rPr>
+          <w:rFonts w:ascii="NimbusRomNo9L-Regu" w:hAnsi="NimbusRomNo9L-Regu" w:cs="NimbusRomNo9L-Regu"/>
+          <w:color w:val="FF0000"/>
           <w:lang w:val="en-US"/>
         </w:rPr>
         <w:t xml:space="preserve">DD) add something about </w:t>
@@ -963,6 +955,7 @@
       <w:r>
         <w:rPr>
           <w:rFonts w:ascii="NimbusRomNo9L-Regu" w:hAnsi="NimbusRomNo9L-Regu" w:cs="NimbusRomNo9L-Regu"/>
+          <w:color w:val="FF0000"/>
           <w:lang w:val="en-US"/>
         </w:rPr>
         <w:t>statechart</w:t>
@@ -971,6 +964,7 @@
       <w:r>
         <w:rPr>
           <w:rFonts w:ascii="NimbusRomNo9L-Regu" w:hAnsi="NimbusRomNo9L-Regu" w:cs="NimbusRomNo9L-Regu"/>
+          <w:color w:val="FF0000"/>
           <w:lang w:val="en-US"/>
         </w:rPr>
         <w:t xml:space="preserve"> assignment -&gt;page 18 </w:t>
@@ -979,6 +973,7 @@
       <w:r>
         <w:rPr>
           <w:rFonts w:ascii="NimbusRomNo9L-Regu" w:hAnsi="NimbusRomNo9L-Regu" w:cs="NimbusRomNo9L-Regu"/>
+          <w:color w:val="FF0000"/>
           <w:lang w:val="en-US"/>
         </w:rPr>
         <w:t>ManageAssignment</w:t>
@@ -987,6 +982,7 @@
       <w:r>
         <w:rPr>
           <w:rFonts w:ascii="NimbusRomNo9L-Regu" w:hAnsi="NimbusRomNo9L-Regu" w:cs="NimbusRomNo9L-Regu"/>
+          <w:color w:val="FF0000"/>
           <w:lang w:val="en-US"/>
         </w:rPr>
         <w:t xml:space="preserve"> add here something like “the assignments are sorted by number of associated reports within the last hour, if no assignment available respecting those criteria also assignments from before the last hour are shown but are marked as old assignments”</w:t>
@@ -996,12 +992,14 @@
       <w:pPr>
         <w:rPr>
           <w:rFonts w:ascii="NimbusRomNo9L-Regu" w:hAnsi="NimbusRomNo9L-Regu" w:cs="NimbusRomNo9L-Regu"/>
-          <w:lang w:val="en-US"/>
-        </w:rPr>
-      </w:pPr>
-      <w:r>
-        <w:rPr>
-          <w:rFonts w:ascii="NimbusRomNo9L-Regu" w:hAnsi="NimbusRomNo9L-Regu" w:cs="NimbusRomNo9L-Regu"/>
+          <w:color w:val="FF0000"/>
+          <w:lang w:val="en-US"/>
+        </w:rPr>
+      </w:pPr>
+      <w:r>
+        <w:rPr>
+          <w:rFonts w:ascii="NimbusRomNo9L-Regu" w:hAnsi="NimbusRomNo9L-Regu" w:cs="NimbusRomNo9L-Regu"/>
+          <w:color w:val="FF0000"/>
           <w:lang w:val="en-US"/>
         </w:rPr>
         <w:t xml:space="preserve">DD) </w:t>
@@ -1010,6 +1008,7 @@
       <w:r>
         <w:rPr>
           <w:rFonts w:ascii="NimbusRomNo9L-Regu" w:hAnsi="NimbusRomNo9L-Regu" w:cs="NimbusRomNo9L-Regu"/>
+          <w:color w:val="FF0000"/>
           <w:lang w:val="en-US"/>
         </w:rPr>
         <w:t>pag</w:t>
@@ -1018,6 +1017,7 @@
       <w:r>
         <w:rPr>
           <w:rFonts w:ascii="NimbusRomNo9L-Regu" w:hAnsi="NimbusRomNo9L-Regu" w:cs="NimbusRomNo9L-Regu"/>
+          <w:color w:val="FF0000"/>
           <w:lang w:val="en-US"/>
         </w:rPr>
         <w:t xml:space="preserve"> 17 </w:t>
@@ -1026,6 +1026,7 @@
       <w:r>
         <w:rPr>
           <w:rFonts w:ascii="NimbusRomNo9L-Regu" w:hAnsi="NimbusRomNo9L-Regu" w:cs="NimbusRomNo9L-Regu"/>
+          <w:color w:val="FF0000"/>
           <w:lang w:val="en-US"/>
         </w:rPr>
         <w:t>sugggestion</w:t>
@@ -1034,6 +1035,7 @@
       <w:r>
         <w:rPr>
           <w:rFonts w:ascii="NimbusRomNo9L-Regu" w:hAnsi="NimbusRomNo9L-Regu" w:cs="NimbusRomNo9L-Regu"/>
+          <w:color w:val="FF0000"/>
           <w:lang w:val="en-US"/>
         </w:rPr>
         <w:t xml:space="preserve"> manager-&gt;suggestion manager</w:t>
@@ -1043,12 +1045,14 @@
       <w:pPr>
         <w:rPr>
           <w:rFonts w:ascii="NimbusRomNo9L-Regu" w:hAnsi="NimbusRomNo9L-Regu" w:cs="NimbusRomNo9L-Regu"/>
-          <w:lang w:val="en-US"/>
-        </w:rPr>
-      </w:pPr>
-      <w:r>
-        <w:rPr>
-          <w:rFonts w:ascii="NimbusRomNo9L-Regu" w:hAnsi="NimbusRomNo9L-Regu" w:cs="NimbusRomNo9L-Regu"/>
+          <w:color w:val="FF0000"/>
+          <w:lang w:val="en-US"/>
+        </w:rPr>
+      </w:pPr>
+      <w:r>
+        <w:rPr>
+          <w:rFonts w:ascii="NimbusRomNo9L-Regu" w:hAnsi="NimbusRomNo9L-Regu" w:cs="NimbusRomNo9L-Regu"/>
+          <w:color w:val="FF0000"/>
           <w:lang w:val="en-US"/>
         </w:rPr>
         <w:t xml:space="preserve">DD) </w:t>
@@ -1057,6 +1061,7 @@
       <w:r>
         <w:rPr>
           <w:rFonts w:ascii="NimbusRomNo9L-Regu" w:hAnsi="NimbusRomNo9L-Regu" w:cs="NimbusRomNo9L-Regu"/>
+          <w:color w:val="FF0000"/>
           <w:lang w:val="en-US"/>
         </w:rPr>
         <w:t>pag</w:t>
@@ -1065,6 +1070,7 @@
       <w:r>
         <w:rPr>
           <w:rFonts w:ascii="NimbusRomNo9L-Regu" w:hAnsi="NimbusRomNo9L-Regu" w:cs="NimbusRomNo9L-Regu"/>
+          <w:color w:val="FF0000"/>
           <w:lang w:val="en-US"/>
         </w:rPr>
         <w:t xml:space="preserve"> 18 </w:t>
@@ -1073,6 +1079,7 @@
       <w:r>
         <w:rPr>
           <w:rFonts w:ascii="NimbusRomNo9L-Regu" w:hAnsi="NimbusRomNo9L-Regu" w:cs="NimbusRomNo9L-Regu"/>
+          <w:color w:val="FF0000"/>
           <w:lang w:val="en-US"/>
         </w:rPr>
         <w:t>hAppens</w:t>
@@ -1081,6 +1088,7 @@
       <w:r>
         <w:rPr>
           <w:rFonts w:ascii="NimbusRomNo9L-Regu" w:hAnsi="NimbusRomNo9L-Regu" w:cs="NimbusRomNo9L-Regu"/>
+          <w:color w:val="FF0000"/>
           <w:lang w:val="en-US"/>
         </w:rPr>
         <w:t>-&gt; happens</w:t>
@@ -1090,12 +1098,15 @@
       <w:pPr>
         <w:rPr>
           <w:rFonts w:ascii="NimbusRomNo9L-Regu" w:hAnsi="NimbusRomNo9L-Regu" w:cs="NimbusRomNo9L-Regu"/>
-          <w:lang w:val="en-US"/>
-        </w:rPr>
-      </w:pPr>
-      <w:r>
-        <w:rPr>
-          <w:rFonts w:ascii="NimbusRomNo9L-Regu" w:hAnsi="NimbusRomNo9L-Regu" w:cs="NimbusRomNo9L-Regu"/>
+          <w:color w:val="FF0000"/>
+          <w:lang w:val="en-US"/>
+        </w:rPr>
+      </w:pPr>
+      <w:bookmarkStart w:id="0" w:name="_GoBack"/>
+      <w:r>
+        <w:rPr>
+          <w:rFonts w:ascii="NimbusRomNo9L-Regu" w:hAnsi="NimbusRomNo9L-Regu" w:cs="NimbusRomNo9L-Regu"/>
+          <w:color w:val="FF0000"/>
           <w:lang w:val="en-US"/>
         </w:rPr>
         <w:t xml:space="preserve">DD) </w:t>
@@ -1104,6 +1115,7 @@
       <w:r>
         <w:rPr>
           <w:rFonts w:ascii="NimbusRomNo9L-Regu" w:hAnsi="NimbusRomNo9L-Regu" w:cs="NimbusRomNo9L-Regu"/>
+          <w:color w:val="FF0000"/>
           <w:lang w:val="en-US"/>
         </w:rPr>
         <w:t>pag</w:t>
@@ -1112,6 +1124,7 @@
       <w:r>
         <w:rPr>
           <w:rFonts w:ascii="NimbusRomNo9L-Regu" w:hAnsi="NimbusRomNo9L-Regu" w:cs="NimbusRomNo9L-Regu"/>
+          <w:color w:val="FF0000"/>
           <w:lang w:val="en-US"/>
         </w:rPr>
         <w:t xml:space="preserve"> 19 </w:t>
@@ -1120,6 +1133,7 @@
       <w:r>
         <w:rPr>
           <w:rFonts w:ascii="NimbusRomNo9L-Regu" w:hAnsi="NimbusRomNo9L-Regu" w:cs="NimbusRomNo9L-Regu"/>
+          <w:color w:val="FF0000"/>
           <w:lang w:val="en-US"/>
         </w:rPr>
         <w:t>newpage</w:t>
@@ -1128,6 +1142,7 @@
       <w:r>
         <w:rPr>
           <w:rFonts w:ascii="NimbusRomNo9L-Regu" w:hAnsi="NimbusRomNo9L-Regu" w:cs="NimbusRomNo9L-Regu"/>
+          <w:color w:val="FF0000"/>
           <w:lang w:val="en-US"/>
         </w:rPr>
         <w:t xml:space="preserve"> for subsection 2.6?</w:t>
@@ -1135,6 +1150,7 @@
       <w:r>
         <w:rPr>
           <w:rFonts w:ascii="NimbusRomNo9L-Regu" w:hAnsi="NimbusRomNo9L-Regu" w:cs="NimbusRomNo9L-Regu"/>
+          <w:color w:val="FF0000"/>
           <w:lang w:val="en-US"/>
         </w:rPr>
         <w:t xml:space="preserve"> </w:t>
@@ -1144,6 +1160,7 @@
           <w:rFonts w:ascii="NimbusRomNo9L-Regu" w:hAnsi="NimbusRomNo9L-Regu" w:cs="NimbusRomNo9L-Regu"/>
           <w:b/>
           <w:bCs/>
+          <w:color w:val="FF0000"/>
           <w:lang w:val="en-US"/>
         </w:rPr>
         <w:t xml:space="preserve">P@ </w:t>
@@ -1151,6 +1168,7 @@
       <w:r>
         <w:rPr>
           <w:rFonts w:ascii="NimbusRomNo9L-Regu" w:hAnsi="NimbusRomNo9L-Regu" w:cs="NimbusRomNo9L-Regu"/>
+          <w:color w:val="FF0000"/>
           <w:lang w:val="en-US"/>
         </w:rPr>
         <w:t xml:space="preserve">-&gt; </w:t>
@@ -1158,11 +1176,13 @@
       <w:r>
         <w:rPr>
           <w:rFonts w:ascii="NimbusRomNo9L-Regu" w:hAnsi="NimbusRomNo9L-Regu" w:cs="NimbusRomNo9L-Regu"/>
+          <w:color w:val="FF0000"/>
           <w:lang w:val="en-US"/>
         </w:rPr>
         <w:t xml:space="preserve">yes coherence </w:t>
       </w:r>
     </w:p>
+    <w:bookmarkEnd w:id="0"/>
     <w:p>
       <w:pPr>
         <w:rPr>

</xml_diff>

<commit_message>
suggestion for revision history check
</commit_message>
<xml_diff>
--- a/Design/Fixes for RASD AND DD.docx
+++ b/Design/Fixes for RASD AND DD.docx
@@ -59,7 +59,541 @@
           <w:color w:val="FF0000"/>
           <w:lang w:val="en-US"/>
         </w:rPr>
-        <w:t>fixed</w:t>
+        <w:t>F</w:t>
+      </w:r>
+      <w:r>
+        <w:rPr>
+          <w:rFonts w:ascii="NimbusRomNo9L-Regu" w:hAnsi="NimbusRomNo9L-Regu" w:cs="NimbusRomNo9L-Regu"/>
+          <w:b/>
+          <w:bCs/>
+          <w:color w:val="FF0000"/>
+          <w:lang w:val="en-US"/>
+        </w:rPr>
+        <w:t>ixed</w:t>
+      </w:r>
+    </w:p>
+    <w:p>
+      <w:pPr>
+        <w:rPr>
+          <w:rFonts w:ascii="NimbusRomNo9L-Regu" w:hAnsi="NimbusRomNo9L-Regu" w:cs="NimbusRomNo9L-Regu"/>
+          <w:b/>
+          <w:bCs/>
+          <w:color w:val="92D050"/>
+          <w:lang w:val="en-US"/>
+        </w:rPr>
+      </w:pPr>
+      <w:r>
+        <w:rPr>
+          <w:rFonts w:ascii="NimbusRomNo9L-Regu" w:hAnsi="NimbusRomNo9L-Regu" w:cs="NimbusRomNo9L-Regu"/>
+          <w:b/>
+          <w:bCs/>
+          <w:color w:val="92D050"/>
+          <w:lang w:val="en-US"/>
+        </w:rPr>
+        <w:t>RASD modifications</w:t>
+      </w:r>
+    </w:p>
+    <w:p>
+      <w:pPr>
+        <w:rPr>
+          <w:rFonts w:ascii="NimbusRomNo9L-Regu" w:hAnsi="NimbusRomNo9L-Regu" w:cs="NimbusRomNo9L-Regu"/>
+          <w:b/>
+          <w:bCs/>
+          <w:color w:val="92D050"/>
+          <w:lang w:val="en-US"/>
+        </w:rPr>
+      </w:pPr>
+      <w:r>
+        <w:rPr>
+          <w:rFonts w:ascii="NimbusRomNo9L-Regu" w:hAnsi="NimbusRomNo9L-Regu" w:cs="NimbusRomNo9L-Regu"/>
+          <w:b/>
+          <w:bCs/>
+          <w:color w:val="92D050"/>
+          <w:lang w:val="en-US"/>
+        </w:rPr>
+        <w:t>- requirements</w:t>
+      </w:r>
+      <w:r>
+        <w:rPr>
+          <w:rFonts w:ascii="NimbusRomNo9L-Regu" w:hAnsi="NimbusRomNo9L-Regu" w:cs="NimbusRomNo9L-Regu"/>
+          <w:b/>
+          <w:bCs/>
+          <w:color w:val="92D050"/>
+          <w:lang w:val="en-US"/>
+        </w:rPr>
+        <w:t xml:space="preserve"> </w:t>
+      </w:r>
+      <w:r>
+        <w:rPr>
+          <w:rFonts w:ascii="NimbusRomNo9L-Regu" w:hAnsi="NimbusRomNo9L-Regu" w:cs="NimbusRomNo9L-Regu"/>
+          <w:b/>
+          <w:bCs/>
+          <w:color w:val="92D050"/>
+          <w:lang w:val="en-US"/>
+        </w:rPr>
+        <w:t>updated for the sake of clarity</w:t>
+      </w:r>
+      <w:r>
+        <w:rPr>
+          <w:rFonts w:ascii="NimbusRomNo9L-Regu" w:hAnsi="NimbusRomNo9L-Regu" w:cs="NimbusRomNo9L-Regu"/>
+          <w:b/>
+          <w:bCs/>
+          <w:color w:val="92D050"/>
+          <w:lang w:val="en-US"/>
+        </w:rPr>
+        <w:t>:</w:t>
+      </w:r>
+      <w:r>
+        <w:rPr>
+          <w:rFonts w:ascii="NimbusRomNo9L-Regu" w:hAnsi="NimbusRomNo9L-Regu" w:cs="NimbusRomNo9L-Regu"/>
+          <w:b/>
+          <w:bCs/>
+          <w:color w:val="92D050"/>
+          <w:lang w:val="en-US"/>
+        </w:rPr>
+        <w:t xml:space="preserve"> R2,R4,R6,R7,R8,R9.</w:t>
+      </w:r>
+    </w:p>
+    <w:p>
+      <w:pPr>
+        <w:rPr>
+          <w:rFonts w:ascii="NimbusRomNo9L-Regu" w:hAnsi="NimbusRomNo9L-Regu" w:cs="NimbusRomNo9L-Regu"/>
+          <w:b/>
+          <w:bCs/>
+          <w:color w:val="92D050"/>
+          <w:lang w:val="en-US"/>
+        </w:rPr>
+      </w:pPr>
+      <w:r>
+        <w:rPr>
+          <w:rFonts w:ascii="NimbusRomNo9L-Regu" w:hAnsi="NimbusRomNo9L-Regu" w:cs="NimbusRomNo9L-Regu"/>
+          <w:b/>
+          <w:bCs/>
+          <w:color w:val="92D050"/>
+          <w:lang w:val="en-US"/>
+        </w:rPr>
+        <w:t>-Removed requirements:R10,R11</w:t>
+      </w:r>
+      <w:r>
+        <w:rPr>
+          <w:rFonts w:ascii="NimbusRomNo9L-Regu" w:hAnsi="NimbusRomNo9L-Regu" w:cs="NimbusRomNo9L-Regu"/>
+          <w:b/>
+          <w:bCs/>
+          <w:color w:val="92D050"/>
+          <w:lang w:val="en-US"/>
+        </w:rPr>
+        <w:t>.</w:t>
+      </w:r>
+      <w:bookmarkStart w:id="0" w:name="_GoBack"/>
+      <w:bookmarkEnd w:id="0"/>
+    </w:p>
+    <w:p>
+      <w:pPr>
+        <w:rPr>
+          <w:rFonts w:ascii="NimbusRomNo9L-Regu" w:hAnsi="NimbusRomNo9L-Regu" w:cs="NimbusRomNo9L-Regu"/>
+          <w:b/>
+          <w:bCs/>
+          <w:color w:val="92D050"/>
+          <w:lang w:val="en-US"/>
+        </w:rPr>
+      </w:pPr>
+      <w:r>
+        <w:rPr>
+          <w:rFonts w:ascii="NimbusRomNo9L-Regu" w:hAnsi="NimbusRomNo9L-Regu" w:cs="NimbusRomNo9L-Regu"/>
+          <w:b/>
+          <w:bCs/>
+          <w:color w:val="92D050"/>
+          <w:lang w:val="en-US"/>
+        </w:rPr>
+        <w:t xml:space="preserve">-Added requirements: </w:t>
+      </w:r>
+      <w:r>
+        <w:rPr>
+          <w:rFonts w:ascii="NimbusRomNo9L-Regu" w:hAnsi="NimbusRomNo9L-Regu" w:cs="NimbusRomNo9L-Regu"/>
+          <w:b/>
+          <w:bCs/>
+          <w:color w:val="92D050"/>
+          <w:lang w:val="en-US"/>
+        </w:rPr>
+        <w:t>R10,R11,R12,R13,R14,R15.</w:t>
+      </w:r>
+    </w:p>
+    <w:p>
+      <w:pPr>
+        <w:rPr>
+          <w:rFonts w:ascii="NimbusRomNo9L-Regu" w:hAnsi="NimbusRomNo9L-Regu" w:cs="NimbusRomNo9L-Regu"/>
+          <w:b/>
+          <w:bCs/>
+          <w:color w:val="92D050"/>
+          <w:lang w:val="en-US"/>
+        </w:rPr>
+      </w:pPr>
+      <w:r>
+        <w:rPr>
+          <w:rFonts w:ascii="NimbusRomNo9L-Regu" w:hAnsi="NimbusRomNo9L-Regu" w:cs="NimbusRomNo9L-Regu"/>
+          <w:b/>
+          <w:bCs/>
+          <w:color w:val="92D050"/>
+          <w:lang w:val="en-US"/>
+        </w:rPr>
+        <w:t>- Goals</w:t>
+      </w:r>
+      <w:r>
+        <w:rPr>
+          <w:rFonts w:ascii="NimbusRomNo9L-Regu" w:hAnsi="NimbusRomNo9L-Regu" w:cs="NimbusRomNo9L-Regu"/>
+          <w:b/>
+          <w:bCs/>
+          <w:color w:val="92D050"/>
+          <w:lang w:val="en-US"/>
+        </w:rPr>
+        <w:t xml:space="preserve"> </w:t>
+      </w:r>
+      <w:r>
+        <w:rPr>
+          <w:rFonts w:ascii="NimbusRomNo9L-Regu" w:hAnsi="NimbusRomNo9L-Regu" w:cs="NimbusRomNo9L-Regu"/>
+          <w:b/>
+          <w:bCs/>
+          <w:color w:val="92D050"/>
+          <w:lang w:val="en-US"/>
+        </w:rPr>
+        <w:t>updated for the sake of clarity</w:t>
+      </w:r>
+      <w:r>
+        <w:rPr>
+          <w:rFonts w:ascii="NimbusRomNo9L-Regu" w:hAnsi="NimbusRomNo9L-Regu" w:cs="NimbusRomNo9L-Regu"/>
+          <w:b/>
+          <w:bCs/>
+          <w:color w:val="92D050"/>
+          <w:lang w:val="en-US"/>
+        </w:rPr>
+        <w:t xml:space="preserve"> </w:t>
+      </w:r>
+      <w:r>
+        <w:rPr>
+          <w:rFonts w:ascii="NimbusRomNo9L-Regu" w:hAnsi="NimbusRomNo9L-Regu" w:cs="NimbusRomNo9L-Regu"/>
+          <w:b/>
+          <w:bCs/>
+          <w:color w:val="92D050"/>
+          <w:lang w:val="en-US"/>
+        </w:rPr>
+        <w:t>:</w:t>
+      </w:r>
+      <w:r>
+        <w:rPr>
+          <w:rFonts w:ascii="NimbusRomNo9L-Regu" w:hAnsi="NimbusRomNo9L-Regu" w:cs="NimbusRomNo9L-Regu"/>
+          <w:b/>
+          <w:bCs/>
+          <w:color w:val="92D050"/>
+          <w:lang w:val="en-US"/>
+        </w:rPr>
+        <w:t xml:space="preserve"> G2</w:t>
+      </w:r>
+      <w:r>
+        <w:rPr>
+          <w:rFonts w:ascii="NimbusRomNo9L-Regu" w:hAnsi="NimbusRomNo9L-Regu" w:cs="NimbusRomNo9L-Regu"/>
+          <w:b/>
+          <w:bCs/>
+          <w:color w:val="92D050"/>
+          <w:lang w:val="en-US"/>
+        </w:rPr>
+        <w:t>.</w:t>
+      </w:r>
+    </w:p>
+    <w:p>
+      <w:pPr>
+        <w:rPr>
+          <w:rFonts w:ascii="NimbusRomNo9L-Regu" w:hAnsi="NimbusRomNo9L-Regu" w:cs="NimbusRomNo9L-Regu"/>
+          <w:b/>
+          <w:bCs/>
+          <w:color w:val="92D050"/>
+          <w:lang w:val="en-US"/>
+        </w:rPr>
+      </w:pPr>
+      <w:r>
+        <w:rPr>
+          <w:rFonts w:ascii="NimbusRomNo9L-Regu" w:hAnsi="NimbusRomNo9L-Regu" w:cs="NimbusRomNo9L-Regu"/>
+          <w:b/>
+          <w:bCs/>
+          <w:color w:val="92D050"/>
+          <w:lang w:val="en-US"/>
+        </w:rPr>
+        <w:t>-Added Goals:</w:t>
+      </w:r>
+      <w:r>
+        <w:rPr>
+          <w:rFonts w:ascii="NimbusRomNo9L-Regu" w:hAnsi="NimbusRomNo9L-Regu" w:cs="NimbusRomNo9L-Regu"/>
+          <w:b/>
+          <w:bCs/>
+          <w:color w:val="92D050"/>
+          <w:lang w:val="en-US"/>
+        </w:rPr>
+        <w:t xml:space="preserve"> G10.</w:t>
+      </w:r>
+    </w:p>
+    <w:p>
+      <w:pPr>
+        <w:rPr>
+          <w:rFonts w:ascii="NimbusRomNo9L-Regu" w:hAnsi="NimbusRomNo9L-Regu" w:cs="NimbusRomNo9L-Regu"/>
+          <w:b/>
+          <w:bCs/>
+          <w:color w:val="92D050"/>
+          <w:lang w:val="en-US"/>
+        </w:rPr>
+      </w:pPr>
+      <w:r>
+        <w:rPr>
+          <w:rFonts w:ascii="NimbusRomNo9L-Regu" w:hAnsi="NimbusRomNo9L-Regu" w:cs="NimbusRomNo9L-Regu"/>
+          <w:b/>
+          <w:bCs/>
+          <w:color w:val="92D050"/>
+          <w:lang w:val="en-US"/>
+        </w:rPr>
+        <w:t>-Domain Assumptions</w:t>
+      </w:r>
+      <w:r>
+        <w:rPr>
+          <w:rFonts w:ascii="NimbusRomNo9L-Regu" w:hAnsi="NimbusRomNo9L-Regu" w:cs="NimbusRomNo9L-Regu"/>
+          <w:b/>
+          <w:bCs/>
+          <w:color w:val="92D050"/>
+          <w:lang w:val="en-US"/>
+        </w:rPr>
+        <w:t xml:space="preserve"> updated for the sake of clarity</w:t>
+      </w:r>
+      <w:r>
+        <w:rPr>
+          <w:rFonts w:ascii="NimbusRomNo9L-Regu" w:hAnsi="NimbusRomNo9L-Regu" w:cs="NimbusRomNo9L-Regu"/>
+          <w:b/>
+          <w:bCs/>
+          <w:color w:val="92D050"/>
+          <w:lang w:val="en-US"/>
+        </w:rPr>
+        <w:t>:</w:t>
+      </w:r>
+      <w:r>
+        <w:rPr>
+          <w:rFonts w:ascii="NimbusRomNo9L-Regu" w:hAnsi="NimbusRomNo9L-Regu" w:cs="NimbusRomNo9L-Regu"/>
+          <w:b/>
+          <w:bCs/>
+          <w:color w:val="92D050"/>
+          <w:lang w:val="en-US"/>
+        </w:rPr>
+        <w:t>D1,old D4-&gt;D3,old D11-&gt; D9.</w:t>
+      </w:r>
+    </w:p>
+    <w:p>
+      <w:pPr>
+        <w:rPr>
+          <w:rFonts w:ascii="NimbusRomNo9L-Regu" w:hAnsi="NimbusRomNo9L-Regu" w:cs="NimbusRomNo9L-Regu"/>
+          <w:b/>
+          <w:bCs/>
+          <w:color w:val="92D050"/>
+          <w:lang w:val="en-US"/>
+        </w:rPr>
+      </w:pPr>
+      <w:r>
+        <w:rPr>
+          <w:rFonts w:ascii="NimbusRomNo9L-Regu" w:hAnsi="NimbusRomNo9L-Regu" w:cs="NimbusRomNo9L-Regu"/>
+          <w:b/>
+          <w:bCs/>
+          <w:color w:val="92D050"/>
+          <w:lang w:val="en-US"/>
+        </w:rPr>
+        <w:t>-Added Domain Assumptions:</w:t>
+      </w:r>
+      <w:r>
+        <w:rPr>
+          <w:rFonts w:ascii="NimbusRomNo9L-Regu" w:hAnsi="NimbusRomNo9L-Regu" w:cs="NimbusRomNo9L-Regu"/>
+          <w:b/>
+          <w:bCs/>
+          <w:color w:val="92D050"/>
+          <w:lang w:val="en-US"/>
+        </w:rPr>
+        <w:t>D2,D4,D5,D10,D11.</w:t>
+      </w:r>
+    </w:p>
+    <w:p>
+      <w:pPr>
+        <w:rPr>
+          <w:rFonts w:ascii="NimbusRomNo9L-Regu" w:hAnsi="NimbusRomNo9L-Regu" w:cs="NimbusRomNo9L-Regu"/>
+          <w:b/>
+          <w:bCs/>
+          <w:color w:val="92D050"/>
+          <w:lang w:val="en-US"/>
+        </w:rPr>
+      </w:pPr>
+      <w:r>
+        <w:rPr>
+          <w:rFonts w:ascii="NimbusRomNo9L-Regu" w:hAnsi="NimbusRomNo9L-Regu" w:cs="NimbusRomNo9L-Regu"/>
+          <w:b/>
+          <w:bCs/>
+          <w:color w:val="92D050"/>
+          <w:lang w:val="en-US"/>
+        </w:rPr>
+        <w:t>-Removed Domain Assumptions: D2,D6,D10,D13.</w:t>
+      </w:r>
+    </w:p>
+    <w:p>
+      <w:pPr>
+        <w:rPr>
+          <w:rFonts w:ascii="NimbusRomNo9L-Regu" w:hAnsi="NimbusRomNo9L-Regu" w:cs="NimbusRomNo9L-Regu"/>
+          <w:b/>
+          <w:bCs/>
+          <w:color w:val="92D050"/>
+          <w:lang w:val="en-US"/>
+        </w:rPr>
+      </w:pPr>
+      <w:r>
+        <w:rPr>
+          <w:rFonts w:ascii="NimbusRomNo9L-Regu" w:hAnsi="NimbusRomNo9L-Regu" w:cs="NimbusRomNo9L-Regu"/>
+          <w:b/>
+          <w:bCs/>
+          <w:color w:val="92D050"/>
+          <w:lang w:val="en-US"/>
+        </w:rPr>
+        <w:t>-</w:t>
+      </w:r>
+      <w:r>
+        <w:rPr>
+          <w:rFonts w:ascii="NimbusRomNo9L-Regu" w:hAnsi="NimbusRomNo9L-Regu" w:cs="NimbusRomNo9L-Regu"/>
+          <w:b/>
+          <w:bCs/>
+          <w:color w:val="92D050"/>
+          <w:lang w:val="en-US"/>
+        </w:rPr>
+        <w:t>Updated Mapping of goals with domain assumptions and requirements in the Requirement Chapter</w:t>
+      </w:r>
+      <w:r>
+        <w:rPr>
+          <w:rFonts w:ascii="NimbusRomNo9L-Regu" w:hAnsi="NimbusRomNo9L-Regu" w:cs="NimbusRomNo9L-Regu"/>
+          <w:b/>
+          <w:bCs/>
+          <w:color w:val="92D050"/>
+          <w:lang w:val="en-US"/>
+        </w:rPr>
+        <w:t>.</w:t>
+      </w:r>
+    </w:p>
+    <w:p>
+      <w:pPr>
+        <w:rPr>
+          <w:rFonts w:ascii="NimbusRomNo9L-Regu" w:hAnsi="NimbusRomNo9L-Regu" w:cs="NimbusRomNo9L-Regu"/>
+          <w:b/>
+          <w:bCs/>
+          <w:color w:val="92D050"/>
+          <w:lang w:val="en-US"/>
+        </w:rPr>
+      </w:pPr>
+      <w:r>
+        <w:rPr>
+          <w:rFonts w:ascii="NimbusRomNo9L-Regu" w:hAnsi="NimbusRomNo9L-Regu" w:cs="NimbusRomNo9L-Regu"/>
+          <w:b/>
+          <w:bCs/>
+          <w:color w:val="92D050"/>
+          <w:lang w:val="en-US"/>
+        </w:rPr>
+        <w:t>-</w:t>
+      </w:r>
+      <w:r>
+        <w:rPr>
+          <w:rFonts w:ascii="NimbusRomNo9L-Regu" w:hAnsi="NimbusRomNo9L-Regu" w:cs="NimbusRomNo9L-Regu"/>
+          <w:b/>
+          <w:bCs/>
+          <w:color w:val="92D050"/>
+          <w:lang w:val="en-US"/>
+        </w:rPr>
+        <w:t>Other m</w:t>
+      </w:r>
+      <w:r>
+        <w:rPr>
+          <w:rFonts w:ascii="NimbusRomNo9L-Regu" w:hAnsi="NimbusRomNo9L-Regu" w:cs="NimbusRomNo9L-Regu"/>
+          <w:b/>
+          <w:bCs/>
+          <w:color w:val="92D050"/>
+          <w:lang w:val="en-US"/>
+        </w:rPr>
+        <w:t>inor change</w:t>
+      </w:r>
+      <w:r>
+        <w:rPr>
+          <w:rFonts w:ascii="NimbusRomNo9L-Regu" w:hAnsi="NimbusRomNo9L-Regu" w:cs="NimbusRomNo9L-Regu"/>
+          <w:b/>
+          <w:bCs/>
+          <w:color w:val="92D050"/>
+          <w:lang w:val="en-US"/>
+        </w:rPr>
+        <w:t>s</w:t>
+      </w:r>
+      <w:r>
+        <w:rPr>
+          <w:rFonts w:ascii="NimbusRomNo9L-Regu" w:hAnsi="NimbusRomNo9L-Regu" w:cs="NimbusRomNo9L-Regu"/>
+          <w:b/>
+          <w:bCs/>
+          <w:color w:val="92D050"/>
+          <w:lang w:val="en-US"/>
+        </w:rPr>
+        <w:t>: clarified some parts which were not clear. Fixed grammar error.</w:t>
+      </w:r>
+    </w:p>
+    <w:p>
+      <w:pPr>
+        <w:rPr>
+          <w:rFonts w:ascii="NimbusRomNo9L-Regu" w:hAnsi="NimbusRomNo9L-Regu" w:cs="NimbusRomNo9L-Regu"/>
+          <w:b/>
+          <w:bCs/>
+          <w:color w:val="92D050"/>
+          <w:lang w:val="en-US"/>
+        </w:rPr>
+      </w:pPr>
+      <w:r>
+        <w:rPr>
+          <w:rFonts w:ascii="NimbusRomNo9L-Regu" w:hAnsi="NimbusRomNo9L-Regu" w:cs="NimbusRomNo9L-Regu"/>
+          <w:b/>
+          <w:bCs/>
+          <w:color w:val="92D050"/>
+          <w:lang w:val="en-US"/>
+        </w:rPr>
+        <w:t>DD modifications:</w:t>
+      </w:r>
+    </w:p>
+    <w:p>
+      <w:pPr>
+        <w:rPr>
+          <w:rFonts w:ascii="NimbusRomNo9L-Regu" w:hAnsi="NimbusRomNo9L-Regu" w:cs="NimbusRomNo9L-Regu"/>
+          <w:b/>
+          <w:bCs/>
+          <w:color w:val="92D050"/>
+          <w:lang w:val="en-US"/>
+        </w:rPr>
+      </w:pPr>
+      <w:r>
+        <w:rPr>
+          <w:rFonts w:ascii="NimbusRomNo9L-Regu" w:hAnsi="NimbusRomNo9L-Regu" w:cs="NimbusRomNo9L-Regu"/>
+          <w:b/>
+          <w:bCs/>
+          <w:color w:val="92D050"/>
+          <w:lang w:val="en-US"/>
+        </w:rPr>
+        <w:t>-Updated Mapping of requirements with Components of the server.</w:t>
+      </w:r>
+    </w:p>
+    <w:p>
+      <w:pPr>
+        <w:rPr>
+          <w:rFonts w:ascii="NimbusRomNo9L-Regu" w:hAnsi="NimbusRomNo9L-Regu" w:cs="NimbusRomNo9L-Regu"/>
+          <w:color w:val="92D050"/>
+          <w:lang w:val="en-US"/>
+        </w:rPr>
+      </w:pPr>
+      <w:r>
+        <w:rPr>
+          <w:rFonts w:ascii="NimbusRomNo9L-Regu" w:hAnsi="NimbusRomNo9L-Regu" w:cs="NimbusRomNo9L-Regu"/>
+          <w:b/>
+          <w:bCs/>
+          <w:color w:val="92D050"/>
+          <w:lang w:val="en-US"/>
+        </w:rPr>
+        <w:t>-Other minor changes: clarified some parts which were not clear. Fixed grammar error.</w:t>
       </w:r>
     </w:p>
     <w:p>
@@ -303,6 +837,7 @@
           <w:color w:val="FF0000"/>
           <w:lang w:val="en-US"/>
         </w:rPr>
+        <w:lastRenderedPageBreak/>
         <w:t xml:space="preserve">RASD) shared phenomena : terminate assignment(controlled by world observed by the system) </w:t>
       </w:r>
       <w:r>
@@ -578,7 +1113,6 @@
           <w:color w:val="FF0000"/>
           <w:lang w:val="en-US"/>
         </w:rPr>
-        <w:lastRenderedPageBreak/>
         <w:t>RASD) add goal for suggestions? (map with Requirement 13) -&gt; add assumption of availability of external DB data and interfaces to access them?</w:t>
       </w:r>
     </w:p>
@@ -949,6 +1483,7 @@
           <w:color w:val="FF0000"/>
           <w:lang w:val="en-US"/>
         </w:rPr>
+        <w:lastRenderedPageBreak/>
         <w:t xml:space="preserve">DD) add something about </w:t>
       </w:r>
       <w:proofErr w:type="spellStart"/>
@@ -1102,7 +1637,6 @@
           <w:lang w:val="en-US"/>
         </w:rPr>
       </w:pPr>
-      <w:bookmarkStart w:id="0" w:name="_GoBack"/>
       <w:r>
         <w:rPr>
           <w:rFonts w:ascii="NimbusRomNo9L-Regu" w:hAnsi="NimbusRomNo9L-Regu" w:cs="NimbusRomNo9L-Regu"/>
@@ -1182,7 +1716,6 @@
         <w:t xml:space="preserve">yes coherence </w:t>
       </w:r>
     </w:p>
-    <w:bookmarkEnd w:id="0"/>
     <w:p>
       <w:pPr>
         <w:rPr>
@@ -2055,4 +2588,16 @@
   <a:objectDefaults/>
   <a:extraClrSchemeLst/>
 </a:theme>
+</file>
+
+<file path=customXml/item1.xml><?xml version="1.0" encoding="utf-8"?>
+<b:Sources xmlns:b="http://schemas.openxmlformats.org/officeDocument/2006/bibliography" xmlns="http://schemas.openxmlformats.org/officeDocument/2006/bibliography" SelectedStyle="\APA.XSL" StyleName="APA"/>
+</file>
+
+<file path=customXml/itemProps1.xml><?xml version="1.0" encoding="utf-8"?>
+<ds:datastoreItem xmlns:ds="http://schemas.openxmlformats.org/officeDocument/2006/customXml" ds:itemID="{276D748B-A65D-4D78-8888-29F0A865363A}">
+  <ds:schemaRefs>
+    <ds:schemaRef ds:uri="http://schemas.openxmlformats.org/officeDocument/2006/bibliography"/>
+  </ds:schemaRefs>
+</ds:datastoreItem>
 </file>
</xml_diff>